<commit_message>
*Recursos de la Residencia Profesional. *2016-11-25 *Descripcción: Avance de documentación, analisis de RF/NF
</commit_message>
<xml_diff>
--- a/Resources A/Residencia Profesional/Informe Técnico de Residencia Profesional.docx
+++ b/Resources A/Residencia Profesional/Informe Técnico de Residencia Profesional.docx
@@ -87,12 +87,11 @@
           </mc:Choice>
           <mc:Fallback>
             <w:pict>
-              <v:shape id="Text Box 30" o:spid="_x0000_s1026" o:spt="202" type="#_x0000_t202" style="position:absolute;left:0pt;margin-left:224.7pt;margin-top:2.75pt;height:31.75pt;width:107.8pt;z-index:251663360;mso-width-relative:page;mso-height-relative:page;" fillcolor="#FFFFFF" filled="t" stroked="f" coordsize="21600,21600" o:gfxdata="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">
-                <v:path/>
+              <v:shape id="Text Box 30" o:spid="_x0000_s1026" o:spt="202" type="#_x0000_t202" style="position:absolute;left:0pt;margin-left:224.7pt;margin-top:2.75pt;height:31.75pt;width:107.8pt;z-index:251663360;mso-width-relative:page;mso-height-relative:page;" fillcolor="#FFFFFF" filled="t" stroked="f" coordsize="21600,21600" o:gfxdata="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">
                 <v:fill on="t" focussize="0,0"/>
-                <v:stroke on="f"/>
+                <v:stroke on="f" joinstyle="miter"/>
                 <v:imagedata o:title=""/>
-                <o:lock v:ext="edit" grouping="f" rotation="f" text="f" aspectratio="f"/>
+                <o:lock v:ext="edit" aspectratio="f"/>
                 <v:textbox>
                   <w:txbxContent>
                     <w:p>
@@ -250,12 +249,11 @@
           </mc:Choice>
           <mc:Fallback>
             <w:pict>
-              <v:shape id="Text Box 31" o:spid="_x0000_s1026" o:spt="202" type="#_x0000_t202" style="position:absolute;left:0pt;margin-left:354.5pt;margin-top:2.75pt;height:31.75pt;width:82.2pt;z-index:251664384;mso-width-relative:page;mso-height-relative:page;" fillcolor="#FFFFFF" filled="t" stroked="f" coordsize="21600,21600" o:gfxdata="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">
-                <v:path/>
+              <v:shape id="Text Box 31" o:spid="_x0000_s1026" o:spt="202" type="#_x0000_t202" style="position:absolute;left:0pt;margin-left:354.5pt;margin-top:2.75pt;height:31.75pt;width:82.2pt;z-index:251664384;mso-width-relative:page;mso-height-relative:page;" fillcolor="#FFFFFF" filled="t" stroked="f" coordsize="21600,21600" o:gfxdata="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">
                 <v:fill on="t" focussize="0,0"/>
-                <v:stroke on="f"/>
+                <v:stroke on="f" joinstyle="miter"/>
                 <v:imagedata o:title=""/>
-                <o:lock v:ext="edit" grouping="f" rotation="f" text="f" aspectratio="f"/>
+                <o:lock v:ext="edit" aspectratio="f"/>
                 <v:textbox>
                   <w:txbxContent>
                     <w:p>
@@ -357,12 +355,11 @@
           </mc:Choice>
           <mc:Fallback>
             <w:pict>
-              <v:shape id="Text Box 29" o:spid="_x0000_s1026" o:spt="202" type="#_x0000_t202" style="position:absolute;left:0pt;margin-left:122.35pt;margin-top:2.75pt;height:31.75pt;width:62pt;z-index:251662336;mso-width-relative:page;mso-height-relative:page;" fillcolor="#FFFFFF" filled="t" stroked="f" coordsize="21600,21600" o:gfxdata="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">
-                <v:path/>
+              <v:shape id="Text Box 29" o:spid="_x0000_s1026" o:spt="202" type="#_x0000_t202" style="position:absolute;left:0pt;margin-left:122.35pt;margin-top:2.75pt;height:31.75pt;width:62pt;z-index:251662336;mso-width-relative:page;mso-height-relative:page;" fillcolor="#FFFFFF" filled="t" stroked="f" coordsize="21600,21600" o:gfxdata="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">
                 <v:fill on="t" focussize="0,0"/>
-                <v:stroke on="f"/>
+                <v:stroke on="f" joinstyle="miter"/>
                 <v:imagedata o:title=""/>
-                <o:lock v:ext="edit" grouping="f" rotation="f" text="f" aspectratio="f"/>
+                <o:lock v:ext="edit" aspectratio="f"/>
                 <v:textbox>
                   <w:txbxContent>
                     <w:p>
@@ -662,7 +659,7 @@
           </mc:Choice>
           <mc:Fallback>
             <w:pict>
-              <v:shape id="Text Box 34" o:spid="_x0000_s1026" o:spt="202" type="#_x0000_t202" style="position:absolute;left:0pt;margin-left:86.35pt;margin-top:14pt;height:34.85pt;width:354pt;z-index:251659264;mso-width-relative:page;mso-height-relative:page;" fillcolor="#FFFFFF" filled="t" stroked="f" coordsize="21600,21600" o:gfxdata="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">
+              <v:shape id="Text Box 34" o:spid="_x0000_s1026" o:spt="202" type="#_x0000_t202" style="position:absolute;left:0pt;margin-left:86.35pt;margin-top:14pt;height:34.85pt;width:354pt;z-index:251659264;mso-width-relative:page;mso-height-relative:page;" fillcolor="#FFFFFF" filled="t" stroked="f" coordsize="21600,21600" o:gfxdata="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">
                 <v:fill on="t" focussize="0,0"/>
                 <v:stroke on="f" joinstyle="miter"/>
                 <v:imagedata o:title=""/>
@@ -763,7 +760,7 @@
           </mc:Choice>
           <mc:Fallback>
             <w:pict>
-              <v:shape id="Autoforma 18" o:spid="_x0000_s1026" o:spt="32" type="#_x0000_t32" style="position:absolute;left:0pt;margin-left:25.85pt;margin-top:5.45pt;height:555.35pt;width:0pt;z-index:251668480;mso-width-relative:page;mso-height-relative:page;" o:connectortype="straight" filled="f" stroked="t" coordsize="21600,21600" o:gfxdata="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">
+              <v:shape id="Autoforma 18" o:spid="_x0000_s1026" o:spt="32" type="#_x0000_t32" style="position:absolute;left:0pt;margin-left:25.85pt;margin-top:5.45pt;height:555.35pt;width:0pt;z-index:251668480;mso-width-relative:page;mso-height-relative:page;" filled="f" stroked="t" coordsize="21600,21600" o:gfxdata="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">
                 <v:fill on="f" focussize="0,0"/>
                 <v:stroke weight="2.25pt" color="#FF0000" joinstyle="round"/>
                 <v:imagedata o:title=""/>
@@ -1219,21 +1216,7 @@
                                 <w:rFonts w:ascii="Arial" w:hAnsi="Arial" w:cs="Arial"/>
                                 <w:b/>
                               </w:rPr>
-                              <w:t xml:space="preserve">ASESOR </w:t>
-                            </w:r>
-                            <w:r>
-                              <w:rPr>
-                                <w:rFonts w:ascii="Arial" w:hAnsi="Arial" w:cs="Arial"/>
-                                <w:b/>
-                              </w:rPr>
-                              <w:t>INTERNO</w:t>
-                            </w:r>
-                            <w:r>
-                              <w:rPr>
-                                <w:rFonts w:ascii="Arial" w:hAnsi="Arial" w:cs="Arial"/>
-                                <w:b/>
-                              </w:rPr>
-                              <w:t>:</w:t>
+                              <w:t>ASESOR INTERNO:</w:t>
                             </w:r>
                           </w:p>
                           <w:p>
@@ -1316,28 +1299,7 @@
                                 <w:rFonts w:ascii="Arial" w:hAnsi="Arial" w:cs="Arial"/>
                                 <w:b/>
                               </w:rPr>
-                              <w:t>L.I.A D</w:t>
-                            </w:r>
-                            <w:r>
-                              <w:rPr>
-                                <w:rFonts w:ascii="Arial" w:hAnsi="Arial" w:cs="Arial"/>
-                                <w:b/>
-                              </w:rPr>
-                              <w:t xml:space="preserve">ante Salvador Ortega </w:t>
-                            </w:r>
-                            <w:r>
-                              <w:rPr>
-                                <w:rFonts w:ascii="Arial" w:hAnsi="Arial" w:cs="Arial"/>
-                                <w:b/>
-                              </w:rPr>
-                              <w:t>A</w:t>
-                            </w:r>
-                            <w:r>
-                              <w:rPr>
-                                <w:rFonts w:ascii="Arial" w:hAnsi="Arial" w:cs="Arial"/>
-                                <w:b/>
-                              </w:rPr>
-                              <w:t>guilar</w:t>
+                              <w:t>L.I.A Dante Salvador Ortega Aguilar</w:t>
                             </w:r>
                           </w:p>
                         </w:txbxContent>
@@ -1353,7 +1315,7 @@
           </mc:Choice>
           <mc:Fallback>
             <w:pict>
-              <v:shape id="Text Box 33" o:spid="_x0000_s1026" o:spt="202" type="#_x0000_t202" style="position:absolute;left:0pt;margin-left:96pt;margin-top:2.25pt;height:482.95pt;width:330pt;z-index:251658240;mso-width-relative:page;mso-height-relative:page;" fillcolor="#FFFFFF" filled="t" stroked="f" coordsize="21600,21600" o:gfxdata="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">
+              <v:shape id="Text Box 33" o:spid="_x0000_s1026" o:spt="202" type="#_x0000_t202" style="position:absolute;left:0pt;margin-left:96pt;margin-top:2.25pt;height:482.95pt;width:330pt;z-index:251658240;mso-width-relative:page;mso-height-relative:page;" fillcolor="#FFFFFF" filled="t" stroked="f" coordsize="21600,21600" o:gfxdata="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">
                 <v:fill on="t" focussize="0,0"/>
                 <v:stroke on="f"/>
                 <v:imagedata o:title=""/>
@@ -1616,21 +1578,7 @@
                           <w:rFonts w:ascii="Arial" w:hAnsi="Arial" w:cs="Arial"/>
                           <w:b/>
                         </w:rPr>
-                        <w:t xml:space="preserve">ASESOR </w:t>
-                      </w:r>
-                      <w:r>
-                        <w:rPr>
-                          <w:rFonts w:ascii="Arial" w:hAnsi="Arial" w:cs="Arial"/>
-                          <w:b/>
-                        </w:rPr>
-                        <w:t>INTERNO</w:t>
-                      </w:r>
-                      <w:r>
-                        <w:rPr>
-                          <w:rFonts w:ascii="Arial" w:hAnsi="Arial" w:cs="Arial"/>
-                          <w:b/>
-                        </w:rPr>
-                        <w:t>:</w:t>
+                        <w:t>ASESOR INTERNO:</w:t>
                       </w:r>
                     </w:p>
                     <w:p>
@@ -1713,28 +1661,7 @@
                           <w:rFonts w:ascii="Arial" w:hAnsi="Arial" w:cs="Arial"/>
                           <w:b/>
                         </w:rPr>
-                        <w:t>L.I.A D</w:t>
-                      </w:r>
-                      <w:r>
-                        <w:rPr>
-                          <w:rFonts w:ascii="Arial" w:hAnsi="Arial" w:cs="Arial"/>
-                          <w:b/>
-                        </w:rPr>
-                        <w:t xml:space="preserve">ante Salvador Ortega </w:t>
-                      </w:r>
-                      <w:r>
-                        <w:rPr>
-                          <w:rFonts w:ascii="Arial" w:hAnsi="Arial" w:cs="Arial"/>
-                          <w:b/>
-                        </w:rPr>
-                        <w:t>A</w:t>
-                      </w:r>
-                      <w:r>
-                        <w:rPr>
-                          <w:rFonts w:ascii="Arial" w:hAnsi="Arial" w:cs="Arial"/>
-                          <w:b/>
-                        </w:rPr>
-                        <w:t>guilar</w:t>
+                        <w:t>L.I.A Dante Salvador Ortega Aguilar</w:t>
                       </w:r>
                     </w:p>
                   </w:txbxContent>
@@ -1992,23 +1919,7 @@
           <w:sz w:val="16"/>
           <w:szCs w:val="16"/>
         </w:rPr>
-        <w:t xml:space="preserve">METEPEC, ESTADO DE MÉXICO, </w:t>
-      </w:r>
-      <w:r>
-        <w:rPr>
-          <w:rFonts w:ascii="Arial" w:hAnsi="Arial" w:cs="Arial"/>
-          <w:sz w:val="16"/>
-          <w:szCs w:val="16"/>
-        </w:rPr>
-        <w:t>DICIEMBRE</w:t>
-      </w:r>
-      <w:r>
-        <w:rPr>
-          <w:rFonts w:ascii="Arial" w:hAnsi="Arial" w:cs="Arial"/>
-          <w:sz w:val="16"/>
-          <w:szCs w:val="16"/>
-        </w:rPr>
-        <w:t xml:space="preserve"> DEL 201</w:t>
+        <w:t>METEPEC, ESTADO DE MÉXICO, DICIEMBRE DEL 201</w:t>
       </w:r>
       <w:r>
         <w:rPr>
@@ -2040,6 +1951,784 @@
       <w:pPr>
         <w:ind w:firstLine="420" w:firstLineChars="0"/>
         <w:jc w:val="right"/>
+      </w:pPr>
+      <w:r>
+        <w:br w:type="page"/>
+      </w:r>
+    </w:p>
+    <w:p>
+      <w:pPr>
+        <w:ind w:firstLine="420" w:firstLineChars="0"/>
+        <w:jc w:val="left"/>
+      </w:pPr>
+      <w:r>
+        <w:br w:type="page"/>
+      </w:r>
+    </w:p>
+    <w:p>
+      <w:pPr>
+        <w:rPr>
+          <w:rFonts w:hint="default" w:ascii="Gotham Book" w:hAnsi="Gotham Book" w:cs="Gotham Book"/>
+          <w:b/>
+          <w:bCs/>
+          <w:sz w:val="28"/>
+          <w:szCs w:val="28"/>
+        </w:rPr>
+      </w:pPr>
+      <w:r>
+        <w:rPr>
+          <w:rFonts w:hint="default" w:ascii="Gotham Book" w:hAnsi="Gotham Book" w:cs="Gotham Book"/>
+          <w:b/>
+          <w:bCs/>
+          <w:sz w:val="28"/>
+          <w:szCs w:val="28"/>
+        </w:rPr>
+        <w:t>Justificación</w:t>
+      </w:r>
+    </w:p>
+    <w:p>
+      <w:pPr>
+        <w:rPr>
+          <w:rFonts w:hint="default" w:ascii="Gotham Book" w:hAnsi="Gotham Book" w:cs="Gotham Book"/>
+          <w:sz w:val="24"/>
+          <w:szCs w:val="24"/>
+        </w:rPr>
+      </w:pPr>
+    </w:p>
+    <w:p>
+      <w:pPr>
+        <w:rPr>
+          <w:rFonts w:hint="default" w:ascii="Gotham Book" w:hAnsi="Gotham Book" w:cs="Gotham Book"/>
+          <w:sz w:val="24"/>
+          <w:szCs w:val="24"/>
+        </w:rPr>
+      </w:pPr>
+      <w:r>
+        <w:rPr>
+          <w:rFonts w:hint="default" w:ascii="Gotham Book" w:hAnsi="Gotham Book" w:cs="Gotham Book"/>
+          <w:sz w:val="24"/>
+          <w:szCs w:val="24"/>
+        </w:rPr>
+        <w:t>Un sistema de información que lleve todo el flujo y procesamiento de la información en una Organización es esencial hoy en día. Por eso se presenta la necesidad de un sistema que maneje, procese y despliegue la información en aspectos Académicos y de Infraestructura de cada Plantel que conforma el CECYTEM, que a su vez el departamento de Planeación y Evaluación Institucional genera.</w:t>
+      </w:r>
+    </w:p>
+    <w:p>
+      <w:pPr>
+        <w:rPr>
+          <w:rFonts w:hint="default" w:ascii="Gotham Book" w:hAnsi="Gotham Book" w:cs="Gotham Book"/>
+          <w:sz w:val="24"/>
+          <w:szCs w:val="24"/>
+        </w:rPr>
+      </w:pPr>
+    </w:p>
+    <w:p>
+      <w:pPr>
+        <w:rPr>
+          <w:rFonts w:hint="default" w:ascii="Gotham Book" w:hAnsi="Gotham Book" w:cs="Gotham Book"/>
+          <w:sz w:val="24"/>
+          <w:szCs w:val="24"/>
+        </w:rPr>
+      </w:pPr>
+      <w:r>
+        <w:rPr>
+          <w:rFonts w:hint="default" w:ascii="Gotham Book" w:hAnsi="Gotham Book" w:cs="Gotham Book"/>
+          <w:sz w:val="24"/>
+          <w:szCs w:val="24"/>
+        </w:rPr>
+        <w:t>El sistema “SPIC” (Sistema de Planeación Institucional de CECYTEM) se encarga del manejo de las Información relacionada al desarrollo de cada plantel, de manera ordenada y estructurada.</w:t>
+      </w:r>
+    </w:p>
+    <w:p>
+      <w:pPr>
+        <w:rPr>
+          <w:rFonts w:hint="default" w:ascii="Gotham Book" w:hAnsi="Gotham Book" w:cs="Gotham Book"/>
+          <w:sz w:val="24"/>
+          <w:szCs w:val="24"/>
+        </w:rPr>
+      </w:pPr>
+    </w:p>
+    <w:p>
+      <w:pPr>
+        <w:rPr>
+          <w:rFonts w:hint="default" w:ascii="Gotham Book" w:hAnsi="Gotham Book" w:cs="Gotham Book"/>
+          <w:sz w:val="24"/>
+          <w:szCs w:val="24"/>
+        </w:rPr>
+      </w:pPr>
+      <w:r>
+        <w:rPr>
+          <w:rFonts w:hint="default" w:ascii="Gotham Book" w:hAnsi="Gotham Book" w:cs="Gotham Book"/>
+          <w:sz w:val="24"/>
+          <w:szCs w:val="24"/>
+        </w:rPr>
+        <w:t xml:space="preserve">Esto trae diferentes beneficios al departamento de Planeación, ya que toda la información la tienen contenida en un solo lugar, de manera digital, de acceso restringido y fácil manejo. El sistema reduce tiempos al manejar la información, elimina el uso innecesario de papel, confidencialidad y disponibilidad. </w:t>
+      </w:r>
+    </w:p>
+    <w:p>
+      <w:pPr>
+        <w:rPr>
+          <w:rFonts w:hint="default" w:ascii="Gotham Book" w:hAnsi="Gotham Book" w:cs="Gotham Book"/>
+          <w:sz w:val="24"/>
+          <w:szCs w:val="24"/>
+        </w:rPr>
+      </w:pPr>
+    </w:p>
+    <w:p>
+      <w:pPr>
+        <w:rPr>
+          <w:rFonts w:hint="default" w:ascii="Gotham Book" w:hAnsi="Gotham Book" w:cs="Gotham Book"/>
+          <w:sz w:val="24"/>
+          <w:szCs w:val="24"/>
+        </w:rPr>
+      </w:pPr>
+      <w:r>
+        <w:rPr>
+          <w:rFonts w:hint="default" w:ascii="Gotham Book" w:hAnsi="Gotham Book" w:cs="Gotham Book"/>
+          <w:sz w:val="24"/>
+          <w:szCs w:val="24"/>
+        </w:rPr>
+        <w:br w:type="page"/>
+      </w:r>
+    </w:p>
+    <w:p>
+      <w:pPr>
+        <w:rPr>
+          <w:rFonts w:hint="default" w:ascii="Gotham Book" w:hAnsi="Gotham Book" w:cs="Gotham Book"/>
+          <w:b/>
+          <w:bCs/>
+          <w:sz w:val="28"/>
+          <w:szCs w:val="28"/>
+        </w:rPr>
+      </w:pPr>
+      <w:r>
+        <w:rPr>
+          <w:rFonts w:hint="default" w:ascii="Gotham Book" w:hAnsi="Gotham Book" w:cs="Gotham Book"/>
+          <w:b/>
+          <w:bCs/>
+          <w:sz w:val="28"/>
+          <w:szCs w:val="28"/>
+        </w:rPr>
+        <w:t xml:space="preserve">Objetivos </w:t>
+      </w:r>
+    </w:p>
+    <w:p>
+      <w:pPr>
+        <w:rPr>
+          <w:rFonts w:hint="default" w:ascii="Gotham Book" w:hAnsi="Gotham Book" w:cs="Gotham Book"/>
+          <w:b/>
+          <w:bCs/>
+          <w:sz w:val="28"/>
+          <w:szCs w:val="28"/>
+        </w:rPr>
+      </w:pPr>
+    </w:p>
+    <w:p>
+      <w:pPr>
+        <w:rPr>
+          <w:rFonts w:hint="default" w:ascii="Gotham Book" w:hAnsi="Gotham Book" w:cs="Gotham Book"/>
+          <w:b/>
+          <w:bCs/>
+          <w:sz w:val="24"/>
+          <w:szCs w:val="24"/>
+        </w:rPr>
+      </w:pPr>
+      <w:r>
+        <w:rPr>
+          <w:rFonts w:hint="default" w:ascii="Gotham Book" w:hAnsi="Gotham Book" w:cs="Gotham Book"/>
+          <w:b/>
+          <w:bCs/>
+          <w:sz w:val="24"/>
+          <w:szCs w:val="24"/>
+        </w:rPr>
+        <w:t>Objetivo General</w:t>
+      </w:r>
+    </w:p>
+    <w:p>
+      <w:pPr>
+        <w:rPr>
+          <w:rFonts w:hint="default" w:ascii="Gotham Book" w:hAnsi="Gotham Book" w:cs="Gotham Book"/>
+          <w:sz w:val="24"/>
+          <w:szCs w:val="24"/>
+        </w:rPr>
+      </w:pPr>
+    </w:p>
+    <w:p>
+      <w:pPr>
+        <w:rPr>
+          <w:rFonts w:hint="default" w:ascii="Gotham Book" w:hAnsi="Gotham Book" w:cs="Gotham Book"/>
+          <w:sz w:val="24"/>
+          <w:szCs w:val="24"/>
+        </w:rPr>
+      </w:pPr>
+      <w:r>
+        <w:rPr>
+          <w:rFonts w:hint="default" w:ascii="Gotham Book" w:hAnsi="Gotham Book" w:cs="Gotham Book"/>
+          <w:sz w:val="24"/>
+          <w:szCs w:val="24"/>
+        </w:rPr>
+        <w:t>Desarrollo e Implementación del Sistema “SPIC” (Sistema de Planeación Institucional de CECYTEM) para gestionar, actualizar y desplegar de manera digital, las fichas técnicas de Planteles y así facilitar el manejo de información del departamento de Planeación.</w:t>
+      </w:r>
+    </w:p>
+    <w:p>
+      <w:pPr>
+        <w:rPr>
+          <w:rFonts w:hint="default" w:ascii="Gotham Book" w:hAnsi="Gotham Book" w:cs="Gotham Book"/>
+          <w:sz w:val="24"/>
+          <w:szCs w:val="24"/>
+        </w:rPr>
+      </w:pPr>
+    </w:p>
+    <w:p>
+      <w:pPr>
+        <w:rPr>
+          <w:rFonts w:hint="default" w:ascii="Gotham Book" w:hAnsi="Gotham Book" w:cs="Gotham Book"/>
+          <w:b/>
+          <w:bCs/>
+          <w:sz w:val="24"/>
+          <w:szCs w:val="24"/>
+        </w:rPr>
+      </w:pPr>
+      <w:r>
+        <w:rPr>
+          <w:rFonts w:hint="default" w:ascii="Gotham Book" w:hAnsi="Gotham Book" w:cs="Gotham Book"/>
+          <w:b/>
+          <w:bCs/>
+          <w:sz w:val="24"/>
+          <w:szCs w:val="24"/>
+        </w:rPr>
+        <w:t>Objetivos Específicos</w:t>
+      </w:r>
+    </w:p>
+    <w:p>
+      <w:pPr>
+        <w:rPr>
+          <w:rFonts w:hint="default" w:ascii="Gotham Book" w:hAnsi="Gotham Book" w:cs="Gotham Book"/>
+          <w:sz w:val="24"/>
+          <w:szCs w:val="24"/>
+        </w:rPr>
+      </w:pPr>
+    </w:p>
+    <w:p>
+      <w:pPr>
+        <w:rPr>
+          <w:rFonts w:hint="default" w:ascii="Gotham Book" w:hAnsi="Gotham Book" w:cs="Gotham Book"/>
+          <w:sz w:val="24"/>
+          <w:szCs w:val="24"/>
+        </w:rPr>
+      </w:pPr>
+      <w:r>
+        <w:rPr>
+          <w:rFonts w:hint="default" w:ascii="Gotham Book" w:hAnsi="Gotham Book" w:cs="Gotham Book"/>
+          <w:sz w:val="24"/>
+          <w:szCs w:val="24"/>
+        </w:rPr>
+        <w:t>Los Objetivos se basan en las fases de desarrollo del Sistema “SPIC” por lo que se han determinado los siguientes objetivos específicos:</w:t>
+      </w:r>
+    </w:p>
+    <w:p>
+      <w:pPr>
+        <w:ind w:firstLine="420" w:firstLineChars="0"/>
+        <w:rPr>
+          <w:rFonts w:hint="default" w:ascii="Gotham Book" w:hAnsi="Gotham Book" w:cs="Gotham Book"/>
+          <w:sz w:val="24"/>
+          <w:szCs w:val="24"/>
+        </w:rPr>
+      </w:pPr>
+    </w:p>
+    <w:p>
+      <w:pPr>
+        <w:numPr>
+          <w:ilvl w:val="0"/>
+          <w:numId w:val="1"/>
+        </w:numPr>
+        <w:tabs>
+          <w:tab w:val="left" w:pos="425"/>
+        </w:tabs>
+        <w:ind w:left="425" w:leftChars="0" w:hanging="425" w:firstLineChars="0"/>
+        <w:rPr>
+          <w:rFonts w:hint="default" w:ascii="Gotham Book" w:hAnsi="Gotham Book" w:cs="Gotham Book"/>
+          <w:sz w:val="24"/>
+          <w:szCs w:val="24"/>
+        </w:rPr>
+      </w:pPr>
+      <w:r>
+        <w:rPr>
+          <w:rFonts w:hint="default" w:ascii="Gotham Book" w:hAnsi="Gotham Book" w:cs="Gotham Book"/>
+          <w:sz w:val="24"/>
+          <w:szCs w:val="24"/>
+        </w:rPr>
+        <w:t>Diseñar una base de datos correspondiente al Sistema de Información “SPIC” que se adapte a la estructura de la base del Sistema de control Escolar “DEO”</w:t>
+      </w:r>
+    </w:p>
+    <w:p>
+      <w:pPr>
+        <w:ind w:firstLine="420" w:firstLineChars="0"/>
+        <w:rPr>
+          <w:rFonts w:hint="default" w:ascii="Gotham Book" w:hAnsi="Gotham Book" w:cs="Gotham Book"/>
+          <w:sz w:val="24"/>
+          <w:szCs w:val="24"/>
+        </w:rPr>
+      </w:pPr>
+    </w:p>
+    <w:p>
+      <w:pPr>
+        <w:numPr>
+          <w:ilvl w:val="0"/>
+          <w:numId w:val="1"/>
+        </w:numPr>
+        <w:tabs>
+          <w:tab w:val="left" w:pos="425"/>
+        </w:tabs>
+        <w:ind w:left="425" w:leftChars="0" w:hanging="425" w:firstLineChars="0"/>
+        <w:rPr>
+          <w:rFonts w:hint="default" w:ascii="Gotham Book" w:hAnsi="Gotham Book" w:cs="Gotham Book"/>
+          <w:sz w:val="24"/>
+          <w:szCs w:val="24"/>
+        </w:rPr>
+      </w:pPr>
+      <w:r>
+        <w:rPr>
+          <w:rFonts w:hint="default" w:ascii="Gotham Book" w:hAnsi="Gotham Book" w:cs="Gotham Book"/>
+          <w:sz w:val="24"/>
+          <w:szCs w:val="24"/>
+        </w:rPr>
+        <w:t xml:space="preserve">Mantener la Integridad de los datos de acuerdo a la información contenida </w:t>
+      </w:r>
+      <w:r>
+        <w:rPr>
+          <w:rFonts w:hint="default" w:ascii="Gotham Book" w:hAnsi="Gotham Book" w:cs="Gotham Book"/>
+          <w:sz w:val="24"/>
+          <w:szCs w:val="24"/>
+        </w:rPr>
+        <w:tab/>
+      </w:r>
+      <w:r>
+        <w:rPr>
+          <w:rFonts w:hint="default" w:ascii="Gotham Book" w:hAnsi="Gotham Book" w:cs="Gotham Book"/>
+          <w:sz w:val="24"/>
+          <w:szCs w:val="24"/>
+        </w:rPr>
+        <w:t>en el Sistema “DEO”.</w:t>
+      </w:r>
+    </w:p>
+    <w:p>
+      <w:pPr>
+        <w:ind w:firstLine="420" w:firstLineChars="0"/>
+        <w:rPr>
+          <w:rFonts w:hint="default" w:ascii="Gotham Book" w:hAnsi="Gotham Book" w:cs="Gotham Book"/>
+          <w:sz w:val="24"/>
+          <w:szCs w:val="24"/>
+        </w:rPr>
+      </w:pPr>
+    </w:p>
+    <w:p>
+      <w:pPr>
+        <w:numPr>
+          <w:ilvl w:val="0"/>
+          <w:numId w:val="1"/>
+        </w:numPr>
+        <w:tabs>
+          <w:tab w:val="left" w:pos="425"/>
+        </w:tabs>
+        <w:ind w:left="425" w:leftChars="0" w:hanging="425" w:firstLineChars="0"/>
+        <w:rPr>
+          <w:rFonts w:hint="default" w:ascii="Gotham Book" w:hAnsi="Gotham Book" w:cs="Gotham Book"/>
+          <w:sz w:val="24"/>
+          <w:szCs w:val="24"/>
+        </w:rPr>
+      </w:pPr>
+      <w:r>
+        <w:rPr>
+          <w:rFonts w:hint="default" w:ascii="Gotham Book" w:hAnsi="Gotham Book" w:cs="Gotham Book"/>
+          <w:sz w:val="24"/>
+          <w:szCs w:val="24"/>
+        </w:rPr>
+        <w:t xml:space="preserve">Desarrollo e Implementación del Sistema “SPIC” de acuerdo a los </w:t>
+      </w:r>
+      <w:r>
+        <w:rPr>
+          <w:rFonts w:hint="default" w:ascii="Gotham Book" w:hAnsi="Gotham Book" w:cs="Gotham Book"/>
+          <w:sz w:val="24"/>
+          <w:szCs w:val="24"/>
+        </w:rPr>
+        <w:tab/>
+      </w:r>
+      <w:r>
+        <w:rPr>
+          <w:rFonts w:hint="default" w:ascii="Gotham Book" w:hAnsi="Gotham Book" w:cs="Gotham Book"/>
+          <w:sz w:val="24"/>
+          <w:szCs w:val="24"/>
+        </w:rPr>
+        <w:t>estándares de desarrollo del CECYTEM.</w:t>
+      </w:r>
+    </w:p>
+    <w:p>
+      <w:pPr>
+        <w:ind w:firstLine="420" w:firstLineChars="0"/>
+        <w:rPr>
+          <w:rFonts w:hint="default" w:ascii="Gotham Book" w:hAnsi="Gotham Book" w:cs="Gotham Book"/>
+          <w:sz w:val="24"/>
+          <w:szCs w:val="24"/>
+        </w:rPr>
+      </w:pPr>
+    </w:p>
+    <w:p>
+      <w:pPr>
+        <w:numPr>
+          <w:ilvl w:val="0"/>
+          <w:numId w:val="1"/>
+        </w:numPr>
+        <w:tabs>
+          <w:tab w:val="left" w:pos="425"/>
+        </w:tabs>
+        <w:ind w:left="425" w:leftChars="0" w:hanging="425" w:firstLineChars="0"/>
+        <w:rPr>
+          <w:rFonts w:hint="default" w:ascii="Gotham Book" w:hAnsi="Gotham Book" w:cs="Gotham Book"/>
+          <w:sz w:val="24"/>
+          <w:szCs w:val="24"/>
+        </w:rPr>
+      </w:pPr>
+      <w:r>
+        <w:rPr>
+          <w:rFonts w:hint="default" w:ascii="Gotham Book" w:hAnsi="Gotham Book" w:cs="Gotham Book"/>
+          <w:sz w:val="24"/>
+          <w:szCs w:val="24"/>
+        </w:rPr>
+        <w:t xml:space="preserve">Desarrollo del módulo de creación, actualización y visualización de las </w:t>
+      </w:r>
+      <w:r>
+        <w:rPr>
+          <w:rFonts w:hint="default" w:ascii="Gotham Book" w:hAnsi="Gotham Book" w:cs="Gotham Book"/>
+          <w:sz w:val="24"/>
+          <w:szCs w:val="24"/>
+        </w:rPr>
+        <w:tab/>
+      </w:r>
+      <w:r>
+        <w:rPr>
+          <w:rFonts w:hint="default" w:ascii="Gotham Book" w:hAnsi="Gotham Book" w:cs="Gotham Book"/>
+          <w:sz w:val="24"/>
+          <w:szCs w:val="24"/>
+        </w:rPr>
+        <w:t xml:space="preserve">fichas </w:t>
+      </w:r>
+      <w:r>
+        <w:rPr>
+          <w:rFonts w:hint="default" w:ascii="Gotham Book" w:hAnsi="Gotham Book" w:cs="Gotham Book"/>
+          <w:sz w:val="24"/>
+          <w:szCs w:val="24"/>
+        </w:rPr>
+        <w:tab/>
+      </w:r>
+      <w:r>
+        <w:rPr>
+          <w:rFonts w:hint="default" w:ascii="Gotham Book" w:hAnsi="Gotham Book" w:cs="Gotham Book"/>
+          <w:sz w:val="24"/>
+          <w:szCs w:val="24"/>
+        </w:rPr>
+        <w:t xml:space="preserve"> Técnicas.</w:t>
+      </w:r>
+    </w:p>
+    <w:p>
+      <w:pPr>
+        <w:ind w:firstLine="420" w:firstLineChars="0"/>
+        <w:rPr>
+          <w:rFonts w:hint="default" w:ascii="Gotham Book" w:hAnsi="Gotham Book" w:cs="Gotham Book"/>
+          <w:sz w:val="24"/>
+          <w:szCs w:val="24"/>
+        </w:rPr>
+      </w:pPr>
+    </w:p>
+    <w:p>
+      <w:pPr>
+        <w:numPr>
+          <w:ilvl w:val="0"/>
+          <w:numId w:val="1"/>
+        </w:numPr>
+        <w:tabs>
+          <w:tab w:val="left" w:pos="425"/>
+        </w:tabs>
+        <w:ind w:left="425" w:leftChars="0" w:hanging="425" w:firstLineChars="0"/>
+        <w:rPr>
+          <w:rFonts w:hint="default" w:ascii="Gotham Book" w:hAnsi="Gotham Book" w:cs="Gotham Book"/>
+          <w:sz w:val="24"/>
+          <w:szCs w:val="24"/>
+        </w:rPr>
+      </w:pPr>
+      <w:r>
+        <w:rPr>
+          <w:rFonts w:hint="default" w:ascii="Gotham Book" w:hAnsi="Gotham Book" w:cs="Gotham Book"/>
+          <w:sz w:val="24"/>
+          <w:szCs w:val="24"/>
+        </w:rPr>
+        <w:t>Desarrollo del módulo de etapas de desarrollo para planteles .</w:t>
+      </w:r>
+    </w:p>
+    <w:p>
+      <w:pPr>
+        <w:ind w:firstLine="420" w:firstLineChars="0"/>
+        <w:rPr>
+          <w:rFonts w:hint="default" w:ascii="Gotham Book" w:hAnsi="Gotham Book" w:cs="Gotham Book"/>
+          <w:sz w:val="24"/>
+          <w:szCs w:val="24"/>
+        </w:rPr>
+      </w:pPr>
+    </w:p>
+    <w:p>
+      <w:pPr>
+        <w:numPr>
+          <w:ilvl w:val="0"/>
+          <w:numId w:val="1"/>
+        </w:numPr>
+        <w:tabs>
+          <w:tab w:val="left" w:pos="425"/>
+        </w:tabs>
+        <w:ind w:left="425" w:leftChars="0" w:hanging="425" w:firstLineChars="0"/>
+        <w:rPr>
+          <w:rFonts w:hint="default" w:ascii="Gotham Book" w:hAnsi="Gotham Book" w:cs="Gotham Book"/>
+          <w:sz w:val="24"/>
+          <w:szCs w:val="24"/>
+        </w:rPr>
+      </w:pPr>
+      <w:r>
+        <w:rPr>
+          <w:rFonts w:hint="default" w:ascii="Gotham Book" w:hAnsi="Gotham Book" w:cs="Gotham Book"/>
+          <w:sz w:val="24"/>
+          <w:szCs w:val="24"/>
+        </w:rPr>
+        <w:t xml:space="preserve">Desarrollo  del módulo de acceso al sistemas “SPIC” </w:t>
+      </w:r>
+    </w:p>
+    <w:p>
+      <w:pPr>
+        <w:rPr>
+          <w:rFonts w:hint="default" w:ascii="Gotham Book" w:hAnsi="Gotham Book" w:cs="Gotham Book"/>
+          <w:sz w:val="24"/>
+          <w:szCs w:val="24"/>
+        </w:rPr>
+      </w:pPr>
+    </w:p>
+    <w:p>
+      <w:pPr>
+        <w:rPr>
+          <w:rFonts w:hint="default" w:ascii="Gotham Book" w:hAnsi="Gotham Book" w:cs="Gotham Book"/>
+          <w:sz w:val="24"/>
+          <w:szCs w:val="24"/>
+        </w:rPr>
+      </w:pPr>
+      <w:r>
+        <w:rPr>
+          <w:rFonts w:hint="default" w:ascii="Gotham Book" w:hAnsi="Gotham Book" w:cs="Gotham Book"/>
+          <w:sz w:val="24"/>
+          <w:szCs w:val="24"/>
+        </w:rPr>
+        <w:br w:type="page"/>
+      </w:r>
+    </w:p>
+    <w:p>
+      <w:pPr>
+        <w:rPr>
+          <w:rFonts w:hint="default" w:ascii="Gotham Book" w:hAnsi="Gotham Book" w:cs="Gotham Book"/>
+          <w:b/>
+          <w:bCs/>
+          <w:sz w:val="28"/>
+          <w:szCs w:val="28"/>
+        </w:rPr>
+      </w:pPr>
+      <w:r>
+        <w:rPr>
+          <w:rFonts w:hint="default" w:ascii="Gotham Book" w:hAnsi="Gotham Book" w:cs="Gotham Book"/>
+          <w:b/>
+          <w:bCs/>
+          <w:sz w:val="28"/>
+          <w:szCs w:val="28"/>
+        </w:rPr>
+        <w:t>Planteamiento del Problema</w:t>
+      </w:r>
+    </w:p>
+    <w:p>
+      <w:pPr>
+        <w:rPr>
+          <w:rFonts w:hint="default" w:ascii="Gotham Book" w:hAnsi="Gotham Book" w:cs="Gotham Book"/>
+          <w:b/>
+          <w:bCs/>
+          <w:sz w:val="28"/>
+          <w:szCs w:val="28"/>
+        </w:rPr>
+      </w:pPr>
+    </w:p>
+    <w:p>
+      <w:pPr>
+        <w:rPr>
+          <w:rFonts w:hint="default" w:ascii="Gotham Book" w:hAnsi="Gotham Book" w:cs="Gotham Book"/>
+          <w:sz w:val="24"/>
+          <w:szCs w:val="24"/>
+        </w:rPr>
+      </w:pPr>
+      <w:r>
+        <w:rPr>
+          <w:rFonts w:hint="default" w:ascii="Gotham Book" w:hAnsi="Gotham Book" w:cs="Gotham Book"/>
+          <w:sz w:val="24"/>
+          <w:szCs w:val="24"/>
+        </w:rPr>
+        <w:t>El departamento de Planeación y Evaluación Institucional maneja información en aspectos de planeación, programación y evaluación en las unidades administrativas y planteles que conforman el colegio, en base a la información</w:t>
+      </w:r>
+    </w:p>
+    <w:p>
+      <w:pPr>
+        <w:rPr>
+          <w:rFonts w:hint="default" w:ascii="Gotham Book" w:hAnsi="Gotham Book" w:cs="Gotham Book"/>
+          <w:sz w:val="24"/>
+          <w:szCs w:val="24"/>
+        </w:rPr>
+      </w:pPr>
+      <w:r>
+        <w:rPr>
+          <w:rFonts w:hint="default" w:ascii="Gotham Book" w:hAnsi="Gotham Book" w:cs="Gotham Book"/>
+          <w:sz w:val="24"/>
+          <w:szCs w:val="24"/>
+        </w:rPr>
+        <w:t>Determinan estrategias, políticas y procedimientos para la realización de las actividades de toda la organización. Adquiriendo una enorme cantidad de información en cada uno de los procesos de dicho departamento.</w:t>
+      </w:r>
+    </w:p>
+    <w:p>
+      <w:pPr>
+        <w:rPr>
+          <w:rFonts w:hint="default" w:ascii="Gotham Book" w:hAnsi="Gotham Book" w:cs="Gotham Book"/>
+          <w:sz w:val="24"/>
+          <w:szCs w:val="24"/>
+        </w:rPr>
+      </w:pPr>
+    </w:p>
+    <w:p>
+      <w:pPr>
+        <w:rPr>
+          <w:rFonts w:hint="default" w:ascii="Gotham Book" w:hAnsi="Gotham Book" w:cs="Gotham Book"/>
+          <w:sz w:val="24"/>
+          <w:szCs w:val="24"/>
+        </w:rPr>
+      </w:pPr>
+      <w:r>
+        <w:rPr>
+          <w:rFonts w:hint="default" w:ascii="Gotham Book" w:hAnsi="Gotham Book" w:cs="Gotham Book"/>
+          <w:sz w:val="24"/>
+          <w:szCs w:val="24"/>
+        </w:rPr>
+        <w:t>La necesidad de mantener la información disponible, confidencial e integra de las fichas técnicas de los 60 Planteles es evidente, para las funciones inherentes del área. Hasta la fecha toda esa información se mantiene en físico (papel) y de manera digital, haciendo que el control no sea el optimo, no este disponible cuando se requiere y a su vez existan riesgos en perdida, daño o robo de la información. Aunque existen procedimientos administrativos para el manejo de la información existen conflictos en la Implementación, ya sea por falta de capacitación y divulgación a los servidores públicos.</w:t>
+      </w:r>
+    </w:p>
+    <w:p>
+      <w:pPr>
+        <w:rPr>
+          <w:rFonts w:hint="default" w:ascii="Gotham Book" w:hAnsi="Gotham Book" w:cs="Gotham Book"/>
+          <w:sz w:val="24"/>
+          <w:szCs w:val="24"/>
+        </w:rPr>
+      </w:pPr>
+    </w:p>
+    <w:p>
+      <w:pPr>
+        <w:rPr>
+          <w:rFonts w:hint="default" w:ascii="Gotham Book" w:hAnsi="Gotham Book" w:cs="Gotham Book"/>
+          <w:sz w:val="24"/>
+          <w:szCs w:val="24"/>
+        </w:rPr>
+      </w:pPr>
+      <w:r>
+        <w:rPr>
+          <w:rFonts w:hint="default" w:ascii="Gotham Book" w:hAnsi="Gotham Book" w:cs="Gotham Book"/>
+          <w:sz w:val="24"/>
+          <w:szCs w:val="24"/>
+        </w:rPr>
+        <w:t>Hoy en día la tecnología ocupa un papel muy importante en la manera de llevar toda la información de las Organizaciones Publicas y Privadas. Haciendo a los sistemas de Información una parte vital en los procesos y actividades de todas las áreas al procesar, operar y mostrar información en el momento que se requiera.</w:t>
+      </w:r>
+    </w:p>
+    <w:p>
+      <w:pPr>
+        <w:rPr>
+          <w:rFonts w:hint="default" w:ascii="Gotham Book" w:hAnsi="Gotham Book" w:cs="Gotham Book"/>
+          <w:sz w:val="24"/>
+          <w:szCs w:val="24"/>
+        </w:rPr>
+      </w:pPr>
+    </w:p>
+    <w:p>
+      <w:pPr>
+        <w:rPr>
+          <w:rFonts w:hint="default" w:ascii="Gotham Book" w:hAnsi="Gotham Book" w:cs="Gotham Book"/>
+          <w:sz w:val="24"/>
+          <w:szCs w:val="24"/>
+        </w:rPr>
+      </w:pPr>
+      <w:r>
+        <w:rPr>
+          <w:rFonts w:hint="default" w:ascii="Gotham Book" w:hAnsi="Gotham Book" w:cs="Gotham Book"/>
+          <w:sz w:val="24"/>
+          <w:szCs w:val="24"/>
+        </w:rPr>
+        <w:t>Los Sistemas de Información cubren las necesidades mencionadas facilitando a los procesos críticos de las Organizaciones, la seguridad y fiabilidad al ser ejecutados.</w:t>
+      </w:r>
+    </w:p>
+    <w:p>
+      <w:pPr>
+        <w:rPr>
+          <w:rFonts w:hint="default" w:ascii="Gotham Book" w:hAnsi="Gotham Book" w:cs="Gotham Book"/>
+          <w:sz w:val="24"/>
+          <w:szCs w:val="24"/>
+        </w:rPr>
+      </w:pPr>
+    </w:p>
+    <w:p>
+      <w:pPr>
+        <w:rPr>
+          <w:rFonts w:hint="default" w:ascii="Gotham Book" w:hAnsi="Gotham Book" w:cs="Gotham Book"/>
+          <w:sz w:val="24"/>
+          <w:szCs w:val="24"/>
+        </w:rPr>
+      </w:pPr>
+      <w:r>
+        <w:rPr>
+          <w:rFonts w:hint="default" w:ascii="Gotham Book" w:hAnsi="Gotham Book" w:cs="Gotham Book"/>
+          <w:sz w:val="24"/>
+          <w:szCs w:val="24"/>
+        </w:rPr>
+        <w:t>A falta de un sistema de Información que maneje toda la información referente a las fichas técnicas de los 60 planteles, cubriendo las necesidades y facilitando el manejo de dicha información, se desarrollo el sistema “SPIC” (Sistema de Planeación Institucional de CECYTEM) un sistema de Información el cual gestiona, procesa y despliega las fichas Técnicas de los Planteles.</w:t>
+      </w:r>
+    </w:p>
+    <w:p>
+      <w:pPr>
+        <w:ind w:firstLine="420" w:firstLineChars="0"/>
+        <w:jc w:val="left"/>
+      </w:pPr>
+      <w:r>
+        <w:br w:type="page"/>
+      </w:r>
+    </w:p>
+    <w:p>
+      <w:pPr>
+        <w:ind w:firstLine="420" w:firstLineChars="0"/>
+        <w:jc w:val="left"/>
+      </w:pPr>
+      <w:r>
+        <w:t>Actividades Realizadas.</w:t>
+      </w:r>
+    </w:p>
+    <w:p>
+      <w:pPr>
+        <w:ind w:firstLine="420" w:firstLineChars="0"/>
+        <w:jc w:val="left"/>
+      </w:pPr>
+    </w:p>
+    <w:p>
+      <w:pPr>
+        <w:ind w:firstLine="420" w:firstLineChars="0"/>
+        <w:jc w:val="left"/>
+      </w:pPr>
+    </w:p>
+    <w:p>
+      <w:pPr>
+        <w:ind w:firstLine="420" w:firstLineChars="0"/>
+        <w:jc w:val="left"/>
       </w:pPr>
       <w:bookmarkStart w:id="0" w:name="_GoBack"/>
       <w:bookmarkEnd w:id="0"/>
@@ -2052,6 +2741,34 @@
     </w:sectPr>
   </w:body>
 </w:document>
+</file>
+
+<file path=word/numbering.xml><?xml version="1.0" encoding="utf-8"?>
+<w:numbering xmlns:wpc="http://schemas.microsoft.com/office/word/2010/wordprocessingCanvas" xmlns:mc="http://schemas.openxmlformats.org/markup-compatibility/2006" xmlns:o="urn:schemas-microsoft-com:office:office" xmlns:r="http://schemas.openxmlformats.org/officeDocument/2006/relationships" xmlns:m="http://schemas.openxmlformats.org/officeDocument/2006/math" xmlns:v="urn:schemas-microsoft-com:vml" xmlns:wp14="http://schemas.microsoft.com/office/word/2010/wordprocessingDrawing" xmlns:wp="http://schemas.openxmlformats.org/drawingml/2006/wordprocessingDrawing" xmlns:w10="urn:schemas-microsoft-com:office:word" xmlns:w="http://schemas.openxmlformats.org/wordprocessingml/2006/main" xmlns:w14="http://schemas.microsoft.com/office/word/2010/wordml" xmlns:wpg="http://schemas.microsoft.com/office/word/2010/wordprocessingGroup" xmlns:wpi="http://schemas.microsoft.com/office/word/2010/wordprocessingInk" xmlns:wne="http://schemas.microsoft.com/office/word/2006/wordml" xmlns:wps="http://schemas.microsoft.com/office/word/2010/wordprocessingShape" mc:Ignorable="w14 wp14">
+  <w:abstractNum w:abstractNumId="1480375502">
+    <w:nsid w:val="583CBCCE"/>
+    <w:multiLevelType w:val="singleLevel"/>
+    <w:tmpl w:val="583CBCCE"/>
+    <w:lvl w:ilvl="0" w:tentative="1">
+      <w:start w:val="1"/>
+      <w:numFmt w:val="decimal"/>
+      <w:lvlText w:val="%1."/>
+      <w:lvlJc w:val="left"/>
+      <w:pPr>
+        <w:tabs>
+          <w:tab w:val="left" w:pos="425"/>
+        </w:tabs>
+        <w:ind w:left="425" w:leftChars="0" w:hanging="425" w:firstLineChars="0"/>
+      </w:pPr>
+      <w:rPr>
+        <w:rFonts w:hint="default"/>
+      </w:rPr>
+    </w:lvl>
+  </w:abstractNum>
+  <w:num w:numId="1">
+    <w:abstractNumId w:val="1480375502"/>
+  </w:num>
+</w:numbering>
 </file>
 
 <file path=word/styles.xml><?xml version="1.0" encoding="utf-8"?>
@@ -2066,9 +2783,9 @@
   <w:latentStyles w:count="260" w:defQFormat="0" w:defUnhideWhenUsed="1" w:defSemiHidden="1" w:defUIPriority="99" w:defLockedState="0">
     <w:lsdException w:qFormat="1" w:unhideWhenUsed="0" w:uiPriority="0" w:semiHidden="0" w:name="Normal"/>
     <w:lsdException w:qFormat="1" w:unhideWhenUsed="0" w:uiPriority="0" w:semiHidden="0" w:name="heading 1"/>
-    <w:lsdException w:qFormat="1" w:uiPriority="0" w:name="heading 2"/>
+    <w:lsdException w:qFormat="1" w:uiPriority="0" w:semiHidden="0" w:name="heading 2"/>
     <w:lsdException w:qFormat="1" w:uiPriority="0" w:name="heading 3"/>
-    <w:lsdException w:qFormat="1" w:uiPriority="0" w:name="heading 4"/>
+    <w:lsdException w:qFormat="1" w:uiPriority="0" w:semiHidden="0" w:name="heading 4"/>
     <w:lsdException w:qFormat="1" w:uiPriority="0" w:name="heading 5"/>
     <w:lsdException w:qFormat="1" w:uiPriority="0" w:name="heading 6"/>
     <w:lsdException w:qFormat="1" w:uiPriority="0" w:name="heading 7"/>
@@ -2318,6 +3035,7 @@
     <w:qFormat/>
     <w:uiPriority w:val="0"/>
     <w:rPr>
+      <w:rFonts w:asciiTheme="minorHAnsi" w:hAnsiTheme="minorHAnsi" w:eastAsiaTheme="minorEastAsia" w:cstheme="minorBidi"/>
       <w:sz w:val="24"/>
       <w:szCs w:val="24"/>
       <w:lang w:val="es-ES" w:eastAsia="es-ES" w:bidi="ar-SA"/>

</xml_diff>

<commit_message>
*Documentación *2016-11-29 *Descripcción: Avance al reporte tecnico de residencia. *Avance 30%
</commit_message>
<xml_diff>
--- a/Resources A/Residencia Profesional/Informe Técnico de Residencia Profesional.docx
+++ b/Resources A/Residencia Profesional/Informe Técnico de Residencia Profesional.docx
@@ -2009,59 +2009,59 @@
           <w:sz w:val="24"/>
           <w:szCs w:val="24"/>
         </w:rPr>
-        <w:t>Un sistema de información que lleve todo el flujo y procesamiento de la información en una Organización es esencial hoy en día. Por eso se presenta la necesidad de un sistema que maneje, procese y despliegue la información en aspectos Académicos y de Infraestructura de cada Plantel que conforma el CECYTEM, que a su vez el departamento de Planeación y Evaluación Institucional genera.</w:t>
-      </w:r>
-    </w:p>
-    <w:p>
-      <w:pPr>
-        <w:rPr>
-          <w:rFonts w:hint="default" w:ascii="Gotham Book" w:hAnsi="Gotham Book" w:cs="Gotham Book"/>
-          <w:sz w:val="24"/>
-          <w:szCs w:val="24"/>
-        </w:rPr>
-      </w:pPr>
-    </w:p>
-    <w:p>
-      <w:pPr>
-        <w:rPr>
-          <w:rFonts w:hint="default" w:ascii="Gotham Book" w:hAnsi="Gotham Book" w:cs="Gotham Book"/>
-          <w:sz w:val="24"/>
-          <w:szCs w:val="24"/>
-        </w:rPr>
-      </w:pPr>
-      <w:r>
-        <w:rPr>
-          <w:rFonts w:hint="default" w:ascii="Gotham Book" w:hAnsi="Gotham Book" w:cs="Gotham Book"/>
-          <w:sz w:val="24"/>
-          <w:szCs w:val="24"/>
-        </w:rPr>
-        <w:t>El sistema “SPIC” (Sistema de Planeación Institucional de CECYTEM) se encarga del manejo de las Información relacionada al desarrollo de cada plantel, de manera ordenada y estructurada.</w:t>
-      </w:r>
-    </w:p>
-    <w:p>
-      <w:pPr>
-        <w:rPr>
-          <w:rFonts w:hint="default" w:ascii="Gotham Book" w:hAnsi="Gotham Book" w:cs="Gotham Book"/>
-          <w:sz w:val="24"/>
-          <w:szCs w:val="24"/>
-        </w:rPr>
-      </w:pPr>
-    </w:p>
-    <w:p>
-      <w:pPr>
-        <w:rPr>
-          <w:rFonts w:hint="default" w:ascii="Gotham Book" w:hAnsi="Gotham Book" w:cs="Gotham Book"/>
-          <w:sz w:val="24"/>
-          <w:szCs w:val="24"/>
-        </w:rPr>
-      </w:pPr>
-      <w:r>
-        <w:rPr>
-          <w:rFonts w:hint="default" w:ascii="Gotham Book" w:hAnsi="Gotham Book" w:cs="Gotham Book"/>
-          <w:sz w:val="24"/>
-          <w:szCs w:val="24"/>
-        </w:rPr>
-        <w:t xml:space="preserve">Esto trae diferentes beneficios al departamento de Planeación, ya que toda la información la tienen contenida en un solo lugar, de manera digital, de acceso restringido y fácil manejo. El sistema reduce tiempos al manejar la información, elimina el uso innecesario de papel, confidencialidad y disponibilidad. </w:t>
+        <w:t>Un sistema de información que lleve todo el flujo y procesamiento de la información en una Organización es esencial hoy en día. Por eso se presenta la necesidad de un sistema que maneje, procese y despliegue la información en aspectos Técnicos en Infraestructura de cada Plantel que conforma el CECYTEM, que a su vez el departamento de Planeación y Evaluación Institucional genera.</w:t>
+      </w:r>
+    </w:p>
+    <w:p>
+      <w:pPr>
+        <w:rPr>
+          <w:rFonts w:hint="default" w:ascii="Gotham Book" w:hAnsi="Gotham Book" w:cs="Gotham Book"/>
+          <w:sz w:val="24"/>
+          <w:szCs w:val="24"/>
+        </w:rPr>
+      </w:pPr>
+    </w:p>
+    <w:p>
+      <w:pPr>
+        <w:rPr>
+          <w:rFonts w:hint="default" w:ascii="Gotham Book" w:hAnsi="Gotham Book" w:cs="Gotham Book"/>
+          <w:sz w:val="24"/>
+          <w:szCs w:val="24"/>
+        </w:rPr>
+      </w:pPr>
+      <w:r>
+        <w:rPr>
+          <w:rFonts w:hint="default" w:ascii="Gotham Book" w:hAnsi="Gotham Book" w:cs="Gotham Book"/>
+          <w:sz w:val="24"/>
+          <w:szCs w:val="24"/>
+        </w:rPr>
+        <w:t>El sistema “SPIC” (Sistema de Planeación Institucional de CECYTEM) se encarga del manejo de las Información relacionada a las etapas de Infraestructura de cada plantel, de manera ordenada y estructurada.</w:t>
+      </w:r>
+    </w:p>
+    <w:p>
+      <w:pPr>
+        <w:rPr>
+          <w:rFonts w:hint="default" w:ascii="Gotham Book" w:hAnsi="Gotham Book" w:cs="Gotham Book"/>
+          <w:sz w:val="24"/>
+          <w:szCs w:val="24"/>
+        </w:rPr>
+      </w:pPr>
+    </w:p>
+    <w:p>
+      <w:pPr>
+        <w:rPr>
+          <w:rFonts w:hint="default" w:ascii="Gotham Book" w:hAnsi="Gotham Book" w:cs="Gotham Book"/>
+          <w:sz w:val="24"/>
+          <w:szCs w:val="24"/>
+        </w:rPr>
+      </w:pPr>
+      <w:r>
+        <w:rPr>
+          <w:rFonts w:hint="default" w:ascii="Gotham Book" w:hAnsi="Gotham Book" w:cs="Gotham Book"/>
+          <w:sz w:val="24"/>
+          <w:szCs w:val="24"/>
+        </w:rPr>
+        <w:t xml:space="preserve">Esto trae diferentes beneficios al departamento de Planeación, ya que toda la información la tienen contenida en un solo lugar, de manera digital, de acceso restringido y fácil manejo. El sistema reduce tiempos al manejar la información, elimina el uso innecesario de papel y mantiene la confidencialidad y disponibilidad de la información. </w:t>
       </w:r>
     </w:p>
     <w:p>
@@ -2292,23 +2292,7 @@
           <w:sz w:val="24"/>
           <w:szCs w:val="24"/>
         </w:rPr>
-        <w:t xml:space="preserve">Mantener la Integridad de los datos de acuerdo a la información contenida </w:t>
-      </w:r>
-      <w:r>
-        <w:rPr>
-          <w:rFonts w:hint="default" w:ascii="Gotham Book" w:hAnsi="Gotham Book" w:cs="Gotham Book"/>
-          <w:sz w:val="24"/>
-          <w:szCs w:val="24"/>
-        </w:rPr>
-        <w:tab/>
-      </w:r>
-      <w:r>
-        <w:rPr>
-          <w:rFonts w:hint="default" w:ascii="Gotham Book" w:hAnsi="Gotham Book" w:cs="Gotham Book"/>
-          <w:sz w:val="24"/>
-          <w:szCs w:val="24"/>
-        </w:rPr>
-        <w:t>en el Sistema “DEO”.</w:t>
+        <w:t>Mantener la Integridad de los datos de acuerdo a la información contenida en el Sistema “DEO”.</w:t>
       </w:r>
     </w:p>
     <w:p>
@@ -2343,23 +2327,7 @@
           <w:sz w:val="24"/>
           <w:szCs w:val="24"/>
         </w:rPr>
-        <w:t xml:space="preserve">Desarrollo e Implementación del Sistema “SPIC” de acuerdo a los </w:t>
-      </w:r>
-      <w:r>
-        <w:rPr>
-          <w:rFonts w:hint="default" w:ascii="Gotham Book" w:hAnsi="Gotham Book" w:cs="Gotham Book"/>
-          <w:sz w:val="24"/>
-          <w:szCs w:val="24"/>
-        </w:rPr>
-        <w:tab/>
-      </w:r>
-      <w:r>
-        <w:rPr>
-          <w:rFonts w:hint="default" w:ascii="Gotham Book" w:hAnsi="Gotham Book" w:cs="Gotham Book"/>
-          <w:sz w:val="24"/>
-          <w:szCs w:val="24"/>
-        </w:rPr>
-        <w:t>estándares de desarrollo del CECYTEM.</w:t>
+        <w:t>Desarrollo e Implementación del Sistema “SPIC” de acuerdo a los estándares de desarrollo del CECYTEM.</w:t>
       </w:r>
     </w:p>
     <w:p>
@@ -2394,39 +2362,7 @@
           <w:sz w:val="24"/>
           <w:szCs w:val="24"/>
         </w:rPr>
-        <w:t xml:space="preserve">Desarrollo del módulo de creación, actualización y visualización de las </w:t>
-      </w:r>
-      <w:r>
-        <w:rPr>
-          <w:rFonts w:hint="default" w:ascii="Gotham Book" w:hAnsi="Gotham Book" w:cs="Gotham Book"/>
-          <w:sz w:val="24"/>
-          <w:szCs w:val="24"/>
-        </w:rPr>
-        <w:tab/>
-      </w:r>
-      <w:r>
-        <w:rPr>
-          <w:rFonts w:hint="default" w:ascii="Gotham Book" w:hAnsi="Gotham Book" w:cs="Gotham Book"/>
-          <w:sz w:val="24"/>
-          <w:szCs w:val="24"/>
-        </w:rPr>
-        <w:t xml:space="preserve">fichas </w:t>
-      </w:r>
-      <w:r>
-        <w:rPr>
-          <w:rFonts w:hint="default" w:ascii="Gotham Book" w:hAnsi="Gotham Book" w:cs="Gotham Book"/>
-          <w:sz w:val="24"/>
-          <w:szCs w:val="24"/>
-        </w:rPr>
-        <w:tab/>
-      </w:r>
-      <w:r>
-        <w:rPr>
-          <w:rFonts w:hint="default" w:ascii="Gotham Book" w:hAnsi="Gotham Book" w:cs="Gotham Book"/>
-          <w:sz w:val="24"/>
-          <w:szCs w:val="24"/>
-        </w:rPr>
-        <w:t xml:space="preserve"> Técnicas.</w:t>
+        <w:t>Desarrollo del módulo de creación, actualización y visualización de las fichas Técnicas.</w:t>
       </w:r>
     </w:p>
     <w:p>
@@ -2496,7 +2432,7 @@
           <w:sz w:val="24"/>
           <w:szCs w:val="24"/>
         </w:rPr>
-        <w:t xml:space="preserve">Desarrollo  del módulo de acceso al sistemas “SPIC” </w:t>
+        <w:t xml:space="preserve">Desarrollo del módulo de acceso al sistemas “SPIC” </w:t>
       </w:r>
     </w:p>
     <w:p>
@@ -2706,12 +2642,868 @@
     </w:p>
     <w:p>
       <w:pPr>
+        <w:jc w:val="left"/>
+        <w:rPr>
+          <w:rFonts w:hint="default" w:ascii="Gotham Book" w:hAnsi="Gotham Book" w:cs="Gotham Book"/>
+          <w:sz w:val="28"/>
+          <w:szCs w:val="28"/>
+        </w:rPr>
+      </w:pPr>
+      <w:r>
+        <w:rPr>
+          <w:rFonts w:hint="default" w:ascii="Gotham Book" w:hAnsi="Gotham Book" w:cs="Gotham Book"/>
+          <w:sz w:val="28"/>
+          <w:szCs w:val="28"/>
+        </w:rPr>
+        <w:t>Procedimiento y descripción de las Actividades Realizadas (Titulo tentativo).</w:t>
+      </w:r>
+    </w:p>
+    <w:p>
+      <w:pPr>
+        <w:jc w:val="left"/>
+        <w:rPr>
+          <w:rFonts w:hint="default" w:ascii="Gotham Book" w:hAnsi="Gotham Book" w:cs="Gotham Book"/>
+          <w:sz w:val="28"/>
+          <w:szCs w:val="28"/>
+        </w:rPr>
+      </w:pPr>
+    </w:p>
+    <w:p>
+      <w:pPr>
+        <w:jc w:val="both"/>
+        <w:rPr>
+          <w:rFonts w:hint="default" w:ascii="Gotham Book" w:hAnsi="Gotham Book" w:cs="Gotham Book"/>
+          <w:sz w:val="24"/>
+          <w:szCs w:val="24"/>
+        </w:rPr>
+      </w:pPr>
+      <w:r>
+        <w:rPr>
+          <w:rFonts w:hint="default" w:ascii="Gotham Book" w:hAnsi="Gotham Book" w:cs="Gotham Book"/>
+          <w:sz w:val="24"/>
+          <w:szCs w:val="24"/>
+        </w:rPr>
+        <w:t>A lo largo de la Residencia profesional se desarrolló un sistema de Información al que se denomino “Sistema de Planeación Institucional de CECYTEM (SPIC)”, con el objeto de facilitar la disponibilidad, confidencialidad y la integridad de la información respecto a la información que el departamento de planeación va generando, se planteó desarrollar la primera fase del Sistema.</w:t>
+      </w:r>
+    </w:p>
+    <w:p>
+      <w:pPr>
+        <w:jc w:val="both"/>
+        <w:rPr>
+          <w:rFonts w:hint="default" w:ascii="Gotham Book" w:hAnsi="Gotham Book" w:cs="Gotham Book"/>
+          <w:sz w:val="24"/>
+          <w:szCs w:val="24"/>
+        </w:rPr>
+      </w:pPr>
+    </w:p>
+    <w:p>
+      <w:pPr>
+        <w:jc w:val="both"/>
+        <w:rPr>
+          <w:rFonts w:hint="default" w:ascii="Gotham Book" w:hAnsi="Gotham Book" w:cs="Gotham Book"/>
+          <w:sz w:val="24"/>
+          <w:szCs w:val="24"/>
+        </w:rPr>
+      </w:pPr>
+      <w:r>
+        <w:rPr>
+          <w:rFonts w:hint="default" w:ascii="Gotham Book" w:hAnsi="Gotham Book" w:cs="Gotham Book"/>
+          <w:sz w:val="24"/>
+          <w:szCs w:val="24"/>
+        </w:rPr>
+        <w:t>El sistema SPIC se desarrolló en el Colegio de Estudios Científicos y Tecnológicos del Estado de México (CECYTEM), dependencia del sector de educación publica del Estado de México, del cual laboro como servidor publico.</w:t>
+      </w:r>
+    </w:p>
+    <w:p>
+      <w:pPr>
+        <w:jc w:val="both"/>
+        <w:rPr>
+          <w:rFonts w:hint="default" w:ascii="Gotham Book" w:hAnsi="Gotham Book" w:cs="Gotham Book"/>
+          <w:sz w:val="24"/>
+          <w:szCs w:val="24"/>
+        </w:rPr>
+      </w:pPr>
+    </w:p>
+    <w:p>
+      <w:pPr>
+        <w:jc w:val="both"/>
+        <w:rPr>
+          <w:rFonts w:hint="default" w:ascii="Gotham Book" w:hAnsi="Gotham Book" w:cs="Gotham Book"/>
+          <w:sz w:val="24"/>
+          <w:szCs w:val="24"/>
+        </w:rPr>
+      </w:pPr>
+    </w:p>
+    <w:p>
+      <w:pPr>
+        <w:jc w:val="both"/>
+        <w:rPr>
+          <w:rFonts w:hint="default" w:ascii="Gotham Book" w:hAnsi="Gotham Book" w:cs="Gotham Book"/>
+          <w:sz w:val="24"/>
+          <w:szCs w:val="24"/>
+        </w:rPr>
+      </w:pPr>
+      <w:r>
+        <w:rPr>
+          <w:rFonts w:hint="default" w:ascii="Gotham Book" w:hAnsi="Gotham Book" w:cs="Gotham Book"/>
+          <w:sz w:val="24"/>
+          <w:szCs w:val="24"/>
+        </w:rPr>
+        <w:t>La primera fase del sistema consiste en la gestionó de las fichas técnicas de cada plantel que conforma el CECYTEM, este módulo del sistema pretende que el acceso a esta información sea rápida, organizada y en constante actualización.</w:t>
+      </w:r>
+    </w:p>
+    <w:p>
+      <w:pPr>
+        <w:jc w:val="both"/>
+        <w:rPr>
+          <w:rFonts w:hint="default" w:ascii="Gotham Book" w:hAnsi="Gotham Book" w:cs="Gotham Book"/>
+          <w:sz w:val="24"/>
+          <w:szCs w:val="24"/>
+        </w:rPr>
+      </w:pPr>
+    </w:p>
+    <w:p>
+      <w:pPr>
+        <w:jc w:val="both"/>
+        <w:rPr>
+          <w:rFonts w:hint="default" w:ascii="Gotham Book" w:hAnsi="Gotham Book" w:cs="Gotham Book"/>
+          <w:sz w:val="24"/>
+          <w:szCs w:val="24"/>
+        </w:rPr>
+      </w:pPr>
+      <w:r>
+        <w:rPr>
+          <w:rFonts w:hint="default" w:ascii="Gotham Book" w:hAnsi="Gotham Book" w:cs="Gotham Book"/>
+          <w:sz w:val="24"/>
+          <w:szCs w:val="24"/>
+        </w:rPr>
+        <w:t>El tiempo que se empleo para el desarrollo del sistema se contemplaron muchos aspectos técnicos y teóricos, acudiendo a capacitaciones y reuniones con compañeros para determinar la forma y manera con la que se trabaja, las tecnologías y el software que se ocupa en la infraestructura tecnológica del colegio, así como contemplar los procedimientos administrativos para la continuación del desarrollo del sistema.</w:t>
+      </w:r>
+    </w:p>
+    <w:p>
+      <w:pPr>
+        <w:jc w:val="both"/>
+        <w:rPr>
+          <w:rFonts w:hint="default" w:ascii="Gotham Book" w:hAnsi="Gotham Book" w:cs="Gotham Book"/>
+          <w:sz w:val="24"/>
+          <w:szCs w:val="24"/>
+        </w:rPr>
+      </w:pPr>
+    </w:p>
+    <w:p>
+      <w:pPr>
+        <w:jc w:val="both"/>
+        <w:rPr>
+          <w:rFonts w:hint="default" w:ascii="Gotham Book" w:hAnsi="Gotham Book" w:cs="Gotham Book"/>
+          <w:sz w:val="24"/>
+          <w:szCs w:val="24"/>
+        </w:rPr>
+      </w:pPr>
+      <w:r>
+        <w:rPr>
+          <w:rFonts w:hint="default" w:ascii="Gotham Book" w:hAnsi="Gotham Book" w:cs="Gotham Book"/>
+          <w:sz w:val="24"/>
+          <w:szCs w:val="24"/>
+        </w:rPr>
+        <w:t>En este informe técnico se detalla de manera especifica las actividades y las fases de desarrollo durante el desarrollo del sistema.</w:t>
+      </w:r>
+    </w:p>
+    <w:p>
+      <w:pPr>
+        <w:jc w:val="both"/>
+        <w:rPr>
+          <w:rFonts w:hint="default" w:ascii="Gotham Book" w:hAnsi="Gotham Book" w:cs="Gotham Book"/>
+          <w:sz w:val="24"/>
+          <w:szCs w:val="24"/>
+        </w:rPr>
+      </w:pPr>
+    </w:p>
+    <w:p>
+      <w:pPr>
+        <w:jc w:val="both"/>
+        <w:rPr>
+          <w:rFonts w:hint="default" w:ascii="Gotham Book" w:hAnsi="Gotham Book" w:cs="Gotham Book"/>
+          <w:sz w:val="24"/>
+          <w:szCs w:val="24"/>
+        </w:rPr>
+      </w:pPr>
+    </w:p>
+    <w:p>
+      <w:pPr>
+        <w:jc w:val="both"/>
+        <w:rPr>
+          <w:rFonts w:hint="default" w:ascii="Gotham Book" w:hAnsi="Gotham Book" w:cs="Gotham Book"/>
+          <w:sz w:val="24"/>
+          <w:szCs w:val="24"/>
+        </w:rPr>
+      </w:pPr>
+      <w:r>
+        <w:rPr>
+          <w:rFonts w:hint="default" w:ascii="Gotham Book" w:hAnsi="Gotham Book" w:cs="Gotham Book"/>
+          <w:b/>
+          <w:bCs/>
+          <w:sz w:val="24"/>
+          <w:szCs w:val="24"/>
+        </w:rPr>
+        <w:t xml:space="preserve"> X.- </w:t>
+      </w:r>
+      <w:r>
+        <w:rPr>
+          <w:rFonts w:hint="default" w:ascii="Gotham Book" w:hAnsi="Gotham Book" w:cs="Gotham Book"/>
+          <w:sz w:val="24"/>
+          <w:szCs w:val="24"/>
+        </w:rPr>
+        <w:t xml:space="preserve">Metodología de Desarrollo </w:t>
+      </w:r>
+    </w:p>
+    <w:p>
+      <w:pPr>
+        <w:jc w:val="both"/>
+        <w:rPr>
+          <w:rFonts w:hint="default" w:ascii="Gotham Book" w:hAnsi="Gotham Book" w:cs="Gotham Book"/>
+          <w:sz w:val="24"/>
+          <w:szCs w:val="24"/>
+        </w:rPr>
+      </w:pPr>
+    </w:p>
+    <w:p>
+      <w:pPr>
+        <w:jc w:val="both"/>
+        <w:rPr>
+          <w:rFonts w:hint="default" w:ascii="Gotham Book" w:hAnsi="Gotham Book" w:cs="Gotham Book"/>
+          <w:sz w:val="24"/>
+          <w:szCs w:val="24"/>
+        </w:rPr>
+      </w:pPr>
+      <w:r>
+        <w:rPr>
+          <w:rFonts w:hint="default" w:ascii="Gotham Book" w:hAnsi="Gotham Book" w:cs="Gotham Book"/>
+          <w:sz w:val="24"/>
+          <w:szCs w:val="24"/>
+        </w:rPr>
+        <w:t xml:space="preserve">La metodología en la que se ha basado el desarrollo del sistema es la denominada </w:t>
+      </w:r>
+      <w:r>
+        <w:rPr>
+          <w:rFonts w:hint="default" w:ascii="Gotham Book" w:hAnsi="Gotham Book" w:cs="Gotham Book"/>
+          <w:b/>
+          <w:bCs/>
+          <w:sz w:val="24"/>
+          <w:szCs w:val="24"/>
+        </w:rPr>
+        <w:t>prototipado</w:t>
+      </w:r>
+      <w:r>
+        <w:rPr>
+          <w:rFonts w:hint="default" w:ascii="Gotham Book" w:hAnsi="Gotham Book" w:cs="Gotham Book"/>
+          <w:sz w:val="24"/>
+          <w:szCs w:val="24"/>
+        </w:rPr>
+        <w:t>, en base a los requerimientos establecidos por el departamento de Planeación  y basandose en el tiempo de desarrollo y entrega, se ha determinado esta metodologia</w:t>
+      </w:r>
+    </w:p>
+    <w:p>
+      <w:pPr>
+        <w:jc w:val="both"/>
+        <w:rPr>
+          <w:rFonts w:hint="default" w:ascii="Gotham Book" w:hAnsi="Gotham Book" w:cs="Gotham Book"/>
+          <w:sz w:val="24"/>
+          <w:szCs w:val="24"/>
+        </w:rPr>
+      </w:pPr>
+    </w:p>
+    <w:p>
+      <w:pPr>
+        <w:jc w:val="both"/>
+        <w:rPr>
+          <w:rFonts w:hint="default" w:ascii="Gotham Book" w:hAnsi="Gotham Book" w:cs="Gotham Book"/>
+          <w:sz w:val="24"/>
+          <w:szCs w:val="24"/>
+        </w:rPr>
+      </w:pPr>
+    </w:p>
+    <w:p>
+      <w:pPr>
+        <w:jc w:val="both"/>
+        <w:rPr>
+          <w:rFonts w:hint="default" w:ascii="Gotham Book" w:hAnsi="Gotham Book" w:cs="Gotham Book"/>
+          <w:sz w:val="24"/>
+          <w:szCs w:val="24"/>
+        </w:rPr>
+      </w:pPr>
+    </w:p>
+    <w:p>
+      <w:pPr>
+        <w:jc w:val="both"/>
+        <w:rPr>
+          <w:rFonts w:hint="default" w:ascii="Gotham Book" w:hAnsi="Gotham Book" w:cs="Gotham Book"/>
+          <w:sz w:val="24"/>
+          <w:szCs w:val="24"/>
+        </w:rPr>
+      </w:pPr>
+    </w:p>
+    <w:p>
+      <w:pPr>
+        <w:jc w:val="both"/>
+        <w:rPr>
+          <w:rFonts w:hint="default" w:ascii="Gotham Book" w:hAnsi="Gotham Book" w:cs="Gotham Book"/>
+          <w:sz w:val="24"/>
+          <w:szCs w:val="24"/>
+        </w:rPr>
+      </w:pPr>
+    </w:p>
+    <w:p>
+      <w:pPr>
+        <w:jc w:val="both"/>
+        <w:rPr>
+          <w:rFonts w:hint="default" w:ascii="Gotham Book" w:hAnsi="Gotham Book" w:cs="Gotham Book"/>
+          <w:sz w:val="24"/>
+          <w:szCs w:val="24"/>
+        </w:rPr>
+      </w:pPr>
+      <w:r>
+        <w:rPr>
+          <w:rFonts w:hint="default" w:ascii="Gotham Book" w:hAnsi="Gotham Book" w:cs="Gotham Book"/>
+          <w:sz w:val="24"/>
+          <w:szCs w:val="24"/>
+        </w:rPr>
+        <w:t>Metodología de Prototipado.</w:t>
+      </w:r>
+    </w:p>
+    <w:p>
+      <w:pPr>
+        <w:jc w:val="both"/>
+        <w:rPr>
+          <w:rFonts w:hint="default" w:ascii="Gotham Book" w:hAnsi="Gotham Book" w:cs="Gotham Book"/>
+          <w:sz w:val="24"/>
+          <w:szCs w:val="24"/>
+        </w:rPr>
+      </w:pPr>
+    </w:p>
+    <w:p>
+      <w:pPr>
+        <w:jc w:val="both"/>
+        <w:rPr>
+          <w:rFonts w:hint="default" w:ascii="Gotham Book" w:hAnsi="Gotham Book" w:cs="Gotham Book"/>
+          <w:sz w:val="24"/>
+          <w:szCs w:val="24"/>
+        </w:rPr>
+      </w:pPr>
+      <w:r>
+        <w:rPr>
+          <w:rFonts w:hint="default" w:ascii="Gotham Book" w:hAnsi="Gotham Book" w:cs="Gotham Book"/>
+          <w:sz w:val="24"/>
+          <w:szCs w:val="24"/>
+        </w:rPr>
+        <w:t xml:space="preserve">La </w:t>
+      </w:r>
+      <w:r>
+        <w:rPr>
+          <w:rFonts w:hint="default" w:ascii="Gotham Book" w:hAnsi="Gotham Book" w:cs="Gotham Book"/>
+          <w:sz w:val="24"/>
+          <w:szCs w:val="24"/>
+        </w:rPr>
+        <w:t>Metodología</w:t>
+      </w:r>
+      <w:r>
+        <w:rPr>
+          <w:rFonts w:hint="default" w:ascii="Gotham Book" w:hAnsi="Gotham Book" w:cs="Gotham Book"/>
+          <w:sz w:val="24"/>
+          <w:szCs w:val="24"/>
+        </w:rPr>
+        <w:t xml:space="preserve"> de Prototipado permite que todo o parte del sistema se construya </w:t>
+      </w:r>
+      <w:r>
+        <w:rPr>
+          <w:rFonts w:hint="default" w:ascii="Gotham Book" w:hAnsi="Gotham Book" w:cs="Gotham Book"/>
+          <w:sz w:val="24"/>
+          <w:szCs w:val="24"/>
+        </w:rPr>
+        <w:t>rápidamente</w:t>
+      </w:r>
+      <w:r>
+        <w:rPr>
+          <w:rFonts w:hint="default" w:ascii="Gotham Book" w:hAnsi="Gotham Book" w:cs="Gotham Book"/>
+          <w:sz w:val="24"/>
+          <w:szCs w:val="24"/>
+        </w:rPr>
+        <w:t xml:space="preserve"> y poder así comprender con facilidad los aspectos que aseguren que el desarrollador, el usuario y el cliente estén de acuerdo en lo que el sistema necesita , así como </w:t>
+      </w:r>
+      <w:r>
+        <w:rPr>
+          <w:rFonts w:hint="default" w:ascii="Gotham Book" w:hAnsi="Gotham Book" w:cs="Gotham Book"/>
+          <w:sz w:val="24"/>
+          <w:szCs w:val="24"/>
+        </w:rPr>
+        <w:t>también</w:t>
+      </w:r>
+      <w:r>
+        <w:rPr>
+          <w:rFonts w:hint="default" w:ascii="Gotham Book" w:hAnsi="Gotham Book" w:cs="Gotham Book"/>
+          <w:sz w:val="24"/>
+          <w:szCs w:val="24"/>
+        </w:rPr>
+        <w:t xml:space="preserve"> la solución que se propone para dicha necesidad y de esa manera poder minimizar el riesgo y la </w:t>
+      </w:r>
+      <w:r>
+        <w:rPr>
+          <w:rFonts w:hint="default" w:ascii="Gotham Book" w:hAnsi="Gotham Book" w:cs="Gotham Book"/>
+          <w:sz w:val="24"/>
+          <w:szCs w:val="24"/>
+        </w:rPr>
+        <w:t>incertidumbre</w:t>
+      </w:r>
+      <w:r>
+        <w:rPr>
+          <w:rFonts w:hint="default" w:ascii="Gotham Book" w:hAnsi="Gotham Book" w:cs="Gotham Book"/>
+          <w:sz w:val="24"/>
+          <w:szCs w:val="24"/>
+        </w:rPr>
+        <w:t xml:space="preserve"> en el desarrollo. La </w:t>
+      </w:r>
+      <w:r>
+        <w:rPr>
+          <w:rFonts w:hint="default" w:ascii="Gotham Book" w:hAnsi="Gotham Book" w:cs="Gotham Book"/>
+          <w:sz w:val="24"/>
+          <w:szCs w:val="24"/>
+        </w:rPr>
+        <w:t>Metodología</w:t>
+      </w:r>
+      <w:r>
+        <w:rPr>
+          <w:rFonts w:hint="default" w:ascii="Gotham Book" w:hAnsi="Gotham Book" w:cs="Gotham Book"/>
+          <w:sz w:val="24"/>
+          <w:szCs w:val="24"/>
+        </w:rPr>
+        <w:t xml:space="preserve"> se basa en diseños del sistema para que sean analizados y prescindir de ellos a medida que se acoplen a l</w:t>
+      </w:r>
+      <w:r>
+        <w:rPr>
+          <w:rFonts w:hint="default" w:ascii="Gotham Book" w:hAnsi="Gotham Book" w:cs="Gotham Book"/>
+          <w:sz w:val="24"/>
+          <w:szCs w:val="24"/>
+        </w:rPr>
+        <w:t>as nuevas especificaciones, de esa manera de determina con mayor facilidad el alcance del sistema.</w:t>
+      </w:r>
+    </w:p>
+    <w:p>
+      <w:pPr>
+        <w:jc w:val="both"/>
+        <w:rPr>
+          <w:rFonts w:hint="default" w:ascii="Gotham Book" w:hAnsi="Gotham Book" w:cs="Gotham Book"/>
+          <w:sz w:val="24"/>
+          <w:szCs w:val="24"/>
+        </w:rPr>
+      </w:pPr>
+    </w:p>
+    <w:p>
+      <w:pPr>
+        <w:jc w:val="both"/>
+        <w:rPr>
+          <w:rFonts w:hint="default" w:ascii="Gotham Book" w:hAnsi="Gotham Book" w:cs="Gotham Book"/>
+          <w:sz w:val="24"/>
+          <w:szCs w:val="24"/>
+        </w:rPr>
+      </w:pPr>
+      <w:r>
+        <w:rPr>
+          <w:rFonts w:hint="default" w:ascii="Gotham Book" w:hAnsi="Gotham Book" w:cs="Gotham Book"/>
+          <w:sz w:val="24"/>
+          <w:szCs w:val="24"/>
+        </w:rPr>
+        <w:t xml:space="preserve">El </w:t>
+      </w:r>
+      <w:r>
+        <w:rPr>
+          <w:rFonts w:hint="default" w:ascii="Gotham Book" w:hAnsi="Gotham Book" w:cs="Gotham Book"/>
+          <w:sz w:val="24"/>
+          <w:szCs w:val="24"/>
+        </w:rPr>
+        <w:t xml:space="preserve">desarrollo </w:t>
+      </w:r>
+      <w:r>
+        <w:rPr>
+          <w:rFonts w:hint="default" w:ascii="Gotham Book" w:hAnsi="Gotham Book" w:cs="Gotham Book"/>
+          <w:sz w:val="24"/>
+          <w:szCs w:val="24"/>
+        </w:rPr>
+        <w:t xml:space="preserve">se basa </w:t>
+      </w:r>
+      <w:r>
+        <w:rPr>
+          <w:rFonts w:hint="default" w:ascii="Gotham Book" w:hAnsi="Gotham Book" w:cs="Gotham Book"/>
+          <w:sz w:val="24"/>
+          <w:szCs w:val="24"/>
+        </w:rPr>
+        <w:t>en entregables (Prototipos)</w:t>
+      </w:r>
+      <w:r>
+        <w:rPr>
+          <w:rFonts w:hint="default" w:ascii="Gotham Book" w:hAnsi="Gotham Book" w:cs="Gotham Book"/>
+          <w:sz w:val="24"/>
+          <w:szCs w:val="24"/>
+        </w:rPr>
+        <w:t xml:space="preserve">, </w:t>
+      </w:r>
+      <w:r>
+        <w:rPr>
+          <w:rFonts w:hint="default" w:ascii="Gotham Book" w:hAnsi="Gotham Book" w:cs="Gotham Book"/>
+          <w:sz w:val="24"/>
+          <w:szCs w:val="24"/>
+        </w:rPr>
+        <w:t>de esta manera se puede ver la funcionalidad básica de un sistema, sin necesidad de incluir toda la lógica o características del software terminado, los prototipos permiten al cliente evaluar en cada etapa el producto, e interactuar con los diseñadores y desarrolladores para saber si se esta cumpliendo con las expectativas y las funcionalidades establecidas. Los prototipos no contienen la funcionalidad total del sistema pero ayuda a estructurar la idea principal del mismo.</w:t>
+      </w:r>
+    </w:p>
+    <w:p>
+      <w:pPr>
+        <w:jc w:val="both"/>
+        <w:rPr>
+          <w:rFonts w:hint="default" w:ascii="Gotham Book" w:hAnsi="Gotham Book" w:cs="Gotham Book"/>
+          <w:sz w:val="24"/>
+          <w:szCs w:val="24"/>
+        </w:rPr>
+      </w:pPr>
+    </w:p>
+    <w:p>
+      <w:pPr>
+        <w:jc w:val="both"/>
+        <w:rPr>
+          <w:rFonts w:hint="default" w:ascii="Gotham Book" w:hAnsi="Gotham Book" w:cs="Gotham Book"/>
+          <w:sz w:val="24"/>
+          <w:szCs w:val="24"/>
+        </w:rPr>
+      </w:pPr>
+      <w:r>
+        <w:rPr>
+          <w:rFonts w:hint="default" w:ascii="Gotham Book" w:hAnsi="Gotham Book" w:cs="Gotham Book"/>
+          <w:b/>
+          <w:bCs/>
+          <w:sz w:val="24"/>
+          <w:szCs w:val="24"/>
+        </w:rPr>
+        <w:t>Metodología de Prototipado y el modelo de proceso evolutivo</w:t>
+      </w:r>
+    </w:p>
+    <w:p>
+      <w:pPr>
+        <w:jc w:val="both"/>
+        <w:rPr>
+          <w:rFonts w:hint="default" w:ascii="Gotham Book" w:hAnsi="Gotham Book" w:cs="Gotham Book"/>
+          <w:sz w:val="24"/>
+          <w:szCs w:val="24"/>
+        </w:rPr>
+      </w:pPr>
+    </w:p>
+    <w:p>
+      <w:pPr>
+        <w:jc w:val="both"/>
+        <w:rPr>
+          <w:rFonts w:hint="default" w:ascii="Gotham Book" w:hAnsi="Gotham Book" w:cs="Gotham Book"/>
+          <w:sz w:val="24"/>
+          <w:szCs w:val="24"/>
+        </w:rPr>
+      </w:pPr>
+      <w:r>
+        <w:rPr>
+          <w:rFonts w:hint="default" w:ascii="Gotham Book" w:hAnsi="Gotham Book" w:cs="Gotham Book"/>
+          <w:sz w:val="24"/>
+          <w:szCs w:val="24"/>
+        </w:rPr>
+        <w:t>El software, así como los sistemas complejos, evolucionan con el tiempo. Es posible que los requerimientos y especificaciones del negocio y del producto cambien conforme avanza el desarrollo, los plazos apretados del mercado hacen que sea imposible la terminación de un software perfecto, pero debe lanzarse una versión limitada a fin de aliviar la presión de la competencia o del negocio, se contemplan un conjunto de requerimientos mínimos que liberen esa presión, para estas situaciones se necesita un modelo de proceso diseñado explícitamente con el objeto que se adapte a un producto que evoluciona con el tiempo, dichos modelos evolutivos son iterativos y se caracterizan por la manera en la que permiten desarrollar versiones cada vez mas complejas de software.</w:t>
+      </w:r>
+    </w:p>
+    <w:p>
+      <w:pPr>
+        <w:jc w:val="both"/>
+        <w:rPr>
+          <w:rFonts w:hint="default" w:ascii="Gotham Book" w:hAnsi="Gotham Book" w:cs="Gotham Book"/>
+          <w:sz w:val="24"/>
+          <w:szCs w:val="24"/>
+        </w:rPr>
+      </w:pPr>
+    </w:p>
+    <w:p>
+      <w:pPr>
+        <w:jc w:val="both"/>
+        <w:rPr>
+          <w:rFonts w:hint="default" w:ascii="Gotham Book" w:hAnsi="Gotham Book" w:cs="Gotham Book"/>
+          <w:sz w:val="24"/>
+          <w:szCs w:val="24"/>
+        </w:rPr>
+      </w:pPr>
+      <w:r>
+        <w:rPr>
+          <w:rFonts w:hint="default" w:ascii="Gotham Book" w:hAnsi="Gotham Book" w:cs="Gotham Book"/>
+          <w:sz w:val="24"/>
+          <w:szCs w:val="24"/>
+        </w:rPr>
+        <w:t>Es frecuente que el cliente defina un conjunto de objetivos generales para el software, sin embargo no tiene contemplado los requerimientos detallados para las funciones y características que el sistema deberá tener, en otros casos que el desarrollador no este seguro la eficiencia de su algoritmo, de la adaptabilidad de un sistema operativo o de la forma que debe de adoptar la interacción entre el  humano y la maquina. En estas situaciones, y muchas otras, el paradigma de hacer prototipos ofrece mejor enfoque (Pressman Roger S, 2010).</w:t>
+      </w:r>
+    </w:p>
+    <w:p>
+      <w:pPr>
+        <w:jc w:val="both"/>
+        <w:rPr>
+          <w:rFonts w:hint="default" w:ascii="Gotham Book" w:hAnsi="Gotham Book" w:cs="Gotham Book"/>
+          <w:sz w:val="24"/>
+          <w:szCs w:val="24"/>
+        </w:rPr>
+      </w:pPr>
+      <w:bookmarkStart w:id="0" w:name="_GoBack"/>
+      <w:bookmarkEnd w:id="0"/>
+    </w:p>
+    <w:p>
+      <w:pPr>
+        <w:jc w:val="both"/>
+        <w:rPr>
+          <w:rFonts w:hint="default" w:ascii="Gotham Book" w:hAnsi="Gotham Book" w:cs="Gotham Book"/>
+          <w:sz w:val="24"/>
+          <w:szCs w:val="24"/>
+        </w:rPr>
+      </w:pPr>
+    </w:p>
+    <w:p>
+      <w:pPr>
+        <w:jc w:val="both"/>
+        <w:rPr>
+          <w:rFonts w:hint="default" w:ascii="Gotham Book" w:hAnsi="Gotham Book" w:cs="Gotham Book"/>
+          <w:sz w:val="24"/>
+          <w:szCs w:val="24"/>
+        </w:rPr>
+      </w:pPr>
+    </w:p>
+    <w:p>
+      <w:pPr>
+        <w:jc w:val="both"/>
+        <w:rPr>
+          <w:rFonts w:hint="default" w:ascii="Gotham Book" w:hAnsi="Gotham Book" w:cs="Gotham Book"/>
+          <w:sz w:val="24"/>
+          <w:szCs w:val="24"/>
+        </w:rPr>
+      </w:pPr>
+    </w:p>
+    <w:p>
+      <w:pPr>
+        <w:jc w:val="both"/>
+        <w:rPr>
+          <w:rFonts w:hint="default" w:ascii="Gotham Book" w:hAnsi="Gotham Book" w:cs="Gotham Book"/>
+          <w:sz w:val="24"/>
+          <w:szCs w:val="24"/>
+        </w:rPr>
+      </w:pPr>
+    </w:p>
+    <w:p>
+      <w:pPr>
+        <w:jc w:val="both"/>
+        <w:rPr>
+          <w:rFonts w:hint="default" w:ascii="Gotham Book" w:hAnsi="Gotham Book" w:cs="Gotham Book"/>
+          <w:sz w:val="24"/>
+          <w:szCs w:val="24"/>
+        </w:rPr>
+      </w:pPr>
+    </w:p>
+    <w:p>
+      <w:pPr>
+        <w:jc w:val="both"/>
+        <w:rPr>
+          <w:rFonts w:hint="default" w:ascii="Gotham Book" w:hAnsi="Gotham Book" w:cs="Gotham Book"/>
+          <w:b/>
+          <w:bCs/>
+          <w:sz w:val="24"/>
+          <w:szCs w:val="24"/>
+        </w:rPr>
+      </w:pPr>
+      <w:r>
+        <w:rPr>
+          <w:rFonts w:hint="default" w:ascii="Gotham Book" w:hAnsi="Gotham Book" w:cs="Gotham Book"/>
+          <w:b/>
+          <w:bCs/>
+          <w:sz w:val="24"/>
+          <w:szCs w:val="24"/>
+        </w:rPr>
+        <w:t>El sistema “SPIC” se baso sobre esta metodologia basandose en los tiempos cortos de entregas, los requerimientos funcionales y el alcance que el sistema tiene, por otra parte la constante participación de los usuarios en la manera de diseñar y rediseñar la apariencia y la funcionalidad logica del sistema.</w:t>
+      </w:r>
+    </w:p>
+    <w:p>
+      <w:pPr>
+        <w:jc w:val="both"/>
+        <w:rPr>
+          <w:rFonts w:hint="default" w:ascii="Gotham Book" w:hAnsi="Gotham Book" w:cs="Gotham Book"/>
+          <w:sz w:val="24"/>
+          <w:szCs w:val="24"/>
+        </w:rPr>
+      </w:pPr>
+    </w:p>
+    <w:p>
+      <w:pPr>
+        <w:jc w:val="both"/>
+        <w:rPr>
+          <w:rFonts w:hint="default" w:ascii="Gotham Book" w:hAnsi="Gotham Book" w:cs="Gotham Book"/>
+          <w:sz w:val="24"/>
+          <w:szCs w:val="24"/>
+        </w:rPr>
+      </w:pPr>
+    </w:p>
+    <w:p>
+      <w:pPr>
+        <w:jc w:val="both"/>
+        <w:rPr>
+          <w:rFonts w:hint="default" w:ascii="Gotham Book" w:hAnsi="Gotham Book" w:cs="Gotham Book"/>
+          <w:sz w:val="24"/>
+          <w:szCs w:val="24"/>
+        </w:rPr>
+      </w:pPr>
+    </w:p>
+    <w:p>
+      <w:pPr>
+        <w:jc w:val="both"/>
+        <w:rPr>
+          <w:rFonts w:hint="default" w:ascii="Gotham Book" w:hAnsi="Gotham Book" w:cs="Gotham Book"/>
+          <w:sz w:val="24"/>
+          <w:szCs w:val="24"/>
+        </w:rPr>
+      </w:pPr>
+    </w:p>
+    <w:p>
+      <w:pPr>
+        <w:jc w:val="both"/>
+        <w:rPr>
+          <w:rFonts w:hint="default" w:ascii="Gotham Book" w:hAnsi="Gotham Book" w:cs="Gotham Book"/>
+          <w:b/>
+          <w:bCs/>
+          <w:sz w:val="28"/>
+          <w:szCs w:val="28"/>
+        </w:rPr>
+      </w:pPr>
+      <w:r>
+        <w:rPr>
+          <w:rFonts w:hint="default" w:ascii="Gotham Book" w:hAnsi="Gotham Book" w:cs="Gotham Book"/>
+          <w:b/>
+          <w:bCs/>
+          <w:sz w:val="28"/>
+          <w:szCs w:val="28"/>
+        </w:rPr>
+        <w:t>Ciclo de Vida del desarrollo basado en Prototipos</w:t>
+      </w:r>
+    </w:p>
+    <w:p>
+      <w:pPr>
+        <w:jc w:val="both"/>
+        <w:rPr>
+          <w:rFonts w:hint="default" w:ascii="Gotham Book" w:hAnsi="Gotham Book" w:cs="Gotham Book"/>
+          <w:b/>
+          <w:bCs/>
+          <w:sz w:val="28"/>
+          <w:szCs w:val="28"/>
+        </w:rPr>
+      </w:pPr>
+    </w:p>
+    <w:p>
+      <w:pPr>
+        <w:jc w:val="both"/>
+        <w:rPr>
+          <w:rFonts w:hint="default" w:ascii="Gotham Book" w:hAnsi="Gotham Book" w:cs="Gotham Book"/>
+          <w:b w:val="0"/>
+          <w:bCs w:val="0"/>
+          <w:sz w:val="24"/>
+          <w:szCs w:val="24"/>
+        </w:rPr>
+      </w:pPr>
+      <w:r>
+        <w:rPr>
+          <w:rFonts w:hint="default" w:ascii="Gotham Book" w:hAnsi="Gotham Book" w:cs="Gotham Book"/>
+          <w:b w:val="0"/>
+          <w:bCs w:val="0"/>
+          <w:sz w:val="24"/>
+          <w:szCs w:val="24"/>
+        </w:rPr>
+        <w:t xml:space="preserve">Las Fases de desarrollo de un sistema </w:t>
+      </w:r>
+    </w:p>
+    <w:p>
+      <w:pPr>
+        <w:jc w:val="both"/>
+        <w:rPr>
+          <w:rFonts w:hint="default" w:ascii="Gotham Book" w:hAnsi="Gotham Book" w:cs="Gotham Book"/>
+          <w:b/>
+          <w:bCs/>
+          <w:sz w:val="28"/>
+          <w:szCs w:val="28"/>
+        </w:rPr>
+      </w:pPr>
+    </w:p>
+    <w:p>
+      <w:pPr>
+        <w:jc w:val="both"/>
+        <w:rPr>
+          <w:rFonts w:hint="default" w:ascii="Gotham Book" w:hAnsi="Gotham Book" w:cs="Gotham Book"/>
+          <w:b/>
+          <w:bCs/>
+          <w:sz w:val="28"/>
+          <w:szCs w:val="28"/>
+        </w:rPr>
+      </w:pPr>
+    </w:p>
+    <w:p>
+      <w:pPr>
+        <w:jc w:val="both"/>
+        <w:rPr>
+          <w:rFonts w:hint="default" w:ascii="Gotham Book" w:hAnsi="Gotham Book" w:cs="Gotham Book"/>
+          <w:sz w:val="24"/>
+          <w:szCs w:val="24"/>
+        </w:rPr>
+      </w:pPr>
+    </w:p>
+    <w:p>
+      <w:pPr>
+        <w:jc w:val="both"/>
+        <w:rPr>
+          <w:rFonts w:hint="default" w:ascii="Gotham Book" w:hAnsi="Gotham Book" w:cs="Gotham Book"/>
+          <w:sz w:val="24"/>
+          <w:szCs w:val="24"/>
+        </w:rPr>
+      </w:pPr>
+    </w:p>
+    <w:p>
+      <w:pPr>
+        <w:jc w:val="both"/>
+        <w:rPr>
+          <w:rFonts w:hint="default" w:ascii="Gotham Book" w:hAnsi="Gotham Book" w:cs="Gotham Book"/>
+          <w:sz w:val="24"/>
+          <w:szCs w:val="24"/>
+        </w:rPr>
+      </w:pPr>
+    </w:p>
+    <w:p>
+      <w:pPr>
+        <w:jc w:val="both"/>
+        <w:rPr>
+          <w:rFonts w:hint="default" w:ascii="Gotham Book" w:hAnsi="Gotham Book" w:cs="Gotham Book"/>
+          <w:sz w:val="24"/>
+          <w:szCs w:val="24"/>
+        </w:rPr>
+      </w:pPr>
+    </w:p>
+    <w:p>
+      <w:pPr>
+        <w:jc w:val="left"/>
+      </w:pPr>
+    </w:p>
+    <w:p>
+      <w:pPr>
+        <w:jc w:val="left"/>
+      </w:pPr>
+    </w:p>
+    <w:p>
+      <w:pPr>
+        <w:jc w:val="left"/>
+      </w:pPr>
+    </w:p>
+    <w:p>
+      <w:pPr>
         <w:ind w:firstLine="420" w:firstLineChars="0"/>
         <w:jc w:val="left"/>
       </w:pPr>
-      <w:r>
-        <w:t>Actividades Realizadas.</w:t>
-      </w:r>
     </w:p>
     <w:p>
       <w:pPr>
@@ -2724,14 +3516,6 @@
         <w:ind w:firstLine="420" w:firstLineChars="0"/>
         <w:jc w:val="left"/>
       </w:pPr>
-    </w:p>
-    <w:p>
-      <w:pPr>
-        <w:ind w:firstLine="420" w:firstLineChars="0"/>
-        <w:jc w:val="left"/>
-      </w:pPr>
-      <w:bookmarkStart w:id="0" w:name="_GoBack"/>
-      <w:bookmarkEnd w:id="0"/>
     </w:p>
     <w:sectPr>
       <w:pgSz w:w="11906" w:h="16838"/>

</xml_diff>

<commit_message>
*Documentación *2016-11-29 *Descripcción: Formato de Asesoria Interna. *Avance 1 de 3
</commit_message>
<xml_diff>
--- a/Resources A/Residencia Profesional/Informe Técnico de Residencia Profesional.docx
+++ b/Resources A/Residencia Profesional/Informe Técnico de Residencia Profesional.docx
@@ -2899,7 +2899,31 @@
           <w:sz w:val="24"/>
           <w:szCs w:val="24"/>
         </w:rPr>
-        <w:t>, en base a los requerimientos establecidos por el departamento de Planeación  y basandose en el tiempo de desarrollo y entrega, se ha determinado esta metodologia</w:t>
+        <w:t xml:space="preserve">, en base a los requerimientos establecidos por el departamento de Planeación  y </w:t>
+      </w:r>
+      <w:r>
+        <w:rPr>
+          <w:rFonts w:hint="default" w:ascii="Gotham Book" w:hAnsi="Gotham Book" w:cs="Gotham Book"/>
+          <w:sz w:val="24"/>
+          <w:szCs w:val="24"/>
+        </w:rPr>
+        <w:t>basándose</w:t>
+      </w:r>
+      <w:r>
+        <w:rPr>
+          <w:rFonts w:hint="default" w:ascii="Gotham Book" w:hAnsi="Gotham Book" w:cs="Gotham Book"/>
+          <w:sz w:val="24"/>
+          <w:szCs w:val="24"/>
+        </w:rPr>
+        <w:t xml:space="preserve"> en el tiempo de desarrollo y entrega, se ha determinado esta </w:t>
+      </w:r>
+      <w:r>
+        <w:rPr>
+          <w:rFonts w:hint="default" w:ascii="Gotham Book" w:hAnsi="Gotham Book" w:cs="Gotham Book"/>
+          <w:sz w:val="24"/>
+          <w:szCs w:val="24"/>
+        </w:rPr>
+        <w:t>metodología</w:t>
       </w:r>
     </w:p>
     <w:p>
@@ -2995,163 +3019,35 @@
           <w:sz w:val="24"/>
           <w:szCs w:val="24"/>
         </w:rPr>
-        <w:t xml:space="preserve">La </w:t>
-      </w:r>
-      <w:r>
-        <w:rPr>
-          <w:rFonts w:hint="default" w:ascii="Gotham Book" w:hAnsi="Gotham Book" w:cs="Gotham Book"/>
-          <w:sz w:val="24"/>
-          <w:szCs w:val="24"/>
-        </w:rPr>
-        <w:t>Metodología</w:t>
-      </w:r>
-      <w:r>
-        <w:rPr>
-          <w:rFonts w:hint="default" w:ascii="Gotham Book" w:hAnsi="Gotham Book" w:cs="Gotham Book"/>
-          <w:sz w:val="24"/>
-          <w:szCs w:val="24"/>
-        </w:rPr>
-        <w:t xml:space="preserve"> de Prototipado permite que todo o parte del sistema se construya </w:t>
-      </w:r>
-      <w:r>
-        <w:rPr>
-          <w:rFonts w:hint="default" w:ascii="Gotham Book" w:hAnsi="Gotham Book" w:cs="Gotham Book"/>
-          <w:sz w:val="24"/>
-          <w:szCs w:val="24"/>
-        </w:rPr>
-        <w:t>rápidamente</w:t>
-      </w:r>
-      <w:r>
-        <w:rPr>
-          <w:rFonts w:hint="default" w:ascii="Gotham Book" w:hAnsi="Gotham Book" w:cs="Gotham Book"/>
-          <w:sz w:val="24"/>
-          <w:szCs w:val="24"/>
-        </w:rPr>
-        <w:t xml:space="preserve"> y poder así comprender con facilidad los aspectos que aseguren que el desarrollador, el usuario y el cliente estén de acuerdo en lo que el sistema necesita , así como </w:t>
-      </w:r>
-      <w:r>
-        <w:rPr>
-          <w:rFonts w:hint="default" w:ascii="Gotham Book" w:hAnsi="Gotham Book" w:cs="Gotham Book"/>
-          <w:sz w:val="24"/>
-          <w:szCs w:val="24"/>
-        </w:rPr>
-        <w:t>también</w:t>
-      </w:r>
-      <w:r>
-        <w:rPr>
-          <w:rFonts w:hint="default" w:ascii="Gotham Book" w:hAnsi="Gotham Book" w:cs="Gotham Book"/>
-          <w:sz w:val="24"/>
-          <w:szCs w:val="24"/>
-        </w:rPr>
-        <w:t xml:space="preserve"> la solución que se propone para dicha necesidad y de esa manera poder minimizar el riesgo y la </w:t>
-      </w:r>
-      <w:r>
-        <w:rPr>
-          <w:rFonts w:hint="default" w:ascii="Gotham Book" w:hAnsi="Gotham Book" w:cs="Gotham Book"/>
-          <w:sz w:val="24"/>
-          <w:szCs w:val="24"/>
-        </w:rPr>
-        <w:t>incertidumbre</w:t>
-      </w:r>
-      <w:r>
-        <w:rPr>
-          <w:rFonts w:hint="default" w:ascii="Gotham Book" w:hAnsi="Gotham Book" w:cs="Gotham Book"/>
-          <w:sz w:val="24"/>
-          <w:szCs w:val="24"/>
-        </w:rPr>
-        <w:t xml:space="preserve"> en el desarrollo. La </w:t>
-      </w:r>
-      <w:r>
-        <w:rPr>
-          <w:rFonts w:hint="default" w:ascii="Gotham Book" w:hAnsi="Gotham Book" w:cs="Gotham Book"/>
-          <w:sz w:val="24"/>
-          <w:szCs w:val="24"/>
-        </w:rPr>
-        <w:t>Metodología</w:t>
-      </w:r>
-      <w:r>
-        <w:rPr>
-          <w:rFonts w:hint="default" w:ascii="Gotham Book" w:hAnsi="Gotham Book" w:cs="Gotham Book"/>
-          <w:sz w:val="24"/>
-          <w:szCs w:val="24"/>
-        </w:rPr>
-        <w:t xml:space="preserve"> se basa en diseños del sistema para que sean analizados y prescindir de ellos a medida que se acoplen a l</w:t>
-      </w:r>
-      <w:r>
-        <w:rPr>
-          <w:rFonts w:hint="default" w:ascii="Gotham Book" w:hAnsi="Gotham Book" w:cs="Gotham Book"/>
-          <w:sz w:val="24"/>
-          <w:szCs w:val="24"/>
-        </w:rPr>
-        <w:t>as nuevas especificaciones, de esa manera de determina con mayor facilidad el alcance del sistema.</w:t>
-      </w:r>
-    </w:p>
-    <w:p>
-      <w:pPr>
-        <w:jc w:val="both"/>
-        <w:rPr>
-          <w:rFonts w:hint="default" w:ascii="Gotham Book" w:hAnsi="Gotham Book" w:cs="Gotham Book"/>
-          <w:sz w:val="24"/>
-          <w:szCs w:val="24"/>
-        </w:rPr>
-      </w:pPr>
-    </w:p>
-    <w:p>
-      <w:pPr>
-        <w:jc w:val="both"/>
-        <w:rPr>
-          <w:rFonts w:hint="default" w:ascii="Gotham Book" w:hAnsi="Gotham Book" w:cs="Gotham Book"/>
-          <w:sz w:val="24"/>
-          <w:szCs w:val="24"/>
-        </w:rPr>
-      </w:pPr>
-      <w:r>
-        <w:rPr>
-          <w:rFonts w:hint="default" w:ascii="Gotham Book" w:hAnsi="Gotham Book" w:cs="Gotham Book"/>
-          <w:sz w:val="24"/>
-          <w:szCs w:val="24"/>
-        </w:rPr>
-        <w:t xml:space="preserve">El </w:t>
-      </w:r>
-      <w:r>
-        <w:rPr>
-          <w:rFonts w:hint="default" w:ascii="Gotham Book" w:hAnsi="Gotham Book" w:cs="Gotham Book"/>
-          <w:sz w:val="24"/>
-          <w:szCs w:val="24"/>
-        </w:rPr>
-        <w:t xml:space="preserve">desarrollo </w:t>
-      </w:r>
-      <w:r>
-        <w:rPr>
-          <w:rFonts w:hint="default" w:ascii="Gotham Book" w:hAnsi="Gotham Book" w:cs="Gotham Book"/>
-          <w:sz w:val="24"/>
-          <w:szCs w:val="24"/>
-        </w:rPr>
-        <w:t xml:space="preserve">se basa </w:t>
-      </w:r>
-      <w:r>
-        <w:rPr>
-          <w:rFonts w:hint="default" w:ascii="Gotham Book" w:hAnsi="Gotham Book" w:cs="Gotham Book"/>
-          <w:sz w:val="24"/>
-          <w:szCs w:val="24"/>
-        </w:rPr>
-        <w:t>en entregables (Prototipos)</w:t>
-      </w:r>
-      <w:r>
-        <w:rPr>
-          <w:rFonts w:hint="default" w:ascii="Gotham Book" w:hAnsi="Gotham Book" w:cs="Gotham Book"/>
-          <w:sz w:val="24"/>
-          <w:szCs w:val="24"/>
-        </w:rPr>
-        <w:t xml:space="preserve">, </w:t>
-      </w:r>
-      <w:r>
-        <w:rPr>
-          <w:rFonts w:hint="default" w:ascii="Gotham Book" w:hAnsi="Gotham Book" w:cs="Gotham Book"/>
-          <w:sz w:val="24"/>
-          <w:szCs w:val="24"/>
-        </w:rPr>
-        <w:t>de esta manera se puede ver la funcionalidad básica de un sistema, sin necesidad de incluir toda la lógica o características del software terminado, los prototipos permiten al cliente evaluar en cada etapa el producto, e interactuar con los diseñadores y desarrolladores para saber si se esta cumpliendo con las expectativas y las funcionalidades establecidas. Los prototipos no contienen la funcionalidad total del sistema pero ayuda a estructurar la idea principal del mismo.</w:t>
+        <w:t>La Metodología de Prototipado permite que todo o parte del sistema se construya rápidamente y poder así comprender con facilidad los aspectos que aseguren que el desarrollador, el usuario y el cliente estén de acuerdo en lo que el sistema necesita , así como también la solución que se propone para dicha necesidad y de esa manera poder minimizar el riesgo y la incertidumbre en el desarrollo. La Metodología se basa en diseños del sistema para que sean analizados y prescindir de ellos a medida que se acoplen a las nuevas especificaciones, de esa manera de determina con mayor facilidad el alcance del sistema.</w:t>
+      </w:r>
+    </w:p>
+    <w:p>
+      <w:pPr>
+        <w:jc w:val="both"/>
+        <w:rPr>
+          <w:rFonts w:hint="default" w:ascii="Gotham Book" w:hAnsi="Gotham Book" w:cs="Gotham Book"/>
+          <w:sz w:val="24"/>
+          <w:szCs w:val="24"/>
+        </w:rPr>
+      </w:pPr>
+    </w:p>
+    <w:p>
+      <w:pPr>
+        <w:jc w:val="both"/>
+        <w:rPr>
+          <w:rFonts w:hint="default" w:ascii="Gotham Book" w:hAnsi="Gotham Book" w:cs="Gotham Book"/>
+          <w:sz w:val="24"/>
+          <w:szCs w:val="24"/>
+        </w:rPr>
+      </w:pPr>
+      <w:r>
+        <w:rPr>
+          <w:rFonts w:hint="default" w:ascii="Gotham Book" w:hAnsi="Gotham Book" w:cs="Gotham Book"/>
+          <w:sz w:val="24"/>
+          <w:szCs w:val="24"/>
+        </w:rPr>
+        <w:t>El desarrollo se basa en entregables (Prototipos), de esta manera se puede ver la funcionalidad básica de un sistema, sin necesidad de incluir toda la lógica o características del software terminado, los prototipos permiten al cliente evaluar en cada etapa el producto, e interactuar con los diseñadores y desarrolladores para saber si se esta cumpliendo con las expectativas y las funcionalidades establecidas. Los prototipos no contienen la funcionalidad total del sistema pero ayuda a estructurar la idea principal del mismo.</w:t>
       </w:r>
     </w:p>
     <w:p>
@@ -3249,110 +3145,24 @@
           <w:szCs w:val="24"/>
         </w:rPr>
       </w:pPr>
-      <w:bookmarkStart w:id="0" w:name="_GoBack"/>
-      <w:bookmarkEnd w:id="0"/>
-    </w:p>
-    <w:p>
-      <w:pPr>
-        <w:jc w:val="both"/>
-        <w:rPr>
-          <w:rFonts w:hint="default" w:ascii="Gotham Book" w:hAnsi="Gotham Book" w:cs="Gotham Book"/>
-          <w:sz w:val="24"/>
-          <w:szCs w:val="24"/>
-        </w:rPr>
-      </w:pPr>
-    </w:p>
-    <w:p>
-      <w:pPr>
-        <w:jc w:val="both"/>
-        <w:rPr>
-          <w:rFonts w:hint="default" w:ascii="Gotham Book" w:hAnsi="Gotham Book" w:cs="Gotham Book"/>
-          <w:sz w:val="24"/>
-          <w:szCs w:val="24"/>
-        </w:rPr>
-      </w:pPr>
-    </w:p>
-    <w:p>
-      <w:pPr>
-        <w:jc w:val="both"/>
-        <w:rPr>
-          <w:rFonts w:hint="default" w:ascii="Gotham Book" w:hAnsi="Gotham Book" w:cs="Gotham Book"/>
-          <w:sz w:val="24"/>
-          <w:szCs w:val="24"/>
-        </w:rPr>
-      </w:pPr>
-    </w:p>
-    <w:p>
-      <w:pPr>
-        <w:jc w:val="both"/>
-        <w:rPr>
-          <w:rFonts w:hint="default" w:ascii="Gotham Book" w:hAnsi="Gotham Book" w:cs="Gotham Book"/>
-          <w:sz w:val="24"/>
-          <w:szCs w:val="24"/>
-        </w:rPr>
-      </w:pPr>
-    </w:p>
-    <w:p>
-      <w:pPr>
-        <w:jc w:val="both"/>
-        <w:rPr>
-          <w:rFonts w:hint="default" w:ascii="Gotham Book" w:hAnsi="Gotham Book" w:cs="Gotham Book"/>
-          <w:sz w:val="24"/>
-          <w:szCs w:val="24"/>
-        </w:rPr>
-      </w:pPr>
-    </w:p>
-    <w:p>
-      <w:pPr>
-        <w:jc w:val="both"/>
-        <w:rPr>
-          <w:rFonts w:hint="default" w:ascii="Gotham Book" w:hAnsi="Gotham Book" w:cs="Gotham Book"/>
-          <w:b/>
-          <w:bCs/>
-          <w:sz w:val="24"/>
-          <w:szCs w:val="24"/>
-        </w:rPr>
-      </w:pPr>
-      <w:r>
-        <w:rPr>
-          <w:rFonts w:hint="default" w:ascii="Gotham Book" w:hAnsi="Gotham Book" w:cs="Gotham Book"/>
-          <w:b/>
-          <w:bCs/>
-          <w:sz w:val="24"/>
-          <w:szCs w:val="24"/>
-        </w:rPr>
-        <w:t>El sistema “SPIC” se baso sobre esta metodologia basandose en los tiempos cortos de entregas, los requerimientos funcionales y el alcance que el sistema tiene, por otra parte la constante participación de los usuarios en la manera de diseñar y rediseñar la apariencia y la funcionalidad logica del sistema.</w:t>
-      </w:r>
-    </w:p>
-    <w:p>
-      <w:pPr>
-        <w:jc w:val="both"/>
-        <w:rPr>
-          <w:rFonts w:hint="default" w:ascii="Gotham Book" w:hAnsi="Gotham Book" w:cs="Gotham Book"/>
-          <w:sz w:val="24"/>
-          <w:szCs w:val="24"/>
-        </w:rPr>
-      </w:pPr>
-    </w:p>
-    <w:p>
-      <w:pPr>
-        <w:jc w:val="both"/>
-        <w:rPr>
-          <w:rFonts w:hint="default" w:ascii="Gotham Book" w:hAnsi="Gotham Book" w:cs="Gotham Book"/>
-          <w:sz w:val="24"/>
-          <w:szCs w:val="24"/>
-        </w:rPr>
-      </w:pPr>
-    </w:p>
-    <w:p>
-      <w:pPr>
-        <w:jc w:val="both"/>
-        <w:rPr>
-          <w:rFonts w:hint="default" w:ascii="Gotham Book" w:hAnsi="Gotham Book" w:cs="Gotham Book"/>
-          <w:sz w:val="24"/>
-          <w:szCs w:val="24"/>
-        </w:rPr>
-      </w:pPr>
+    </w:p>
+    <w:p>
+      <w:pPr>
+        <w:jc w:val="both"/>
+        <w:rPr>
+          <w:rFonts w:hint="default" w:ascii="Gotham Book" w:hAnsi="Gotham Book" w:cs="Gotham Book"/>
+          <w:sz w:val="24"/>
+          <w:szCs w:val="24"/>
+        </w:rPr>
+      </w:pPr>
+      <w:r>
+        <w:rPr>
+          <w:rFonts w:hint="default" w:ascii="Gotham Book" w:hAnsi="Gotham Book" w:cs="Gotham Book"/>
+          <w:sz w:val="24"/>
+          <w:szCs w:val="24"/>
+        </w:rPr>
+        <w:t>El paradigma de hacer prototipos ayuda a que los participantes del desarrollo mejoren la comprensión de lo que hay que elaborar cuando los requerimientos no son claros.</w:t>
+      </w:r>
     </w:p>
     <w:p>
       <w:pPr>
@@ -3385,6 +3195,224 @@
         </w:rPr>
         <w:t>Ciclo de Vida del desarrollo basado en Prototipos</w:t>
       </w:r>
+    </w:p>
+    <w:p>
+      <w:pPr>
+        <w:jc w:val="both"/>
+        <w:rPr>
+          <w:rFonts w:hint="default" w:ascii="Gotham Book" w:hAnsi="Gotham Book" w:cs="Gotham Book"/>
+          <w:sz w:val="24"/>
+          <w:szCs w:val="24"/>
+        </w:rPr>
+      </w:pPr>
+    </w:p>
+    <w:p>
+      <w:pPr>
+        <w:jc w:val="both"/>
+        <w:rPr>
+          <w:rFonts w:hint="default" w:ascii="Gotham Book" w:hAnsi="Gotham Book" w:cs="Gotham Book"/>
+          <w:sz w:val="24"/>
+          <w:szCs w:val="24"/>
+        </w:rPr>
+      </w:pPr>
+      <w:r>
+        <w:rPr>
+          <w:rFonts w:hint="default" w:ascii="Gotham Book" w:hAnsi="Gotham Book" w:cs="Gotham Book"/>
+          <w:sz w:val="24"/>
+          <w:szCs w:val="24"/>
+        </w:rPr>
+        <w:t>El paradigma de hacer prototipos (</w:t>
+      </w:r>
+      <w:r>
+        <w:rPr>
+          <w:rFonts w:hint="default" w:ascii="Gotham Book" w:hAnsi="Gotham Book" w:cs="Gotham Book"/>
+          <w:b/>
+          <w:bCs/>
+          <w:sz w:val="24"/>
+          <w:szCs w:val="24"/>
+        </w:rPr>
+        <w:t>Figura X</w:t>
+      </w:r>
+      <w:r>
+        <w:rPr>
+          <w:rFonts w:hint="default" w:ascii="Gotham Book" w:hAnsi="Gotham Book" w:cs="Gotham Book"/>
+          <w:sz w:val="24"/>
+          <w:szCs w:val="24"/>
+        </w:rPr>
+        <w:t>), comienza con la comunicación, se realizan una serie de reuniones con los participantes del proyecto para determinar los objetivos generales del software, se identifica los requerimientos reales y se detecta las áreas en las que es imprescindible una mayor atención. Se planea una iteracion para hacer prototipos, y se lleva acado un diseño rapido. Se centra en la representación de aquellos aspectos del software que seran visibles para los usuarios finales (por ejemplo, disposicion de interfaces o formatos de pantalla de salida). El diseño rapido lleva a la construcción de un prototipo. Este se entrega y es evaluado por los participantes, que dan retroalimentacion para mejorar los requerimientos. Las iteraciones ocurren a medida que el prototipo es afinado para satisfaces las necesidades de distintos participantes, y al mismo tiempo permite comprender mejor lo que se necesita hacer.</w:t>
+      </w:r>
+    </w:p>
+    <w:p>
+      <w:pPr>
+        <w:jc w:val="both"/>
+        <w:rPr>
+          <w:rFonts w:hint="default" w:ascii="Gotham Book" w:hAnsi="Gotham Book" w:cs="Gotham Book"/>
+          <w:sz w:val="24"/>
+          <w:szCs w:val="24"/>
+        </w:rPr>
+      </w:pPr>
+    </w:p>
+    <w:p>
+      <w:pPr>
+        <w:jc w:val="both"/>
+        <w:rPr>
+          <w:rFonts w:hint="default" w:ascii="Gotham Book" w:hAnsi="Gotham Book" w:cs="Gotham Book"/>
+          <w:sz w:val="24"/>
+          <w:szCs w:val="24"/>
+        </w:rPr>
+      </w:pPr>
+      <w:r>
+        <w:rPr>
+          <w:rFonts w:hint="default" w:ascii="Gotham Book" w:hAnsi="Gotham Book" w:cs="Gotham Book"/>
+          <w:sz w:val="24"/>
+          <w:szCs w:val="24"/>
+        </w:rPr>
+        <w:t>Lo ideal de un prototipo es que sirva como mecanismo para identificar los requerimientos del software. Se puede  utilizar fragmentos de programas existentes o herramientas que permitan generar rapidamente programas que funcionen.</w:t>
+      </w:r>
+      <w:bookmarkStart w:id="0" w:name="_GoBack"/>
+      <w:bookmarkEnd w:id="0"/>
+    </w:p>
+    <w:p>
+      <w:pPr>
+        <w:jc w:val="both"/>
+        <w:rPr>
+          <w:rFonts w:hint="default" w:ascii="Gotham Book" w:hAnsi="Gotham Book" w:cs="Gotham Book"/>
+          <w:sz w:val="24"/>
+          <w:szCs w:val="24"/>
+        </w:rPr>
+      </w:pPr>
+    </w:p>
+    <w:p>
+      <w:pPr>
+        <w:jc w:val="both"/>
+        <w:rPr>
+          <w:rFonts w:hint="default" w:ascii="Gotham Book" w:hAnsi="Gotham Book" w:cs="Gotham Book"/>
+          <w:sz w:val="24"/>
+          <w:szCs w:val="24"/>
+        </w:rPr>
+      </w:pPr>
+    </w:p>
+    <w:p>
+      <w:pPr>
+        <w:jc w:val="both"/>
+        <w:rPr>
+          <w:rFonts w:hint="default" w:ascii="Gotham Book" w:hAnsi="Gotham Book" w:cs="Gotham Book"/>
+          <w:sz w:val="24"/>
+          <w:szCs w:val="24"/>
+        </w:rPr>
+      </w:pPr>
+    </w:p>
+    <w:p>
+      <w:pPr>
+        <w:jc w:val="both"/>
+        <w:rPr>
+          <w:rFonts w:hint="default" w:ascii="Gotham Book" w:hAnsi="Gotham Book" w:cs="Gotham Book"/>
+          <w:sz w:val="24"/>
+          <w:szCs w:val="24"/>
+        </w:rPr>
+      </w:pPr>
+    </w:p>
+    <w:p>
+      <w:pPr>
+        <w:jc w:val="both"/>
+        <w:rPr>
+          <w:rFonts w:hint="default" w:ascii="Gotham Book" w:hAnsi="Gotham Book" w:cs="Gotham Book"/>
+          <w:sz w:val="24"/>
+          <w:szCs w:val="24"/>
+        </w:rPr>
+      </w:pPr>
+    </w:p>
+    <w:p>
+      <w:pPr>
+        <w:jc w:val="both"/>
+        <w:rPr>
+          <w:rFonts w:hint="default" w:ascii="Gotham Book" w:hAnsi="Gotham Book" w:cs="Gotham Book"/>
+          <w:sz w:val="24"/>
+          <w:szCs w:val="24"/>
+        </w:rPr>
+      </w:pPr>
+    </w:p>
+    <w:p>
+      <w:pPr>
+        <w:jc w:val="both"/>
+        <w:rPr>
+          <w:rFonts w:hint="default" w:ascii="Gotham Book" w:hAnsi="Gotham Book" w:cs="Gotham Book"/>
+          <w:sz w:val="24"/>
+          <w:szCs w:val="24"/>
+        </w:rPr>
+      </w:pPr>
+    </w:p>
+    <w:p>
+      <w:pPr>
+        <w:jc w:val="both"/>
+        <w:rPr>
+          <w:rFonts w:hint="default" w:ascii="Gotham Book" w:hAnsi="Gotham Book" w:cs="Gotham Book"/>
+          <w:sz w:val="24"/>
+          <w:szCs w:val="24"/>
+        </w:rPr>
+      </w:pPr>
+    </w:p>
+    <w:p>
+      <w:pPr>
+        <w:jc w:val="both"/>
+        <w:rPr>
+          <w:rFonts w:hint="default" w:ascii="Gotham Book" w:hAnsi="Gotham Book" w:cs="Gotham Book"/>
+          <w:b/>
+          <w:bCs/>
+          <w:sz w:val="24"/>
+          <w:szCs w:val="24"/>
+        </w:rPr>
+      </w:pPr>
+      <w:r>
+        <w:rPr>
+          <w:rFonts w:hint="default" w:ascii="Gotham Book" w:hAnsi="Gotham Book" w:cs="Gotham Book"/>
+          <w:b/>
+          <w:bCs/>
+          <w:sz w:val="24"/>
+          <w:szCs w:val="24"/>
+        </w:rPr>
+        <w:t>El sistema “SPIC” se baso sobre esta metodologia basandose en los tiempos cortos de entregas, los requerimientos funcionales y el alcance que el sistema tiene, por otra parte la constante participación de los usuarios en la manera de diseñar y rediseñar la apariencia y la funcionalidad logica del sistema.</w:t>
+      </w:r>
+    </w:p>
+    <w:p>
+      <w:pPr>
+        <w:jc w:val="both"/>
+        <w:rPr>
+          <w:rFonts w:hint="default" w:ascii="Gotham Book" w:hAnsi="Gotham Book" w:cs="Gotham Book"/>
+          <w:sz w:val="24"/>
+          <w:szCs w:val="24"/>
+        </w:rPr>
+      </w:pPr>
+    </w:p>
+    <w:p>
+      <w:pPr>
+        <w:jc w:val="both"/>
+        <w:rPr>
+          <w:rFonts w:hint="default" w:ascii="Gotham Book" w:hAnsi="Gotham Book" w:cs="Gotham Book"/>
+          <w:sz w:val="24"/>
+          <w:szCs w:val="24"/>
+        </w:rPr>
+      </w:pPr>
+    </w:p>
+    <w:p>
+      <w:pPr>
+        <w:jc w:val="both"/>
+        <w:rPr>
+          <w:rFonts w:hint="default" w:ascii="Gotham Book" w:hAnsi="Gotham Book" w:cs="Gotham Book"/>
+          <w:sz w:val="24"/>
+          <w:szCs w:val="24"/>
+        </w:rPr>
+      </w:pPr>
+    </w:p>
+    <w:p>
+      <w:pPr>
+        <w:jc w:val="both"/>
+        <w:rPr>
+          <w:rFonts w:hint="default" w:ascii="Gotham Book" w:hAnsi="Gotham Book" w:cs="Gotham Book"/>
+          <w:sz w:val="24"/>
+          <w:szCs w:val="24"/>
+        </w:rPr>
+      </w:pPr>
     </w:p>
     <w:p>
       <w:pPr>

</xml_diff>

<commit_message>
*Actualización desde Lenovo *2016-12-07 *Descripción: Omitir un JavaScript y prueba de versión desde Lenovo.
</commit_message>
<xml_diff>
--- a/Resources A/Residencia Profesional/Informe Técnico de Residencia Profesional.docx
+++ b/Resources A/Residencia Profesional/Informe Técnico de Residencia Profesional.docx
@@ -1961,9 +1961,6 @@
         <w:ind w:firstLine="420" w:firstLineChars="0"/>
         <w:jc w:val="left"/>
       </w:pPr>
-      <w:r>
-        <w:br w:type="page"/>
-      </w:r>
     </w:p>
     <w:p>
       <w:pPr>
@@ -1988,15 +1985,19 @@
     </w:p>
     <w:p>
       <w:pPr>
-        <w:rPr>
-          <w:rFonts w:hint="default" w:ascii="Gotham Book" w:hAnsi="Gotham Book" w:cs="Gotham Book"/>
-          <w:sz w:val="24"/>
-          <w:szCs w:val="24"/>
-        </w:rPr>
-      </w:pPr>
-    </w:p>
-    <w:p>
-      <w:pPr>
+        <w:ind w:firstLine="420" w:firstLineChars="0"/>
+        <w:jc w:val="both"/>
+        <w:rPr>
+          <w:rFonts w:hint="default" w:ascii="Gotham Book" w:hAnsi="Gotham Book" w:cs="Gotham Book"/>
+          <w:sz w:val="24"/>
+          <w:szCs w:val="24"/>
+        </w:rPr>
+      </w:pPr>
+    </w:p>
+    <w:p>
+      <w:pPr>
+        <w:ind w:firstLine="420" w:firstLineChars="0"/>
+        <w:jc w:val="both"/>
         <w:rPr>
           <w:rFonts w:hint="default" w:ascii="Gotham Book" w:hAnsi="Gotham Book" w:cs="Gotham Book"/>
           <w:sz w:val="24"/>
@@ -2014,15 +2015,19 @@
     </w:p>
     <w:p>
       <w:pPr>
-        <w:rPr>
-          <w:rFonts w:hint="default" w:ascii="Gotham Book" w:hAnsi="Gotham Book" w:cs="Gotham Book"/>
-          <w:sz w:val="24"/>
-          <w:szCs w:val="24"/>
-        </w:rPr>
-      </w:pPr>
-    </w:p>
-    <w:p>
-      <w:pPr>
+        <w:ind w:firstLine="420" w:firstLineChars="0"/>
+        <w:jc w:val="both"/>
+        <w:rPr>
+          <w:rFonts w:hint="default" w:ascii="Gotham Book" w:hAnsi="Gotham Book" w:cs="Gotham Book"/>
+          <w:sz w:val="24"/>
+          <w:szCs w:val="24"/>
+        </w:rPr>
+      </w:pPr>
+    </w:p>
+    <w:p>
+      <w:pPr>
+        <w:ind w:firstLine="420" w:firstLineChars="0"/>
+        <w:jc w:val="both"/>
         <w:rPr>
           <w:rFonts w:hint="default" w:ascii="Gotham Book" w:hAnsi="Gotham Book" w:cs="Gotham Book"/>
           <w:sz w:val="24"/>
@@ -2040,15 +2045,19 @@
     </w:p>
     <w:p>
       <w:pPr>
-        <w:rPr>
-          <w:rFonts w:hint="default" w:ascii="Gotham Book" w:hAnsi="Gotham Book" w:cs="Gotham Book"/>
-          <w:sz w:val="24"/>
-          <w:szCs w:val="24"/>
-        </w:rPr>
-      </w:pPr>
-    </w:p>
-    <w:p>
-      <w:pPr>
+        <w:ind w:firstLine="420" w:firstLineChars="0"/>
+        <w:jc w:val="both"/>
+        <w:rPr>
+          <w:rFonts w:hint="default" w:ascii="Gotham Book" w:hAnsi="Gotham Book" w:cs="Gotham Book"/>
+          <w:sz w:val="24"/>
+          <w:szCs w:val="24"/>
+        </w:rPr>
+      </w:pPr>
+    </w:p>
+    <w:p>
+      <w:pPr>
+        <w:ind w:firstLine="420" w:firstLineChars="0"/>
+        <w:jc w:val="both"/>
         <w:rPr>
           <w:rFonts w:hint="default" w:ascii="Gotham Book" w:hAnsi="Gotham Book" w:cs="Gotham Book"/>
           <w:sz w:val="24"/>
@@ -2066,15 +2075,19 @@
     </w:p>
     <w:p>
       <w:pPr>
-        <w:rPr>
-          <w:rFonts w:hint="default" w:ascii="Gotham Book" w:hAnsi="Gotham Book" w:cs="Gotham Book"/>
-          <w:sz w:val="24"/>
-          <w:szCs w:val="24"/>
-        </w:rPr>
-      </w:pPr>
-    </w:p>
-    <w:p>
-      <w:pPr>
+        <w:ind w:firstLine="420" w:firstLineChars="0"/>
+        <w:jc w:val="both"/>
+        <w:rPr>
+          <w:rFonts w:hint="default" w:ascii="Gotham Book" w:hAnsi="Gotham Book" w:cs="Gotham Book"/>
+          <w:sz w:val="24"/>
+          <w:szCs w:val="24"/>
+        </w:rPr>
+      </w:pPr>
+    </w:p>
+    <w:p>
+      <w:pPr>
+        <w:ind w:firstLine="420" w:firstLineChars="0"/>
+        <w:jc w:val="both"/>
         <w:rPr>
           <w:rFonts w:hint="default" w:ascii="Gotham Book" w:hAnsi="Gotham Book" w:cs="Gotham Book"/>
           <w:sz w:val="24"/>
@@ -2092,6 +2105,7 @@
     </w:p>
     <w:p>
       <w:pPr>
+        <w:jc w:val="both"/>
         <w:rPr>
           <w:rFonts w:hint="default" w:ascii="Gotham Book" w:hAnsi="Gotham Book" w:cs="Gotham Book"/>
           <w:b/>
@@ -2113,6 +2127,7 @@
     </w:p>
     <w:p>
       <w:pPr>
+        <w:jc w:val="both"/>
         <w:rPr>
           <w:rFonts w:hint="default" w:ascii="Gotham Book" w:hAnsi="Gotham Book" w:cs="Gotham Book"/>
           <w:b/>
@@ -2124,6 +2139,7 @@
     </w:p>
     <w:p>
       <w:pPr>
+        <w:jc w:val="both"/>
         <w:rPr>
           <w:rFonts w:hint="default" w:ascii="Gotham Book" w:hAnsi="Gotham Book" w:cs="Gotham Book"/>
           <w:b/>
@@ -2145,15 +2161,17 @@
     </w:p>
     <w:p>
       <w:pPr>
-        <w:rPr>
-          <w:rFonts w:hint="default" w:ascii="Gotham Book" w:hAnsi="Gotham Book" w:cs="Gotham Book"/>
-          <w:sz w:val="24"/>
-          <w:szCs w:val="24"/>
-        </w:rPr>
-      </w:pPr>
-    </w:p>
-    <w:p>
-      <w:pPr>
+        <w:jc w:val="both"/>
+        <w:rPr>
+          <w:rFonts w:hint="default" w:ascii="Gotham Book" w:hAnsi="Gotham Book" w:cs="Gotham Book"/>
+          <w:sz w:val="24"/>
+          <w:szCs w:val="24"/>
+        </w:rPr>
+      </w:pPr>
+    </w:p>
+    <w:p>
+      <w:pPr>
+        <w:jc w:val="both"/>
         <w:rPr>
           <w:rFonts w:hint="default" w:ascii="Gotham Book" w:hAnsi="Gotham Book" w:cs="Gotham Book"/>
           <w:sz w:val="24"/>
@@ -2171,15 +2189,17 @@
     </w:p>
     <w:p>
       <w:pPr>
-        <w:rPr>
-          <w:rFonts w:hint="default" w:ascii="Gotham Book" w:hAnsi="Gotham Book" w:cs="Gotham Book"/>
-          <w:sz w:val="24"/>
-          <w:szCs w:val="24"/>
-        </w:rPr>
-      </w:pPr>
-    </w:p>
-    <w:p>
-      <w:pPr>
+        <w:jc w:val="both"/>
+        <w:rPr>
+          <w:rFonts w:hint="default" w:ascii="Gotham Book" w:hAnsi="Gotham Book" w:cs="Gotham Book"/>
+          <w:sz w:val="24"/>
+          <w:szCs w:val="24"/>
+        </w:rPr>
+      </w:pPr>
+    </w:p>
+    <w:p>
+      <w:pPr>
+        <w:jc w:val="both"/>
         <w:rPr>
           <w:rFonts w:hint="default" w:ascii="Gotham Book" w:hAnsi="Gotham Book" w:cs="Gotham Book"/>
           <w:b/>
@@ -2201,15 +2221,17 @@
     </w:p>
     <w:p>
       <w:pPr>
-        <w:rPr>
-          <w:rFonts w:hint="default" w:ascii="Gotham Book" w:hAnsi="Gotham Book" w:cs="Gotham Book"/>
-          <w:sz w:val="24"/>
-          <w:szCs w:val="24"/>
-        </w:rPr>
-      </w:pPr>
-    </w:p>
-    <w:p>
-      <w:pPr>
+        <w:jc w:val="both"/>
+        <w:rPr>
+          <w:rFonts w:hint="default" w:ascii="Gotham Book" w:hAnsi="Gotham Book" w:cs="Gotham Book"/>
+          <w:sz w:val="24"/>
+          <w:szCs w:val="24"/>
+        </w:rPr>
+      </w:pPr>
+    </w:p>
+    <w:p>
+      <w:pPr>
+        <w:jc w:val="both"/>
         <w:rPr>
           <w:rFonts w:hint="default" w:ascii="Gotham Book" w:hAnsi="Gotham Book" w:cs="Gotham Book"/>
           <w:sz w:val="24"/>
@@ -2228,6 +2250,7 @@
     <w:p>
       <w:pPr>
         <w:ind w:firstLine="420" w:firstLineChars="0"/>
+        <w:jc w:val="both"/>
         <w:rPr>
           <w:rFonts w:hint="default" w:ascii="Gotham Book" w:hAnsi="Gotham Book" w:cs="Gotham Book"/>
           <w:sz w:val="24"/>
@@ -2245,6 +2268,7 @@
           <w:tab w:val="left" w:pos="425"/>
         </w:tabs>
         <w:ind w:left="425" w:leftChars="0" w:hanging="425" w:firstLineChars="0"/>
+        <w:jc w:val="both"/>
         <w:rPr>
           <w:rFonts w:hint="default" w:ascii="Gotham Book" w:hAnsi="Gotham Book" w:cs="Gotham Book"/>
           <w:sz w:val="24"/>
@@ -2263,6 +2287,7 @@
     <w:p>
       <w:pPr>
         <w:ind w:firstLine="420" w:firstLineChars="0"/>
+        <w:jc w:val="both"/>
         <w:rPr>
           <w:rFonts w:hint="default" w:ascii="Gotham Book" w:hAnsi="Gotham Book" w:cs="Gotham Book"/>
           <w:sz w:val="24"/>
@@ -2280,6 +2305,7 @@
           <w:tab w:val="left" w:pos="425"/>
         </w:tabs>
         <w:ind w:left="425" w:leftChars="0" w:hanging="425" w:firstLineChars="0"/>
+        <w:jc w:val="both"/>
         <w:rPr>
           <w:rFonts w:hint="default" w:ascii="Gotham Book" w:hAnsi="Gotham Book" w:cs="Gotham Book"/>
           <w:sz w:val="24"/>
@@ -2298,6 +2324,7 @@
     <w:p>
       <w:pPr>
         <w:ind w:firstLine="420" w:firstLineChars="0"/>
+        <w:jc w:val="both"/>
         <w:rPr>
           <w:rFonts w:hint="default" w:ascii="Gotham Book" w:hAnsi="Gotham Book" w:cs="Gotham Book"/>
           <w:sz w:val="24"/>
@@ -2315,6 +2342,7 @@
           <w:tab w:val="left" w:pos="425"/>
         </w:tabs>
         <w:ind w:left="425" w:leftChars="0" w:hanging="425" w:firstLineChars="0"/>
+        <w:jc w:val="both"/>
         <w:rPr>
           <w:rFonts w:hint="default" w:ascii="Gotham Book" w:hAnsi="Gotham Book" w:cs="Gotham Book"/>
           <w:sz w:val="24"/>
@@ -2333,6 +2361,7 @@
     <w:p>
       <w:pPr>
         <w:ind w:firstLine="420" w:firstLineChars="0"/>
+        <w:jc w:val="both"/>
         <w:rPr>
           <w:rFonts w:hint="default" w:ascii="Gotham Book" w:hAnsi="Gotham Book" w:cs="Gotham Book"/>
           <w:sz w:val="24"/>
@@ -2350,6 +2379,7 @@
           <w:tab w:val="left" w:pos="425"/>
         </w:tabs>
         <w:ind w:left="425" w:leftChars="0" w:hanging="425" w:firstLineChars="0"/>
+        <w:jc w:val="both"/>
         <w:rPr>
           <w:rFonts w:hint="default" w:ascii="Gotham Book" w:hAnsi="Gotham Book" w:cs="Gotham Book"/>
           <w:sz w:val="24"/>
@@ -2368,6 +2398,7 @@
     <w:p>
       <w:pPr>
         <w:ind w:firstLine="420" w:firstLineChars="0"/>
+        <w:jc w:val="both"/>
         <w:rPr>
           <w:rFonts w:hint="default" w:ascii="Gotham Book" w:hAnsi="Gotham Book" w:cs="Gotham Book"/>
           <w:sz w:val="24"/>
@@ -2385,6 +2416,7 @@
           <w:tab w:val="left" w:pos="425"/>
         </w:tabs>
         <w:ind w:left="425" w:leftChars="0" w:hanging="425" w:firstLineChars="0"/>
+        <w:jc w:val="both"/>
         <w:rPr>
           <w:rFonts w:hint="default" w:ascii="Gotham Book" w:hAnsi="Gotham Book" w:cs="Gotham Book"/>
           <w:sz w:val="24"/>
@@ -2403,6 +2435,7 @@
     <w:p>
       <w:pPr>
         <w:ind w:firstLine="420" w:firstLineChars="0"/>
+        <w:jc w:val="both"/>
         <w:rPr>
           <w:rFonts w:hint="default" w:ascii="Gotham Book" w:hAnsi="Gotham Book" w:cs="Gotham Book"/>
           <w:sz w:val="24"/>
@@ -2420,6 +2453,7 @@
           <w:tab w:val="left" w:pos="425"/>
         </w:tabs>
         <w:ind w:left="425" w:leftChars="0" w:hanging="425" w:firstLineChars="0"/>
+        <w:jc w:val="both"/>
         <w:rPr>
           <w:rFonts w:hint="default" w:ascii="Gotham Book" w:hAnsi="Gotham Book" w:cs="Gotham Book"/>
           <w:sz w:val="24"/>
@@ -2495,6 +2529,7 @@
     </w:p>
     <w:p>
       <w:pPr>
+        <w:jc w:val="both"/>
         <w:rPr>
           <w:rFonts w:hint="default" w:ascii="Gotham Book" w:hAnsi="Gotham Book" w:cs="Gotham Book"/>
           <w:sz w:val="24"/>
@@ -2512,6 +2547,7 @@
     </w:p>
     <w:p>
       <w:pPr>
+        <w:jc w:val="both"/>
         <w:rPr>
           <w:rFonts w:hint="default" w:ascii="Gotham Book" w:hAnsi="Gotham Book" w:cs="Gotham Book"/>
           <w:sz w:val="24"/>
@@ -2529,15 +2565,17 @@
     </w:p>
     <w:p>
       <w:pPr>
-        <w:rPr>
-          <w:rFonts w:hint="default" w:ascii="Gotham Book" w:hAnsi="Gotham Book" w:cs="Gotham Book"/>
-          <w:sz w:val="24"/>
-          <w:szCs w:val="24"/>
-        </w:rPr>
-      </w:pPr>
-    </w:p>
-    <w:p>
-      <w:pPr>
+        <w:jc w:val="both"/>
+        <w:rPr>
+          <w:rFonts w:hint="default" w:ascii="Gotham Book" w:hAnsi="Gotham Book" w:cs="Gotham Book"/>
+          <w:sz w:val="24"/>
+          <w:szCs w:val="24"/>
+        </w:rPr>
+      </w:pPr>
+    </w:p>
+    <w:p>
+      <w:pPr>
+        <w:jc w:val="both"/>
         <w:rPr>
           <w:rFonts w:hint="default" w:ascii="Gotham Book" w:hAnsi="Gotham Book" w:cs="Gotham Book"/>
           <w:sz w:val="24"/>
@@ -2555,15 +2593,17 @@
     </w:p>
     <w:p>
       <w:pPr>
-        <w:rPr>
-          <w:rFonts w:hint="default" w:ascii="Gotham Book" w:hAnsi="Gotham Book" w:cs="Gotham Book"/>
-          <w:sz w:val="24"/>
-          <w:szCs w:val="24"/>
-        </w:rPr>
-      </w:pPr>
-    </w:p>
-    <w:p>
-      <w:pPr>
+        <w:jc w:val="both"/>
+        <w:rPr>
+          <w:rFonts w:hint="default" w:ascii="Gotham Book" w:hAnsi="Gotham Book" w:cs="Gotham Book"/>
+          <w:sz w:val="24"/>
+          <w:szCs w:val="24"/>
+        </w:rPr>
+      </w:pPr>
+    </w:p>
+    <w:p>
+      <w:pPr>
+        <w:jc w:val="both"/>
         <w:rPr>
           <w:rFonts w:hint="default" w:ascii="Gotham Book" w:hAnsi="Gotham Book" w:cs="Gotham Book"/>
           <w:sz w:val="24"/>
@@ -2581,15 +2621,17 @@
     </w:p>
     <w:p>
       <w:pPr>
-        <w:rPr>
-          <w:rFonts w:hint="default" w:ascii="Gotham Book" w:hAnsi="Gotham Book" w:cs="Gotham Book"/>
-          <w:sz w:val="24"/>
-          <w:szCs w:val="24"/>
-        </w:rPr>
-      </w:pPr>
-    </w:p>
-    <w:p>
-      <w:pPr>
+        <w:jc w:val="both"/>
+        <w:rPr>
+          <w:rFonts w:hint="default" w:ascii="Gotham Book" w:hAnsi="Gotham Book" w:cs="Gotham Book"/>
+          <w:sz w:val="24"/>
+          <w:szCs w:val="24"/>
+        </w:rPr>
+      </w:pPr>
+    </w:p>
+    <w:p>
+      <w:pPr>
+        <w:jc w:val="both"/>
         <w:rPr>
           <w:rFonts w:hint="default" w:ascii="Gotham Book" w:hAnsi="Gotham Book" w:cs="Gotham Book"/>
           <w:sz w:val="24"/>
@@ -2607,15 +2649,17 @@
     </w:p>
     <w:p>
       <w:pPr>
-        <w:rPr>
-          <w:rFonts w:hint="default" w:ascii="Gotham Book" w:hAnsi="Gotham Book" w:cs="Gotham Book"/>
-          <w:sz w:val="24"/>
-          <w:szCs w:val="24"/>
-        </w:rPr>
-      </w:pPr>
-    </w:p>
-    <w:p>
-      <w:pPr>
+        <w:jc w:val="both"/>
+        <w:rPr>
+          <w:rFonts w:hint="default" w:ascii="Gotham Book" w:hAnsi="Gotham Book" w:cs="Gotham Book"/>
+          <w:sz w:val="24"/>
+          <w:szCs w:val="24"/>
+        </w:rPr>
+      </w:pPr>
+    </w:p>
+    <w:p>
+      <w:pPr>
+        <w:jc w:val="both"/>
         <w:rPr>
           <w:rFonts w:hint="default" w:ascii="Gotham Book" w:hAnsi="Gotham Book" w:cs="Gotham Book"/>
           <w:sz w:val="24"/>
@@ -2634,7 +2678,7 @@
     <w:p>
       <w:pPr>
         <w:ind w:firstLine="420" w:firstLineChars="0"/>
-        <w:jc w:val="left"/>
+        <w:jc w:val="both"/>
       </w:pPr>
       <w:r>
         <w:br w:type="page"/>
@@ -2771,13 +2815,23 @@
           <w:szCs w:val="24"/>
         </w:rPr>
       </w:pPr>
-      <w:r>
-        <w:rPr>
-          <w:rFonts w:hint="default" w:ascii="Gotham Book" w:hAnsi="Gotham Book" w:cs="Gotham Book"/>
-          <w:sz w:val="24"/>
-          <w:szCs w:val="24"/>
-        </w:rPr>
-        <w:t>El tiempo que se empleo para el desarrollo del sistema se contemplaron muchos aspectos técnicos y teóricos, acudiendo a capacitaciones y reuniones con compañeros para determinar la forma y manera con la que se trabaja, las tecnologías y el software que se ocupa en la infraestructura tecnológica del colegio, así como contemplar los procedimientos administrativos para la continuación del desarrollo del sistema.</w:t>
+      <w:bookmarkStart w:id="0" w:name="_GoBack"/>
+      <w:r>
+        <w:rPr>
+          <w:rFonts w:hint="default" w:ascii="Gotham Book" w:hAnsi="Gotham Book" w:cs="Gotham Book"/>
+          <w:sz w:val="24"/>
+          <w:szCs w:val="24"/>
+        </w:rPr>
+        <w:t xml:space="preserve">El tiempo que se empleo para el desarrollo del sistema se </w:t>
+      </w:r>
+      <w:bookmarkEnd w:id="0"/>
+      <w:r>
+        <w:rPr>
+          <w:rFonts w:hint="default" w:ascii="Gotham Book" w:hAnsi="Gotham Book" w:cs="Gotham Book"/>
+          <w:sz w:val="24"/>
+          <w:szCs w:val="24"/>
+        </w:rPr>
+        <w:t>contemplaron muchos aspectos técnicos y teóricos, acudiendo a capacitaciones y reuniones con compañeros para determinar la forma y manera con la que se trabaja, las tecnologías y el software que se ocupa en la infraestructura tecnológica del colegio, así como contemplar los procedimientos administrativos para la continuación del desarrollo del sistema.</w:t>
       </w:r>
     </w:p>
     <w:p>
@@ -2899,31 +2953,7 @@
           <w:sz w:val="24"/>
           <w:szCs w:val="24"/>
         </w:rPr>
-        <w:t xml:space="preserve">, en base a los requerimientos establecidos por el departamento de Planeación  y </w:t>
-      </w:r>
-      <w:r>
-        <w:rPr>
-          <w:rFonts w:hint="default" w:ascii="Gotham Book" w:hAnsi="Gotham Book" w:cs="Gotham Book"/>
-          <w:sz w:val="24"/>
-          <w:szCs w:val="24"/>
-        </w:rPr>
-        <w:t>basándose</w:t>
-      </w:r>
-      <w:r>
-        <w:rPr>
-          <w:rFonts w:hint="default" w:ascii="Gotham Book" w:hAnsi="Gotham Book" w:cs="Gotham Book"/>
-          <w:sz w:val="24"/>
-          <w:szCs w:val="24"/>
-        </w:rPr>
-        <w:t xml:space="preserve"> en el tiempo de desarrollo y entrega, se ha determinado esta </w:t>
-      </w:r>
-      <w:r>
-        <w:rPr>
-          <w:rFonts w:hint="default" w:ascii="Gotham Book" w:hAnsi="Gotham Book" w:cs="Gotham Book"/>
-          <w:sz w:val="24"/>
-          <w:szCs w:val="24"/>
-        </w:rPr>
-        <w:t>metodología</w:t>
+        <w:t>, en base a los requerimientos establecidos por el departamento de Planeación  y basándose en el tiempo de desarrollo y entrega, se ha determinado esta metodología</w:t>
       </w:r>
     </w:p>
     <w:p>
@@ -3269,162 +3299,148 @@
         </w:rPr>
         <w:t>Lo ideal de un prototipo es que sirva como mecanismo para identificar los requerimientos del software. Se puede  utilizar fragmentos de programas existentes o herramientas que permitan generar rapidamente programas que funcionen.</w:t>
       </w:r>
-      <w:bookmarkStart w:id="0" w:name="_GoBack"/>
-      <w:bookmarkEnd w:id="0"/>
-    </w:p>
-    <w:p>
-      <w:pPr>
-        <w:jc w:val="both"/>
-        <w:rPr>
-          <w:rFonts w:hint="default" w:ascii="Gotham Book" w:hAnsi="Gotham Book" w:cs="Gotham Book"/>
-          <w:sz w:val="24"/>
-          <w:szCs w:val="24"/>
-        </w:rPr>
-      </w:pPr>
-    </w:p>
-    <w:p>
-      <w:pPr>
-        <w:jc w:val="both"/>
-        <w:rPr>
-          <w:rFonts w:hint="default" w:ascii="Gotham Book" w:hAnsi="Gotham Book" w:cs="Gotham Book"/>
-          <w:sz w:val="24"/>
-          <w:szCs w:val="24"/>
-        </w:rPr>
-      </w:pPr>
-    </w:p>
-    <w:p>
-      <w:pPr>
-        <w:jc w:val="both"/>
-        <w:rPr>
-          <w:rFonts w:hint="default" w:ascii="Gotham Book" w:hAnsi="Gotham Book" w:cs="Gotham Book"/>
-          <w:sz w:val="24"/>
-          <w:szCs w:val="24"/>
-        </w:rPr>
-      </w:pPr>
-    </w:p>
-    <w:p>
-      <w:pPr>
-        <w:jc w:val="both"/>
-        <w:rPr>
-          <w:rFonts w:hint="default" w:ascii="Gotham Book" w:hAnsi="Gotham Book" w:cs="Gotham Book"/>
-          <w:sz w:val="24"/>
-          <w:szCs w:val="24"/>
-        </w:rPr>
-      </w:pPr>
-    </w:p>
-    <w:p>
-      <w:pPr>
-        <w:jc w:val="both"/>
-        <w:rPr>
-          <w:rFonts w:hint="default" w:ascii="Gotham Book" w:hAnsi="Gotham Book" w:cs="Gotham Book"/>
-          <w:sz w:val="24"/>
-          <w:szCs w:val="24"/>
-        </w:rPr>
-      </w:pPr>
-    </w:p>
-    <w:p>
-      <w:pPr>
-        <w:jc w:val="both"/>
-        <w:rPr>
-          <w:rFonts w:hint="default" w:ascii="Gotham Book" w:hAnsi="Gotham Book" w:cs="Gotham Book"/>
-          <w:sz w:val="24"/>
-          <w:szCs w:val="24"/>
-        </w:rPr>
-      </w:pPr>
-    </w:p>
-    <w:p>
-      <w:pPr>
-        <w:jc w:val="both"/>
-        <w:rPr>
-          <w:rFonts w:hint="default" w:ascii="Gotham Book" w:hAnsi="Gotham Book" w:cs="Gotham Book"/>
-          <w:sz w:val="24"/>
-          <w:szCs w:val="24"/>
-        </w:rPr>
-      </w:pPr>
-    </w:p>
-    <w:p>
-      <w:pPr>
-        <w:jc w:val="both"/>
-        <w:rPr>
-          <w:rFonts w:hint="default" w:ascii="Gotham Book" w:hAnsi="Gotham Book" w:cs="Gotham Book"/>
-          <w:sz w:val="24"/>
-          <w:szCs w:val="24"/>
-        </w:rPr>
-      </w:pPr>
-    </w:p>
-    <w:p>
-      <w:pPr>
-        <w:jc w:val="both"/>
-        <w:rPr>
-          <w:rFonts w:hint="default" w:ascii="Gotham Book" w:hAnsi="Gotham Book" w:cs="Gotham Book"/>
-          <w:b/>
-          <w:bCs/>
-          <w:sz w:val="24"/>
-          <w:szCs w:val="24"/>
-        </w:rPr>
-      </w:pPr>
-      <w:r>
-        <w:rPr>
-          <w:rFonts w:hint="default" w:ascii="Gotham Book" w:hAnsi="Gotham Book" w:cs="Gotham Book"/>
-          <w:b/>
-          <w:bCs/>
-          <w:sz w:val="24"/>
-          <w:szCs w:val="24"/>
-        </w:rPr>
-        <w:t>El sistema “SPIC” se baso sobre esta metodologia basandose en los tiempos cortos de entregas, los requerimientos funcionales y el alcance que el sistema tiene, por otra parte la constante participación de los usuarios en la manera de diseñar y rediseñar la apariencia y la funcionalidad logica del sistema.</w:t>
-      </w:r>
-    </w:p>
-    <w:p>
-      <w:pPr>
-        <w:jc w:val="both"/>
-        <w:rPr>
-          <w:rFonts w:hint="default" w:ascii="Gotham Book" w:hAnsi="Gotham Book" w:cs="Gotham Book"/>
-          <w:sz w:val="24"/>
-          <w:szCs w:val="24"/>
-        </w:rPr>
-      </w:pPr>
-    </w:p>
-    <w:p>
-      <w:pPr>
-        <w:jc w:val="both"/>
-        <w:rPr>
-          <w:rFonts w:hint="default" w:ascii="Gotham Book" w:hAnsi="Gotham Book" w:cs="Gotham Book"/>
-          <w:sz w:val="24"/>
-          <w:szCs w:val="24"/>
-        </w:rPr>
-      </w:pPr>
-    </w:p>
-    <w:p>
-      <w:pPr>
-        <w:jc w:val="both"/>
-        <w:rPr>
-          <w:rFonts w:hint="default" w:ascii="Gotham Book" w:hAnsi="Gotham Book" w:cs="Gotham Book"/>
-          <w:sz w:val="24"/>
-          <w:szCs w:val="24"/>
-        </w:rPr>
-      </w:pPr>
-    </w:p>
-    <w:p>
-      <w:pPr>
-        <w:jc w:val="both"/>
-        <w:rPr>
-          <w:rFonts w:hint="default" w:ascii="Gotham Book" w:hAnsi="Gotham Book" w:cs="Gotham Book"/>
-          <w:sz w:val="24"/>
-          <w:szCs w:val="24"/>
-        </w:rPr>
-      </w:pPr>
-    </w:p>
-    <w:p>
-      <w:pPr>
-        <w:jc w:val="both"/>
-        <w:rPr>
-          <w:rFonts w:hint="default" w:ascii="Gotham Book" w:hAnsi="Gotham Book" w:cs="Gotham Book"/>
-          <w:b/>
-          <w:bCs/>
-          <w:sz w:val="28"/>
-          <w:szCs w:val="28"/>
-        </w:rPr>
-      </w:pPr>
+    </w:p>
+    <w:p>
+      <w:pPr>
+        <w:jc w:val="both"/>
+        <w:rPr>
+          <w:rFonts w:hint="default" w:ascii="Gotham Book" w:hAnsi="Gotham Book" w:cs="Gotham Book"/>
+          <w:sz w:val="24"/>
+          <w:szCs w:val="24"/>
+        </w:rPr>
+      </w:pPr>
+    </w:p>
+    <w:p>
+      <w:pPr>
+        <w:jc w:val="both"/>
+        <w:rPr>
+          <w:rFonts w:hint="default" w:ascii="Gotham Book" w:hAnsi="Gotham Book" w:cs="Gotham Book"/>
+          <w:sz w:val="24"/>
+          <w:szCs w:val="24"/>
+        </w:rPr>
+      </w:pPr>
+    </w:p>
+    <w:p>
+      <w:pPr>
+        <w:jc w:val="both"/>
+        <w:rPr>
+          <w:rFonts w:hint="default" w:ascii="Gotham Book" w:hAnsi="Gotham Book" w:cs="Gotham Book"/>
+          <w:sz w:val="24"/>
+          <w:szCs w:val="24"/>
+        </w:rPr>
+      </w:pPr>
+    </w:p>
+    <w:p>
+      <w:pPr>
+        <w:jc w:val="both"/>
+        <w:rPr>
+          <w:rFonts w:hint="default" w:ascii="Gotham Book" w:hAnsi="Gotham Book" w:cs="Gotham Book"/>
+          <w:sz w:val="24"/>
+          <w:szCs w:val="24"/>
+        </w:rPr>
+      </w:pPr>
+    </w:p>
+    <w:p>
+      <w:pPr>
+        <w:jc w:val="both"/>
+        <w:rPr>
+          <w:rFonts w:hint="default" w:ascii="Gotham Book" w:hAnsi="Gotham Book" w:cs="Gotham Book"/>
+          <w:sz w:val="24"/>
+          <w:szCs w:val="24"/>
+        </w:rPr>
+      </w:pPr>
+    </w:p>
+    <w:p>
+      <w:pPr>
+        <w:jc w:val="both"/>
+        <w:rPr>
+          <w:rFonts w:hint="default" w:ascii="Gotham Book" w:hAnsi="Gotham Book" w:cs="Gotham Book"/>
+          <w:sz w:val="24"/>
+          <w:szCs w:val="24"/>
+        </w:rPr>
+      </w:pPr>
+    </w:p>
+    <w:p>
+      <w:pPr>
+        <w:jc w:val="both"/>
+        <w:rPr>
+          <w:rFonts w:hint="default" w:ascii="Gotham Book" w:hAnsi="Gotham Book" w:cs="Gotham Book"/>
+          <w:sz w:val="24"/>
+          <w:szCs w:val="24"/>
+        </w:rPr>
+      </w:pPr>
+    </w:p>
+    <w:p>
+      <w:pPr>
+        <w:jc w:val="both"/>
+        <w:rPr>
+          <w:rFonts w:hint="default" w:ascii="Gotham Book" w:hAnsi="Gotham Book" w:cs="Gotham Book"/>
+          <w:sz w:val="24"/>
+          <w:szCs w:val="24"/>
+        </w:rPr>
+      </w:pPr>
+    </w:p>
+    <w:p>
+      <w:pPr>
+        <w:jc w:val="both"/>
+        <w:rPr>
+          <w:rFonts w:hint="default" w:ascii="Gotham Book" w:hAnsi="Gotham Book" w:cs="Gotham Book"/>
+          <w:b/>
+          <w:bCs/>
+          <w:sz w:val="24"/>
+          <w:szCs w:val="24"/>
+        </w:rPr>
+      </w:pPr>
+      <w:r>
+        <w:rPr>
+          <w:rFonts w:hint="default" w:ascii="Gotham Book" w:hAnsi="Gotham Book" w:cs="Gotham Book"/>
+          <w:b/>
+          <w:bCs/>
+          <w:sz w:val="24"/>
+          <w:szCs w:val="24"/>
+        </w:rPr>
+        <w:t xml:space="preserve">El sistema “SPIC” se baso sobre esta </w:t>
+      </w:r>
+      <w:r>
+        <w:rPr>
+          <w:rFonts w:hint="default" w:ascii="Gotham Book" w:hAnsi="Gotham Book" w:cs="Gotham Book"/>
+          <w:b/>
+          <w:bCs/>
+          <w:sz w:val="24"/>
+          <w:szCs w:val="24"/>
+        </w:rPr>
+        <w:t>metodología</w:t>
+      </w:r>
+      <w:r>
+        <w:rPr>
+          <w:rFonts w:hint="default" w:ascii="Gotham Book" w:hAnsi="Gotham Book" w:cs="Gotham Book"/>
+          <w:b/>
+          <w:bCs/>
+          <w:sz w:val="24"/>
+          <w:szCs w:val="24"/>
+        </w:rPr>
+        <w:t xml:space="preserve"> basandose en los tiempos cortos de entregas, los requerimientos funcionales y el alcance que el sistema tiene, por otra parte la constante participación de los usuarios en la manera de diseñar y rediseñar la apariencia y la funcionalidad </w:t>
+      </w:r>
+      <w:r>
+        <w:rPr>
+          <w:rFonts w:hint="default" w:ascii="Gotham Book" w:hAnsi="Gotham Book" w:cs="Gotham Book"/>
+          <w:b/>
+          <w:bCs/>
+          <w:sz w:val="24"/>
+          <w:szCs w:val="24"/>
+        </w:rPr>
+        <w:t>lógica</w:t>
+      </w:r>
+      <w:r>
+        <w:rPr>
+          <w:rFonts w:hint="default" w:ascii="Gotham Book" w:hAnsi="Gotham Book" w:cs="Gotham Book"/>
+          <w:b/>
+          <w:bCs/>
+          <w:sz w:val="24"/>
+          <w:szCs w:val="24"/>
+        </w:rPr>
+        <w:t xml:space="preserve"> del sistema.</w:t>
+      </w:r>
     </w:p>
     <w:p>
       <w:pPr>
@@ -3445,7 +3461,7 @@
           <w:sz w:val="24"/>
           <w:szCs w:val="24"/>
         </w:rPr>
-        <w:t xml:space="preserve">Las Fases de desarrollo de un sistema </w:t>
+        <w:t xml:space="preserve"> </w:t>
       </w:r>
     </w:p>
     <w:p>

</xml_diff>

<commit_message>
*Documentación *2016-11-29 *Descripcción: Avance Informe *Avance 2 de 3
</commit_message>
<xml_diff>
--- a/Resources A/Residencia Profesional/Informe Técnico de Residencia Profesional.docx
+++ b/Resources A/Residencia Profesional/Informe Técnico de Residencia Profesional.docx
@@ -1968,8 +1968,8 @@
           <w:docGrid w:type="lines" w:linePitch="312" w:charSpace="0"/>
         </w:sectPr>
       </w:pPr>
-      <w:bookmarkStart w:id="1" w:name="_Toc1926865285"/>
-      <w:bookmarkStart w:id="2" w:name="_Toc1673921352"/>
+      <w:bookmarkStart w:id="1" w:name="_Toc1673921352"/>
+      <w:bookmarkStart w:id="2" w:name="_Toc1926865285"/>
     </w:p>
     <w:p>
       <w:pPr>
@@ -1979,9 +1979,9 @@
           <w:rFonts w:hint="default"/>
         </w:rPr>
       </w:pPr>
-      <w:bookmarkStart w:id="3" w:name="_Toc1999548463"/>
-      <w:bookmarkStart w:id="4" w:name="_Toc89570473"/>
-      <w:bookmarkStart w:id="5" w:name="_Toc394437512"/>
+      <w:bookmarkStart w:id="3" w:name="_Toc89570473"/>
+      <w:bookmarkStart w:id="4" w:name="_Toc394437512"/>
+      <w:bookmarkStart w:id="5" w:name="_Toc1999548463"/>
       <w:r>
         <w:rPr>
           <w:rFonts w:hint="default" w:ascii="Gotham Book" w:hAnsi="Gotham Book" w:cs="Gotham Book"/>
@@ -3458,19 +3458,7 @@
         <w:rPr>
           <w:rFonts w:hint="default" w:ascii="Gotham Book" w:hAnsi="Gotham Book" w:cs="Gotham Book"/>
         </w:rPr>
-        <w:t>, brinda el potencial incorporado en el hardware de cómputo. Ya sea que resida en un teléfono móvil u opere en el interior de una computadora central, el software es un transformador de información</w:t>
-      </w:r>
-      <w:r>
-        <w:rPr>
-          <w:rFonts w:hint="default" w:ascii="Gotham Book" w:hAnsi="Gotham Book" w:cs="Gotham Book"/>
-        </w:rPr>
-        <w:t>,</w:t>
-      </w:r>
-      <w:r>
-        <w:rPr>
-          <w:rFonts w:hint="default" w:ascii="Gotham Book" w:hAnsi="Gotham Book" w:cs="Gotham Book"/>
-        </w:rPr>
-        <w:t xml:space="preserve"> produce, administra, adquiere, modifica, despliega o transmite información que puede ser tan simple como un solo bit o tan compleja como una presentación con multimedios generada a partir de datos obtenidos de decenas de fuentes independientes. Como </w:t>
+        <w:t xml:space="preserve">, brinda el potencial incorporado en el hardware de cómputo. Ya sea que resida en un teléfono móvil u opere en el interior de una computadora central, el software es un transformador de información, produce, administra, adquiere, modifica, despliega o transmite información que puede ser tan simple como un solo bit o tan compleja como una presentación con multimedios generada a partir de datos obtenidos de decenas de fuentes independientes. Como </w:t>
       </w:r>
       <w:r>
         <w:rPr>
@@ -3564,267 +3552,205 @@
         <w:rPr>
           <w:rFonts w:hint="default" w:ascii="Gotham Book" w:hAnsi="Gotham Book" w:cs="Gotham Book"/>
         </w:rPr>
-        <w:t xml:space="preserve">El </w:t>
-      </w:r>
-      <w:r>
-        <w:rPr>
-          <w:rFonts w:hint="default" w:ascii="Gotham Book" w:hAnsi="Gotham Book" w:cs="Gotham Book"/>
-        </w:rPr>
-        <w:t>Colegio de Estudios Científicos y Tecnológicos del Estado de México</w:t>
-      </w:r>
-      <w:r>
-        <w:rPr>
-          <w:rFonts w:hint="default" w:ascii="Gotham Book" w:hAnsi="Gotham Book" w:cs="Gotham Book"/>
-        </w:rPr>
-        <w:t xml:space="preserve"> es una institución estatal de educación media superior derivada de la Secretaría de Educación Publica del Estado de México.</w:t>
-      </w:r>
-    </w:p>
-    <w:p>
-      <w:pPr>
-        <w:jc w:val="both"/>
-        <w:rPr>
-          <w:rFonts w:hint="default" w:ascii="Gotham Book" w:hAnsi="Gotham Book" w:cs="Gotham Book"/>
-        </w:rPr>
-      </w:pPr>
-    </w:p>
-    <w:p>
-      <w:pPr>
-        <w:jc w:val="both"/>
-        <w:rPr>
-          <w:rFonts w:hint="default" w:ascii="Gotham Book" w:hAnsi="Gotham Book" w:cs="Gotham Book"/>
-        </w:rPr>
-      </w:pPr>
-      <w:r>
-        <w:rPr>
-          <w:rFonts w:hint="default" w:ascii="Gotham Book" w:hAnsi="Gotham Book" w:cs="Gotham Book"/>
-        </w:rPr>
-        <w:t>Desde la creación del Colegio de Estudios Científicos y Tecnológicos</w:t>
-      </w:r>
-      <w:r>
-        <w:rPr>
-          <w:rFonts w:hint="default" w:ascii="Gotham Book" w:hAnsi="Gotham Book" w:cs="Gotham Book"/>
-        </w:rPr>
-        <w:t xml:space="preserve"> del Estado de México</w:t>
-      </w:r>
-      <w:r>
-        <w:rPr>
-          <w:rFonts w:hint="default" w:ascii="Gotham Book" w:hAnsi="Gotham Book" w:cs="Gotham Book"/>
-        </w:rPr>
-        <w:t>, la información a cambiado de forma radical en cuanto a la cantidad que se genera</w:t>
-      </w:r>
-      <w:r>
-        <w:rPr>
-          <w:rFonts w:hint="default" w:ascii="Gotham Book" w:hAnsi="Gotham Book" w:cs="Gotham Book"/>
-        </w:rPr>
-        <w:t>,</w:t>
-      </w:r>
-      <w:r>
-        <w:rPr>
-          <w:rFonts w:hint="default" w:ascii="Gotham Book" w:hAnsi="Gotham Book" w:cs="Gotham Book"/>
-        </w:rPr>
-        <w:t xml:space="preserve"> como en la forma de manejar esta información. Poco a poco el Colegio se ha ido adaptando a los cambios tecnológicos tanto en la infraestructura (redes de computadora, telefonía, sistemas de información) como en el uso de estas tecnologías. Al paso de los años se han implementado sistemas de información para remplazar procesos que normalmente se </w:t>
-      </w:r>
-      <w:r>
-        <w:rPr>
-          <w:rFonts w:hint="default" w:ascii="Gotham Book" w:hAnsi="Gotham Book" w:cs="Gotham Book"/>
-        </w:rPr>
-        <w:t>hacían</w:t>
-      </w:r>
-      <w:r>
-        <w:rPr>
-          <w:rFonts w:hint="default" w:ascii="Gotham Book" w:hAnsi="Gotham Book" w:cs="Gotham Book"/>
-        </w:rPr>
-        <w:t xml:space="preserve"> de forma manual. La forma de administrar, producir, desplegar información ha cambiado en algunas áreas de la </w:t>
-      </w:r>
-      <w:r>
-        <w:rPr>
-          <w:rFonts w:hint="default" w:ascii="Gotham Book" w:hAnsi="Gotham Book" w:cs="Gotham Book"/>
-        </w:rPr>
-        <w:t>o</w:t>
-      </w:r>
-      <w:r>
-        <w:rPr>
-          <w:rFonts w:hint="default" w:ascii="Gotham Book" w:hAnsi="Gotham Book" w:cs="Gotham Book"/>
-        </w:rPr>
-        <w:t>rganización tal es el caso de los departamentos Académico y Recursos Materiales en los que</w:t>
-      </w:r>
-      <w:r>
-        <w:rPr>
-          <w:rFonts w:hint="default" w:ascii="Gotham Book" w:hAnsi="Gotham Book" w:cs="Gotham Book"/>
-        </w:rPr>
-        <w:t xml:space="preserve"> el personal administra </w:t>
-      </w:r>
-      <w:r>
-        <w:rPr>
-          <w:rFonts w:hint="default" w:ascii="Gotham Book" w:hAnsi="Gotham Book" w:cs="Gotham Book"/>
-        </w:rPr>
-        <w:t xml:space="preserve">la información </w:t>
-      </w:r>
-      <w:r>
-        <w:rPr>
-          <w:rFonts w:hint="default" w:ascii="Gotham Book" w:hAnsi="Gotham Book" w:cs="Gotham Book"/>
-        </w:rPr>
-        <w:t>respectivamente</w:t>
-      </w:r>
-      <w:r>
-        <w:rPr>
-          <w:rFonts w:hint="default" w:ascii="Gotham Book" w:hAnsi="Gotham Book" w:cs="Gotham Book"/>
-        </w:rPr>
-        <w:t>,</w:t>
-      </w:r>
-      <w:r>
-        <w:rPr>
-          <w:rFonts w:hint="default" w:ascii="Gotham Book" w:hAnsi="Gotham Book" w:cs="Gotham Book"/>
-        </w:rPr>
-        <w:t xml:space="preserve"> </w:t>
-      </w:r>
-      <w:r>
-        <w:rPr>
-          <w:rFonts w:hint="default" w:ascii="Gotham Book" w:hAnsi="Gotham Book" w:cs="Gotham Book"/>
-        </w:rPr>
-        <w:t>en base a l</w:t>
-      </w:r>
-      <w:r>
-        <w:rPr>
-          <w:rFonts w:hint="default" w:ascii="Gotham Book" w:hAnsi="Gotham Book" w:cs="Gotham Book"/>
-        </w:rPr>
-        <w:t>as aplicaciones software con las que cuenta, mismas que se han desarrollado a lo largo de los últimos cuatro años.</w:t>
-      </w:r>
-      <w:r>
-        <w:rPr>
-          <w:rFonts w:hint="default" w:ascii="Gotham Book" w:hAnsi="Gotham Book" w:cs="Gotham Book"/>
-        </w:rPr>
-        <w:t xml:space="preserve"> Se ha logrado Implementar sistemas </w:t>
-      </w:r>
-      <w:r>
-        <w:rPr>
-          <w:rFonts w:hint="default" w:ascii="Gotham Book" w:hAnsi="Gotham Book" w:cs="Gotham Book"/>
-        </w:rPr>
-        <w:t xml:space="preserve">en los </w:t>
-      </w:r>
-      <w:r>
-        <w:rPr>
-          <w:rFonts w:hint="default" w:ascii="Gotham Book" w:hAnsi="Gotham Book" w:cs="Gotham Book"/>
-        </w:rPr>
-        <w:t>que</w:t>
-      </w:r>
-      <w:r>
-        <w:rPr>
-          <w:rFonts w:hint="default" w:ascii="Gotham Book" w:hAnsi="Gotham Book" w:cs="Gotham Book"/>
-        </w:rPr>
-        <w:t xml:space="preserve"> destaca</w:t>
-      </w:r>
-      <w:r>
-        <w:rPr>
-          <w:rFonts w:hint="default" w:ascii="Gotham Book" w:hAnsi="Gotham Book" w:cs="Gotham Book"/>
-        </w:rPr>
-        <w:t xml:space="preserve"> el</w:t>
-      </w:r>
-      <w:r>
-        <w:rPr>
-          <w:rFonts w:hint="default" w:ascii="Gotham Book" w:hAnsi="Gotham Book" w:cs="Gotham Book"/>
-        </w:rPr>
-        <w:t xml:space="preserve"> sistema de C</w:t>
-      </w:r>
-      <w:r>
-        <w:rPr>
-          <w:rFonts w:hint="default" w:ascii="Gotham Book" w:hAnsi="Gotham Book" w:cs="Gotham Book"/>
-        </w:rPr>
-        <w:t xml:space="preserve">ontrol </w:t>
-      </w:r>
-      <w:r>
-        <w:rPr>
-          <w:rFonts w:hint="default" w:ascii="Gotham Book" w:hAnsi="Gotham Book" w:cs="Gotham Book"/>
-        </w:rPr>
-        <w:t>E</w:t>
-      </w:r>
-      <w:r>
-        <w:rPr>
-          <w:rFonts w:hint="default" w:ascii="Gotham Book" w:hAnsi="Gotham Book" w:cs="Gotham Book"/>
-        </w:rPr>
-        <w:t>scolar (DEO), así como</w:t>
-      </w:r>
-      <w:r>
-        <w:rPr>
-          <w:rFonts w:hint="default" w:ascii="Gotham Book" w:hAnsi="Gotham Book" w:cs="Gotham Book"/>
-        </w:rPr>
-        <w:t xml:space="preserve"> el sistema de C</w:t>
-      </w:r>
-      <w:r>
-        <w:rPr>
-          <w:rFonts w:hint="default" w:ascii="Gotham Book" w:hAnsi="Gotham Book" w:cs="Gotham Book"/>
-        </w:rPr>
-        <w:t xml:space="preserve">ontrol de </w:t>
-      </w:r>
-      <w:r>
-        <w:rPr>
-          <w:rFonts w:hint="default" w:ascii="Gotham Book" w:hAnsi="Gotham Book" w:cs="Gotham Book"/>
-        </w:rPr>
-        <w:t>I</w:t>
-      </w:r>
-      <w:r>
-        <w:rPr>
-          <w:rFonts w:hint="default" w:ascii="Gotham Book" w:hAnsi="Gotham Book" w:cs="Gotham Book"/>
-        </w:rPr>
-        <w:t>nventarios (SIBIEN).</w:t>
-      </w:r>
-    </w:p>
-    <w:p>
-      <w:pPr>
-        <w:jc w:val="both"/>
-        <w:rPr>
-          <w:rFonts w:hint="default" w:ascii="Gotham Book" w:hAnsi="Gotham Book" w:cs="Gotham Book"/>
-        </w:rPr>
-      </w:pPr>
-    </w:p>
-    <w:p>
-      <w:pPr>
-        <w:jc w:val="both"/>
-        <w:rPr>
-          <w:rFonts w:hint="default" w:ascii="Gotham Book" w:hAnsi="Gotham Book" w:cs="Gotham Book"/>
-        </w:rPr>
-      </w:pPr>
-      <w:r>
-        <w:rPr>
-          <w:rFonts w:hint="default" w:ascii="Gotham Book" w:hAnsi="Gotham Book" w:cs="Gotham Book"/>
-        </w:rPr>
-        <w:t xml:space="preserve">El desempeño, la facilidad y la confiabilidad de estos sistemas de información han permitido operar de manera rápida y sencilla en las áreas mencionadas, generando zonas de oportunidad para sistematizar otros procesos en mas áreas de la </w:t>
-      </w:r>
-      <w:r>
-        <w:rPr>
-          <w:rFonts w:hint="default" w:ascii="Gotham Book" w:hAnsi="Gotham Book" w:cs="Gotham Book"/>
-        </w:rPr>
-        <w:t>o</w:t>
-      </w:r>
-      <w:r>
-        <w:rPr>
-          <w:rFonts w:hint="default" w:ascii="Gotham Book" w:hAnsi="Gotham Book" w:cs="Gotham Book"/>
-        </w:rPr>
-        <w:t xml:space="preserve">rganización como: </w:t>
-      </w:r>
-      <w:r>
-        <w:rPr>
-          <w:rFonts w:hint="default" w:ascii="Gotham Book" w:hAnsi="Gotham Book" w:cs="Gotham Book"/>
-        </w:rPr>
-        <w:t>El d</w:t>
-      </w:r>
-      <w:r>
-        <w:rPr>
-          <w:rFonts w:hint="default" w:ascii="Gotham Book" w:hAnsi="Gotham Book" w:cs="Gotham Book"/>
-        </w:rPr>
-        <w:t>epartamento de Planeación</w:t>
-      </w:r>
-      <w:r>
-        <w:rPr>
-          <w:rFonts w:hint="default" w:ascii="Gotham Book" w:hAnsi="Gotham Book" w:cs="Gotham Book"/>
-        </w:rPr>
-        <w:t xml:space="preserve"> y Evaluación Institucional</w:t>
-      </w:r>
-      <w:r>
-        <w:rPr>
-          <w:rFonts w:hint="default" w:ascii="Gotham Book" w:hAnsi="Gotham Book" w:cs="Gotham Book"/>
-        </w:rPr>
-        <w:t>, Administración y Finanzas, Contraloría etc.</w:t>
+        <w:t>El Colegio de Estudios Científicos y Tecnológicos del Estado de México es una institución estatal de educación media superior derivada de la Secretaría de Educación Publica del Estado de México.</w:t>
+      </w:r>
+      <w:r>
+        <w:rPr>
+          <w:rFonts w:hint="default" w:ascii="Gotham Book" w:hAnsi="Gotham Book" w:cs="Gotham Book"/>
+        </w:rPr>
+        <w:t xml:space="preserve"> El colegio se compone de 60 planteles en diferentes municipios del estado, y a su vez oficinas centrales que se encargan de gestionar los procesos correspondientes de CECYTEM. En la </w:t>
+      </w:r>
+      <w:r>
+        <w:rPr>
+          <w:rFonts w:hint="default" w:ascii="Gotham Book" w:hAnsi="Gotham Book" w:cs="Gotham Book"/>
+          <w:b/>
+          <w:bCs/>
+        </w:rPr>
+        <w:t>Figura 1</w:t>
+      </w:r>
+      <w:r>
+        <w:rPr>
+          <w:rFonts w:hint="default" w:ascii="Gotham Book" w:hAnsi="Gotham Book" w:cs="Gotham Book"/>
+        </w:rPr>
+        <w:t xml:space="preserve"> se muestra el organigrama del colegio.</w:t>
+      </w:r>
+    </w:p>
+    <w:p>
+      <w:pPr>
+        <w:jc w:val="both"/>
+        <w:rPr>
+          <w:rFonts w:hint="default" w:ascii="Gotham Book" w:hAnsi="Gotham Book" w:cs="Gotham Book"/>
+        </w:rPr>
+      </w:pPr>
+      <w:r>
+        <w:rPr>
+          <w:rFonts w:hint="default" w:ascii="Gotham Book" w:hAnsi="Gotham Book" w:cs="Gotham Book"/>
+        </w:rPr>
+        <w:drawing>
+          <wp:inline distT="0" distB="0" distL="114300" distR="114300">
+            <wp:extent cx="5711190" cy="6606540"/>
+            <wp:effectExtent l="0" t="0" r="3810" b="3810"/>
+            <wp:docPr id="2" name="Picture 2" descr="Organigrama CECYTEM"/>
+            <wp:cNvGraphicFramePr>
+              <a:graphicFrameLocks xmlns:a="http://schemas.openxmlformats.org/drawingml/2006/main" noChangeAspect="1"/>
+            </wp:cNvGraphicFramePr>
+            <a:graphic xmlns:a="http://schemas.openxmlformats.org/drawingml/2006/main">
+              <a:graphicData uri="http://schemas.openxmlformats.org/drawingml/2006/picture">
+                <pic:pic xmlns:pic="http://schemas.openxmlformats.org/drawingml/2006/picture">
+                  <pic:nvPicPr>
+                    <pic:cNvPr id="2" name="Picture 2" descr="Organigrama CECYTEM"/>
+                    <pic:cNvPicPr>
+                      <a:picLocks noChangeAspect="1"/>
+                    </pic:cNvPicPr>
+                  </pic:nvPicPr>
+                  <pic:blipFill>
+                    <a:blip r:embed="rId9"/>
+                    <a:stretch>
+                      <a:fillRect/>
+                    </a:stretch>
+                  </pic:blipFill>
+                  <pic:spPr>
+                    <a:xfrm>
+                      <a:off x="0" y="0"/>
+                      <a:ext cx="5711190" cy="6606540"/>
+                    </a:xfrm>
+                    <a:prstGeom prst="rect">
+                      <a:avLst/>
+                    </a:prstGeom>
+                  </pic:spPr>
+                </pic:pic>
+              </a:graphicData>
+            </a:graphic>
+          </wp:inline>
+        </w:drawing>
+      </w:r>
+    </w:p>
+    <w:p>
+      <w:pPr>
+        <w:jc w:val="both"/>
+        <w:rPr>
+          <w:rFonts w:hint="default" w:ascii="Gotham Book" w:hAnsi="Gotham Book" w:cs="Gotham Book"/>
+        </w:rPr>
+      </w:pPr>
+    </w:p>
+    <w:p>
+      <w:pPr>
+        <w:jc w:val="center"/>
+        <w:rPr>
+          <w:rFonts w:hint="default" w:ascii="Gotham Book" w:hAnsi="Gotham Book" w:cs="Gotham Book"/>
+          <w:b/>
+          <w:bCs/>
+          <w:sz w:val="20"/>
+          <w:szCs w:val="20"/>
+        </w:rPr>
+      </w:pPr>
+      <w:r>
+        <w:rPr>
+          <w:rFonts w:hint="default" w:ascii="Gotham Book" w:hAnsi="Gotham Book" w:cs="Gotham Book"/>
+          <w:b/>
+          <w:bCs/>
+          <w:sz w:val="20"/>
+          <w:szCs w:val="20"/>
+        </w:rPr>
+        <w:t>Figura 1. Organigrama de CECYTEM.</w:t>
+      </w:r>
+    </w:p>
+    <w:p>
+      <w:pPr>
+        <w:jc w:val="center"/>
+        <w:rPr>
+          <w:rFonts w:hint="default" w:ascii="Gotham Book" w:hAnsi="Gotham Book" w:cs="Gotham Book"/>
+          <w:b/>
+          <w:bCs/>
+          <w:sz w:val="20"/>
+          <w:szCs w:val="20"/>
+        </w:rPr>
+      </w:pPr>
+    </w:p>
+    <w:p>
+      <w:pPr>
+        <w:jc w:val="both"/>
+        <w:rPr>
+          <w:rFonts w:hint="default" w:ascii="Gotham Book" w:hAnsi="Gotham Book" w:cs="Gotham Book"/>
+        </w:rPr>
+      </w:pPr>
+      <w:r>
+        <w:rPr>
+          <w:rFonts w:hint="default" w:ascii="Gotham Book" w:hAnsi="Gotham Book" w:cs="Gotham Book"/>
+        </w:rPr>
+        <w:t>Desde la creación del Colegio de Estudios Científicos y Tecnológicos del Estado de México, la información a cambiado de forma radical en cuanto a la cantidad que se genera, como en la forma de manejar esta información. Poco a poco el Colegio se ha ido adaptando a los cambios tecnológicos tanto en la infraestructura (redes de computadora, telefonía, sistemas de información) como en el uso de estas tecnologías.</w:t>
+      </w:r>
+    </w:p>
+    <w:p>
+      <w:pPr>
+        <w:jc w:val="both"/>
+        <w:rPr>
+          <w:rFonts w:hint="default" w:ascii="Gotham Book" w:hAnsi="Gotham Book" w:cs="Gotham Book"/>
+        </w:rPr>
+      </w:pPr>
+      <w:r>
+        <w:rPr>
+          <w:rFonts w:hint="default" w:ascii="Gotham Book" w:hAnsi="Gotham Book" w:cs="Gotham Book"/>
+        </w:rPr>
+        <w:t xml:space="preserve">Al paso de los años se han implementado sistemas de información para remplazar procesos que normalmente se hacían de forma manual. La forma de administrar, producir, desplegar información ha cambiado en algunas áreas de la organización tal es el caso de los departamentos Académico y Recursos Materiales en los que el personal administra la información respectivamente, en base a las aplicaciones software con las que cuenta, mismas que se han desarrollado a lo largo de los últimos cuatro años. Se ha logrado Implementar sistemas en los que destaca el </w:t>
+      </w:r>
+      <w:r>
+        <w:rPr>
+          <w:rFonts w:hint="default" w:ascii="Gotham Book" w:hAnsi="Gotham Book" w:cs="Gotham Book"/>
+        </w:rPr>
+        <w:t>S</w:t>
+      </w:r>
+      <w:r>
+        <w:rPr>
+          <w:rFonts w:hint="default" w:ascii="Gotham Book" w:hAnsi="Gotham Book" w:cs="Gotham Book"/>
+        </w:rPr>
+        <w:t xml:space="preserve">istema de Control Escolar (DEO), así como el </w:t>
+      </w:r>
+      <w:r>
+        <w:rPr>
+          <w:rFonts w:hint="default" w:ascii="Gotham Book" w:hAnsi="Gotham Book" w:cs="Gotham Book"/>
+        </w:rPr>
+        <w:t xml:space="preserve">Sistema de Inventario para Bienes Informáticos </w:t>
+      </w:r>
+      <w:r>
+        <w:rPr>
+          <w:rFonts w:hint="default" w:ascii="Gotham Book" w:hAnsi="Gotham Book" w:cs="Gotham Book"/>
+        </w:rPr>
+        <w:t>(SIBIEN).</w:t>
+      </w:r>
+    </w:p>
+    <w:p>
+      <w:pPr>
+        <w:jc w:val="both"/>
+        <w:rPr>
+          <w:rFonts w:hint="default" w:ascii="Gotham Book" w:hAnsi="Gotham Book" w:cs="Gotham Book"/>
+        </w:rPr>
+      </w:pPr>
+    </w:p>
+    <w:p>
+      <w:pPr>
+        <w:jc w:val="both"/>
+        <w:rPr>
+          <w:rFonts w:hint="default" w:ascii="Gotham Book" w:hAnsi="Gotham Book" w:cs="Gotham Book"/>
+        </w:rPr>
+      </w:pPr>
+      <w:r>
+        <w:rPr>
+          <w:rFonts w:hint="default" w:ascii="Gotham Book" w:hAnsi="Gotham Book" w:cs="Gotham Book"/>
+        </w:rPr>
+        <w:t xml:space="preserve">El desempeño, la facilidad y la confiabilidad de estos sistemas de información han permitido operar de manera rápida y sencilla en las áreas mencionadas, generando zonas de oportunidad para sistematizar otros procesos en mas áreas de la organización como: </w:t>
+      </w:r>
+      <w:r>
+        <w:rPr>
+          <w:rFonts w:hint="default" w:ascii="Gotham Book" w:hAnsi="Gotham Book" w:cs="Gotham Book"/>
+        </w:rPr>
+        <w:t>e</w:t>
+      </w:r>
+      <w:r>
+        <w:rPr>
+          <w:rFonts w:hint="default" w:ascii="Gotham Book" w:hAnsi="Gotham Book" w:cs="Gotham Book"/>
+        </w:rPr>
+        <w:t>l departamento de Planeación y Evaluación Institucional, Administración y Finanzas, Contraloría etc.</w:t>
       </w:r>
     </w:p>
     <w:p>
@@ -3878,237 +3804,85 @@
           <w:sz w:val="24"/>
           <w:szCs w:val="24"/>
         </w:rPr>
-        <w:t>El departamento de Planeación y Evaluación Institucional</w:t>
-      </w:r>
-      <w:r>
-        <w:rPr>
-          <w:rFonts w:hint="default" w:ascii="Gotham Book" w:hAnsi="Gotham Book" w:cs="Gotham Book"/>
-          <w:sz w:val="24"/>
-          <w:szCs w:val="24"/>
-        </w:rPr>
-        <w:t xml:space="preserve"> es el encargado de controlar toda la información de planes y programas de cada una de la unidades a</w:t>
-      </w:r>
-      <w:r>
-        <w:rPr>
-          <w:rFonts w:hint="default" w:ascii="Gotham Book" w:hAnsi="Gotham Book" w:cs="Gotham Book"/>
-          <w:sz w:val="24"/>
-          <w:szCs w:val="24"/>
-        </w:rPr>
-        <w:t>dministrativas y planteles que conforman el colegio,</w:t>
-      </w:r>
-      <w:r>
-        <w:rPr>
-          <w:rFonts w:hint="default" w:ascii="Gotham Book" w:hAnsi="Gotham Book" w:cs="Gotham Book"/>
-          <w:sz w:val="24"/>
-          <w:szCs w:val="24"/>
-        </w:rPr>
-        <w:t xml:space="preserve"> así como la evaluación de estos rubros, e</w:t>
-      </w:r>
-      <w:r>
-        <w:rPr>
-          <w:rFonts w:hint="default" w:ascii="Gotham Book" w:hAnsi="Gotham Book" w:cs="Gotham Book"/>
-          <w:sz w:val="24"/>
-          <w:szCs w:val="24"/>
-        </w:rPr>
-        <w:t>n base</w:t>
-      </w:r>
-      <w:r>
-        <w:rPr>
-          <w:rFonts w:hint="default" w:ascii="Gotham Book" w:hAnsi="Gotham Book" w:cs="Gotham Book"/>
-          <w:sz w:val="24"/>
-          <w:szCs w:val="24"/>
-        </w:rPr>
-        <w:t xml:space="preserve"> a esto se determinan </w:t>
-      </w:r>
-      <w:r>
-        <w:rPr>
-          <w:rFonts w:hint="default" w:ascii="Gotham Book" w:hAnsi="Gotham Book" w:cs="Gotham Book"/>
-          <w:sz w:val="24"/>
-          <w:szCs w:val="24"/>
-        </w:rPr>
-        <w:t>estrategias, políticas y procedimientos para la realización de las actividades de toda la organización. Adquiriendo una enorme cantidad de información en cada uno de los procesos de dicho departamento.</w:t>
-      </w:r>
-    </w:p>
-    <w:p>
-      <w:pPr>
-        <w:jc w:val="both"/>
-        <w:rPr>
-          <w:rFonts w:hint="default" w:ascii="Gotham Book" w:hAnsi="Gotham Book" w:cs="Gotham Book"/>
-          <w:sz w:val="24"/>
-          <w:szCs w:val="24"/>
-        </w:rPr>
-      </w:pPr>
-    </w:p>
-    <w:p>
-      <w:pPr>
-        <w:jc w:val="both"/>
-        <w:rPr>
-          <w:rFonts w:hint="default" w:ascii="Gotham Book" w:hAnsi="Gotham Book" w:cs="Gotham Book"/>
-          <w:sz w:val="24"/>
-          <w:szCs w:val="24"/>
-        </w:rPr>
-      </w:pPr>
-    </w:p>
-    <w:p>
-      <w:pPr>
-        <w:jc w:val="both"/>
-        <w:rPr>
-          <w:rFonts w:hint="default" w:ascii="Gotham Book" w:hAnsi="Gotham Book" w:cs="Gotham Book"/>
-          <w:sz w:val="24"/>
-          <w:szCs w:val="24"/>
-        </w:rPr>
-      </w:pPr>
-      <w:r>
-        <w:rPr>
-          <w:rFonts w:hint="default" w:ascii="Gotham Book" w:hAnsi="Gotham Book" w:cs="Gotham Book"/>
-          <w:sz w:val="24"/>
-          <w:szCs w:val="24"/>
-        </w:rPr>
-        <w:t xml:space="preserve">La necesidad de mantener la información disponible, confidencial e integra de las fichas técnicas de los 60 Planteles es evidente, para las funciones inherentes del área. Hasta la fecha toda esa información se mantiene en físico (papel), haciendo que el control no sea el </w:t>
-      </w:r>
-      <w:r>
-        <w:rPr>
-          <w:rFonts w:hint="default" w:ascii="Gotham Book" w:hAnsi="Gotham Book" w:cs="Gotham Book"/>
-          <w:sz w:val="24"/>
-          <w:szCs w:val="24"/>
-        </w:rPr>
-        <w:t>ó</w:t>
-      </w:r>
-      <w:r>
-        <w:rPr>
-          <w:rFonts w:hint="default" w:ascii="Gotham Book" w:hAnsi="Gotham Book" w:cs="Gotham Book"/>
-          <w:sz w:val="24"/>
-          <w:szCs w:val="24"/>
-        </w:rPr>
-        <w:t>ptim</w:t>
-      </w:r>
-      <w:r>
-        <w:rPr>
-          <w:rFonts w:hint="default" w:ascii="Gotham Book" w:hAnsi="Gotham Book" w:cs="Gotham Book"/>
-          <w:sz w:val="24"/>
-          <w:szCs w:val="24"/>
-        </w:rPr>
-        <w:t>o</w:t>
-      </w:r>
-      <w:r>
-        <w:rPr>
-          <w:rFonts w:hint="default" w:ascii="Gotham Book" w:hAnsi="Gotham Book" w:cs="Gotham Book"/>
-          <w:sz w:val="24"/>
-          <w:szCs w:val="24"/>
-        </w:rPr>
-        <w:t xml:space="preserve">, no este disponible </w:t>
-      </w:r>
-      <w:r>
-        <w:rPr>
-          <w:rFonts w:hint="default" w:ascii="Gotham Book" w:hAnsi="Gotham Book" w:cs="Gotham Book"/>
-          <w:sz w:val="24"/>
-          <w:szCs w:val="24"/>
-        </w:rPr>
-        <w:t xml:space="preserve">de manera rápida y eficiente </w:t>
-      </w:r>
-      <w:r>
-        <w:rPr>
-          <w:rFonts w:hint="default" w:ascii="Gotham Book" w:hAnsi="Gotham Book" w:cs="Gotham Book"/>
-          <w:sz w:val="24"/>
-          <w:szCs w:val="24"/>
-        </w:rPr>
-        <w:t>cuando se requiere</w:t>
-      </w:r>
-      <w:r>
-        <w:rPr>
-          <w:rFonts w:hint="default" w:ascii="Gotham Book" w:hAnsi="Gotham Book" w:cs="Gotham Book"/>
-          <w:sz w:val="24"/>
-          <w:szCs w:val="24"/>
-        </w:rPr>
-        <w:t>,</w:t>
-      </w:r>
-      <w:r>
-        <w:rPr>
-          <w:rFonts w:hint="default" w:ascii="Gotham Book" w:hAnsi="Gotham Book" w:cs="Gotham Book"/>
-          <w:sz w:val="24"/>
-          <w:szCs w:val="24"/>
-        </w:rPr>
-        <w:t xml:space="preserve"> y a su vez exist</w:t>
-      </w:r>
-      <w:r>
-        <w:rPr>
-          <w:rFonts w:hint="default" w:ascii="Gotham Book" w:hAnsi="Gotham Book" w:cs="Gotham Book"/>
-          <w:sz w:val="24"/>
-          <w:szCs w:val="24"/>
-        </w:rPr>
-        <w:t>e</w:t>
-      </w:r>
-      <w:r>
-        <w:rPr>
-          <w:rFonts w:hint="default" w:ascii="Gotham Book" w:hAnsi="Gotham Book" w:cs="Gotham Book"/>
-          <w:sz w:val="24"/>
-          <w:szCs w:val="24"/>
-        </w:rPr>
-        <w:t xml:space="preserve">n </w:t>
-      </w:r>
-      <w:r>
-        <w:rPr>
-          <w:rFonts w:hint="default" w:ascii="Gotham Book" w:hAnsi="Gotham Book" w:cs="Gotham Book"/>
-          <w:sz w:val="24"/>
-          <w:szCs w:val="24"/>
-        </w:rPr>
-        <w:t xml:space="preserve">altos </w:t>
-      </w:r>
-      <w:r>
-        <w:rPr>
-          <w:rFonts w:hint="default" w:ascii="Gotham Book" w:hAnsi="Gotham Book" w:cs="Gotham Book"/>
-          <w:sz w:val="24"/>
-          <w:szCs w:val="24"/>
-        </w:rPr>
-        <w:t>riesgos en</w:t>
-      </w:r>
-      <w:r>
-        <w:rPr>
-          <w:rFonts w:hint="default" w:ascii="Gotham Book" w:hAnsi="Gotham Book" w:cs="Gotham Book"/>
-          <w:sz w:val="24"/>
-          <w:szCs w:val="24"/>
-        </w:rPr>
-        <w:t xml:space="preserve"> el control de los documentos que administra el departamento dificultando su localización, consulta y/o actualización de la misma</w:t>
-      </w:r>
-      <w:r>
-        <w:rPr>
-          <w:rFonts w:hint="default" w:ascii="Gotham Book" w:hAnsi="Gotham Book" w:cs="Gotham Book"/>
-          <w:sz w:val="24"/>
-          <w:szCs w:val="24"/>
-        </w:rPr>
-        <w:t xml:space="preserve">. Aunque existen procedimientos administrativos para el manejo de la información existen conflictos en la </w:t>
-      </w:r>
-      <w:r>
-        <w:rPr>
-          <w:rFonts w:hint="default" w:ascii="Gotham Book" w:hAnsi="Gotham Book" w:cs="Gotham Book"/>
-          <w:sz w:val="24"/>
-          <w:szCs w:val="24"/>
-        </w:rPr>
-        <w:t>i</w:t>
-      </w:r>
-      <w:r>
-        <w:rPr>
-          <w:rFonts w:hint="default" w:ascii="Gotham Book" w:hAnsi="Gotham Book" w:cs="Gotham Book"/>
-          <w:sz w:val="24"/>
-          <w:szCs w:val="24"/>
-        </w:rPr>
-        <w:t>mplementación, ya sea por falta de capacitación</w:t>
-      </w:r>
-      <w:r>
-        <w:rPr>
-          <w:rFonts w:hint="default" w:ascii="Gotham Book" w:hAnsi="Gotham Book" w:cs="Gotham Book"/>
-          <w:sz w:val="24"/>
-          <w:szCs w:val="24"/>
-        </w:rPr>
-        <w:t xml:space="preserve"> </w:t>
-      </w:r>
-      <w:r>
-        <w:rPr>
-          <w:rFonts w:hint="default" w:ascii="Gotham Book" w:hAnsi="Gotham Book" w:cs="Gotham Book"/>
-          <w:sz w:val="24"/>
-          <w:szCs w:val="24"/>
-        </w:rPr>
-        <w:t>a los servidores públicos.</w:t>
+        <w:t>El departamento de Planeación y Evaluación Institucional es el encargado de controlar toda la información de planes y programas de cada una de la unidades administrativas y planteles que conforman el colegio, así como la evaluación de estos rubros, en base a esto se determinan estrategias, políticas y procedimientos para la realización de las actividades de toda la organización. Adquiriendo una enorme cantidad de información en cada uno de los procesos de dicho departamento.</w:t>
+      </w:r>
+    </w:p>
+    <w:p>
+      <w:pPr>
+        <w:jc w:val="both"/>
+        <w:rPr>
+          <w:rFonts w:hint="default" w:ascii="Gotham Book" w:hAnsi="Gotham Book" w:cs="Gotham Book"/>
+          <w:sz w:val="24"/>
+          <w:szCs w:val="24"/>
+        </w:rPr>
+      </w:pPr>
+    </w:p>
+    <w:p>
+      <w:pPr>
+        <w:jc w:val="both"/>
+        <w:rPr>
+          <w:rFonts w:hint="default" w:ascii="Gotham Book" w:hAnsi="Gotham Book" w:cs="Gotham Book"/>
+          <w:sz w:val="24"/>
+          <w:szCs w:val="24"/>
+        </w:rPr>
+      </w:pPr>
+      <w:r>
+        <w:rPr>
+          <w:rFonts w:hint="default" w:ascii="Gotham Book" w:hAnsi="Gotham Book" w:cs="Gotham Book"/>
+          <w:sz w:val="24"/>
+          <w:szCs w:val="24"/>
+        </w:rPr>
+        <w:t>Parte de la información que se genera es la de las fichas técnicas de planteles, las cuales recopilan información general, académica y de infraestructura de estos planteles, las cuales se ocupan para planificar el desarrollo de infraestructura, así como saber información académica importante.</w:t>
+      </w:r>
+    </w:p>
+    <w:p>
+      <w:pPr>
+        <w:jc w:val="both"/>
+        <w:rPr>
+          <w:rFonts w:hint="default" w:ascii="Gotham Book" w:hAnsi="Gotham Book" w:cs="Gotham Book"/>
+          <w:sz w:val="24"/>
+          <w:szCs w:val="24"/>
+        </w:rPr>
+      </w:pPr>
+    </w:p>
+    <w:p>
+      <w:pPr>
+        <w:jc w:val="both"/>
+        <w:rPr>
+          <w:rFonts w:hint="default" w:ascii="Gotham Book" w:hAnsi="Gotham Book" w:cs="Gotham Book"/>
+          <w:sz w:val="24"/>
+          <w:szCs w:val="24"/>
+        </w:rPr>
+      </w:pPr>
+      <w:bookmarkStart w:id="19" w:name="_GoBack"/>
+      <w:bookmarkEnd w:id="19"/>
+    </w:p>
+    <w:p>
+      <w:pPr>
+        <w:jc w:val="both"/>
+        <w:rPr>
+          <w:rFonts w:hint="default" w:ascii="Gotham Book" w:hAnsi="Gotham Book" w:cs="Gotham Book"/>
+          <w:sz w:val="24"/>
+          <w:szCs w:val="24"/>
+        </w:rPr>
+      </w:pPr>
+    </w:p>
+    <w:p>
+      <w:pPr>
+        <w:jc w:val="both"/>
+        <w:rPr>
+          <w:rFonts w:hint="default" w:ascii="Gotham Book" w:hAnsi="Gotham Book" w:cs="Gotham Book"/>
+          <w:sz w:val="24"/>
+          <w:szCs w:val="24"/>
+        </w:rPr>
+      </w:pPr>
+      <w:r>
+        <w:rPr>
+          <w:rFonts w:hint="default" w:ascii="Gotham Book" w:hAnsi="Gotham Book" w:cs="Gotham Book"/>
+          <w:sz w:val="24"/>
+          <w:szCs w:val="24"/>
+        </w:rPr>
+        <w:t>La necesidad de mantener la información disponible, confidencial e integra de las fichas técnicas de los 60 Planteles es evidente, para las funciones inherentes del área. Hasta la fecha toda esa información se mantiene en físico (papel), haciendo que el control no sea el óptimo, no este disponible de manera rápida y eficiente cuando se requiere, y a su vez existen altos riesgos en el control de los documentos que administra el departamento dificultando su localización, consulta y/o actualización de la misma. Aunque existen procedimientos administrativos para el manejo de la información existen conflictos en la implementación, ya sea por falta de capacitación a los servidores públicos.</w:t>
       </w:r>
     </w:p>
     <w:p>
@@ -4220,81 +3994,7 @@
           <w:sz w:val="24"/>
           <w:szCs w:val="24"/>
         </w:rPr>
-        <w:t xml:space="preserve">Desarrollo e Implementación </w:t>
-      </w:r>
-      <w:r>
-        <w:rPr>
-          <w:rFonts w:hint="default" w:ascii="Gotham Book" w:hAnsi="Gotham Book" w:cs="Gotham Book"/>
-          <w:sz w:val="24"/>
-          <w:szCs w:val="24"/>
-        </w:rPr>
-        <w:t>de una aplicación web para el departamento de Planeación y Evalu</w:t>
-      </w:r>
-      <w:bookmarkStart w:id="19" w:name="_GoBack"/>
-      <w:bookmarkEnd w:id="19"/>
-      <w:r>
-        <w:rPr>
-          <w:rFonts w:hint="default" w:ascii="Gotham Book" w:hAnsi="Gotham Book" w:cs="Gotham Book"/>
-          <w:sz w:val="24"/>
-          <w:szCs w:val="24"/>
-        </w:rPr>
-        <w:t xml:space="preserve">ación del CECYTEM </w:t>
-      </w:r>
-      <w:r>
-        <w:rPr>
-          <w:rFonts w:hint="default" w:ascii="Gotham Book" w:hAnsi="Gotham Book" w:cs="Gotham Book"/>
-          <w:sz w:val="24"/>
-          <w:szCs w:val="24"/>
-        </w:rPr>
-        <w:t>(Sistema de Planeación Institucional de CECYTEM</w:t>
-      </w:r>
-      <w:r>
-        <w:rPr>
-          <w:rFonts w:hint="default" w:ascii="Gotham Book" w:hAnsi="Gotham Book" w:cs="Gotham Book"/>
-          <w:sz w:val="24"/>
-          <w:szCs w:val="24"/>
-        </w:rPr>
-        <w:t xml:space="preserve"> “SPIC”</w:t>
-      </w:r>
-      <w:r>
-        <w:rPr>
-          <w:rFonts w:hint="default" w:ascii="Gotham Book" w:hAnsi="Gotham Book" w:cs="Gotham Book"/>
-          <w:sz w:val="24"/>
-          <w:szCs w:val="24"/>
-        </w:rPr>
-        <w:t xml:space="preserve">) para gestionar, actualizar y desplegar las fichas técnicas de </w:t>
-      </w:r>
-      <w:r>
-        <w:rPr>
-          <w:rFonts w:hint="default" w:ascii="Gotham Book" w:hAnsi="Gotham Book" w:cs="Gotham Book"/>
-          <w:sz w:val="24"/>
-          <w:szCs w:val="24"/>
-        </w:rPr>
-        <w:t>cada p</w:t>
-      </w:r>
-      <w:r>
-        <w:rPr>
-          <w:rFonts w:hint="default" w:ascii="Gotham Book" w:hAnsi="Gotham Book" w:cs="Gotham Book"/>
-          <w:sz w:val="24"/>
-          <w:szCs w:val="24"/>
-        </w:rPr>
-        <w:t xml:space="preserve">lantel </w:t>
-      </w:r>
-      <w:r>
-        <w:rPr>
-          <w:rFonts w:hint="default" w:ascii="Gotham Book" w:hAnsi="Gotham Book" w:cs="Gotham Book"/>
-          <w:sz w:val="24"/>
-          <w:szCs w:val="24"/>
-        </w:rPr>
-        <w:t>que integra el organismo</w:t>
-      </w:r>
-      <w:r>
-        <w:rPr>
-          <w:rFonts w:hint="default" w:ascii="Gotham Book" w:hAnsi="Gotham Book" w:cs="Gotham Book"/>
-          <w:sz w:val="24"/>
-          <w:szCs w:val="24"/>
-        </w:rPr>
-        <w:t>.</w:t>
+        <w:t>Desarrollo e Implementación de una aplicación web para el departamento de Planeación y Evaluación del CECYTEM (Sistema de Planeación Institucional de CECYTEM “SPIC”) para gestionar, actualizar y desplegar las fichas técnicas de cada plantel que integra el organismo.</w:t>
       </w:r>
     </w:p>
     <w:p>
@@ -4386,23 +4086,7 @@
           <w:sz w:val="24"/>
           <w:szCs w:val="24"/>
         </w:rPr>
-        <w:t>Diseñar una base de datos correspondiente al Sistema de Información “SPIC” que se adapte a la estructura de la base</w:t>
-      </w:r>
-      <w:r>
-        <w:rPr>
-          <w:rFonts w:hint="default" w:ascii="Gotham Book" w:hAnsi="Gotham Book" w:cs="Gotham Book"/>
-          <w:sz w:val="24"/>
-          <w:szCs w:val="24"/>
-        </w:rPr>
-        <w:t xml:space="preserve"> de datos</w:t>
-      </w:r>
-      <w:r>
-        <w:rPr>
-          <w:rFonts w:hint="default" w:ascii="Gotham Book" w:hAnsi="Gotham Book" w:cs="Gotham Book"/>
-          <w:sz w:val="24"/>
-          <w:szCs w:val="24"/>
-        </w:rPr>
-        <w:t xml:space="preserve"> del Sistema de control Escolar “DEO”</w:t>
+        <w:t>Diseñar una base de datos correspondiente al Sistema de Información “SPIC” que se adapte a la estructura de la base de datos del Sistema de control Escolar “DEO”</w:t>
       </w:r>
     </w:p>
     <w:p>
@@ -4550,55 +4234,7 @@
           <w:sz w:val="24"/>
           <w:szCs w:val="24"/>
         </w:rPr>
-        <w:t xml:space="preserve">Desarrollo del módulo de etapas de </w:t>
-      </w:r>
-      <w:r>
-        <w:rPr>
-          <w:rFonts w:hint="default" w:ascii="Gotham Book" w:hAnsi="Gotham Book" w:cs="Gotham Book"/>
-          <w:sz w:val="24"/>
-          <w:szCs w:val="24"/>
-        </w:rPr>
-        <w:t>infraestructura</w:t>
-      </w:r>
-      <w:r>
-        <w:rPr>
-          <w:rFonts w:hint="default" w:ascii="Gotham Book" w:hAnsi="Gotham Book" w:cs="Gotham Book"/>
-          <w:sz w:val="24"/>
-          <w:szCs w:val="24"/>
-        </w:rPr>
-        <w:t xml:space="preserve"> para </w:t>
-      </w:r>
-      <w:r>
-        <w:rPr>
-          <w:rFonts w:hint="default" w:ascii="Gotham Book" w:hAnsi="Gotham Book" w:cs="Gotham Book"/>
-          <w:sz w:val="24"/>
-          <w:szCs w:val="24"/>
-        </w:rPr>
-        <w:t xml:space="preserve">los </w:t>
-      </w:r>
-      <w:r>
-        <w:rPr>
-          <w:rFonts w:hint="default" w:ascii="Gotham Book" w:hAnsi="Gotham Book" w:cs="Gotham Book"/>
-          <w:sz w:val="24"/>
-          <w:szCs w:val="24"/>
-        </w:rPr>
-        <w:t xml:space="preserve">planteles </w:t>
-      </w:r>
-      <w:r>
-        <w:rPr>
-          <w:rFonts w:hint="default" w:ascii="Gotham Book" w:hAnsi="Gotham Book" w:cs="Gotham Book"/>
-          <w:sz w:val="24"/>
-          <w:szCs w:val="24"/>
-        </w:rPr>
-        <w:t>del CECYTEM</w:t>
-      </w:r>
-      <w:r>
-        <w:rPr>
-          <w:rFonts w:hint="default" w:ascii="Gotham Book" w:hAnsi="Gotham Book" w:cs="Gotham Book"/>
-          <w:sz w:val="24"/>
-          <w:szCs w:val="24"/>
-        </w:rPr>
-        <w:t>.</w:t>
+        <w:t>Desarrollo del módulo de etapas de infraestructura para los planteles del CECYTEM.</w:t>
       </w:r>
     </w:p>
     <w:p>
@@ -4635,23 +4271,7 @@
           <w:sz w:val="24"/>
           <w:szCs w:val="24"/>
         </w:rPr>
-        <w:t>Desarrollo del módulo de acceso al sistemas “SPIC”</w:t>
-      </w:r>
-      <w:r>
-        <w:rPr>
-          <w:rFonts w:hint="default" w:ascii="Gotham Book" w:hAnsi="Gotham Book" w:cs="Gotham Book"/>
-          <w:sz w:val="24"/>
-          <w:szCs w:val="24"/>
-        </w:rPr>
-        <w:t>.</w:t>
-      </w:r>
-      <w:r>
-        <w:rPr>
-          <w:rFonts w:hint="default" w:ascii="Gotham Book" w:hAnsi="Gotham Book" w:cs="Gotham Book"/>
-          <w:sz w:val="24"/>
-          <w:szCs w:val="24"/>
-        </w:rPr>
-        <w:t xml:space="preserve"> </w:t>
+        <w:t xml:space="preserve">Desarrollo del módulo de acceso al sistemas “SPIC”. </w:t>
       </w:r>
     </w:p>
     <w:p>
@@ -4773,55 +4393,7 @@
           <w:sz w:val="24"/>
           <w:szCs w:val="24"/>
         </w:rPr>
-        <w:t>Un sistema de información que lleve todo el flujo y procesamiento de la información en una</w:t>
-      </w:r>
-      <w:r>
-        <w:rPr>
-          <w:rFonts w:hint="default" w:ascii="Gotham Book" w:hAnsi="Gotham Book" w:cs="Gotham Book"/>
-          <w:sz w:val="24"/>
-          <w:szCs w:val="24"/>
-        </w:rPr>
-        <w:t xml:space="preserve"> o</w:t>
-      </w:r>
-      <w:r>
-        <w:rPr>
-          <w:rFonts w:hint="default" w:ascii="Gotham Book" w:hAnsi="Gotham Book" w:cs="Gotham Book"/>
-          <w:sz w:val="24"/>
-          <w:szCs w:val="24"/>
-        </w:rPr>
-        <w:t xml:space="preserve">rganización es esencial hoy en día. Por eso se presenta la necesidad de un sistema que maneje, procese y despliegue la información en aspectos </w:t>
-      </w:r>
-      <w:r>
-        <w:rPr>
-          <w:rFonts w:hint="default" w:ascii="Gotham Book" w:hAnsi="Gotham Book" w:cs="Gotham Book"/>
-          <w:sz w:val="24"/>
-          <w:szCs w:val="24"/>
-        </w:rPr>
-        <w:t>academicos y de i</w:t>
-      </w:r>
-      <w:r>
-        <w:rPr>
-          <w:rFonts w:hint="default" w:ascii="Gotham Book" w:hAnsi="Gotham Book" w:cs="Gotham Book"/>
-          <w:sz w:val="24"/>
-          <w:szCs w:val="24"/>
-        </w:rPr>
-        <w:t xml:space="preserve">nfraestructura de cada </w:t>
-      </w:r>
-      <w:r>
-        <w:rPr>
-          <w:rFonts w:hint="default" w:ascii="Gotham Book" w:hAnsi="Gotham Book" w:cs="Gotham Book"/>
-          <w:sz w:val="24"/>
-          <w:szCs w:val="24"/>
-        </w:rPr>
-        <w:t>p</w:t>
-      </w:r>
-      <w:r>
-        <w:rPr>
-          <w:rFonts w:hint="default" w:ascii="Gotham Book" w:hAnsi="Gotham Book" w:cs="Gotham Book"/>
-          <w:sz w:val="24"/>
-          <w:szCs w:val="24"/>
-        </w:rPr>
-        <w:t>lantel que conforma el CECYTEM, que a su vez el departamento de Planeación y Evaluación Institucional genera.</w:t>
+        <w:t>Un sistema de información que lleve todo el flujo y procesamiento de la información en una organización es esencial hoy en día. Por eso se presenta la necesidad de un sistema que maneje, procese y despliegue la información en aspectos academicos y de infraestructura de cada plantel que conforma el CECYTEM, que a su vez el departamento de Planeación y Evaluación Institucional genera.</w:t>
       </w:r>
     </w:p>
     <w:p>
@@ -5438,7 +5010,7 @@
                     </pic:cNvPicPr>
                   </pic:nvPicPr>
                   <pic:blipFill>
-                    <a:blip r:embed="rId9"/>
+                    <a:blip r:embed="rId10"/>
                     <a:stretch>
                       <a:fillRect/>
                     </a:stretch>
@@ -5634,7 +5206,7 @@
                     </pic:cNvPicPr>
                   </pic:nvPicPr>
                   <pic:blipFill>
-                    <a:blip r:embed="rId10"/>
+                    <a:blip r:embed="rId11"/>
                     <a:stretch>
                       <a:fillRect/>
                     </a:stretch>
@@ -6114,7 +5686,7 @@
                     </pic:cNvPicPr>
                   </pic:nvPicPr>
                   <pic:blipFill>
-                    <a:blip r:embed="rId11"/>
+                    <a:blip r:embed="rId12"/>
                     <a:stretch>
                       <a:fillRect/>
                     </a:stretch>
@@ -6753,7 +6325,7 @@
                     </pic:cNvPicPr>
                   </pic:nvPicPr>
                   <pic:blipFill>
-                    <a:blip r:embed="rId12"/>
+                    <a:blip r:embed="rId13"/>
                     <a:stretch>
                       <a:fillRect/>
                     </a:stretch>
@@ -7815,7 +7387,7 @@
         </mc:Choice>
         <mc:Fallback>
           <w:pict>
-            <v:shape id="Text Box 29" o:spid="_x0000_s1026" o:spt="202" type="#_x0000_t202" style="position:absolute;left:0pt;margin-top:0pt;height:144pt;width:144pt;mso-position-horizontal:right;mso-position-horizontal-relative:margin;mso-wrap-style:none;z-index:251658240;mso-width-relative:page;mso-height-relative:page;" filled="f" stroked="f" coordsize="21600,21600" o:gfxdata="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">
+            <v:shape id="_x0000_s1026" o:spid="_x0000_s1026" o:spt="202" type="#_x0000_t202" style="position:absolute;left:0pt;margin-top:0pt;height:144pt;width:144pt;mso-position-horizontal:right;mso-position-horizontal-relative:margin;mso-wrap-style:none;z-index:251658240;mso-width-relative:page;mso-height-relative:page;" filled="f" stroked="f" coordsize="21600,21600" o:gfxdata="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">
               <v:fill on="f" focussize="0,0"/>
               <v:stroke on="f" weight="0.5pt"/>
               <v:imagedata o:title=""/>

</xml_diff>

<commit_message>
*Actualización de Informe Técnico desde Lenovo *2016-12-09 *Descripción: Avance en marco teorico y desarrollo.
</commit_message>
<xml_diff>
--- a/Resources A/Residencia Profesional/Informe Técnico de Residencia Profesional.docx
+++ b/Resources A/Residencia Profesional/Informe Técnico de Residencia Profesional.docx
@@ -1979,11 +1979,11 @@
           <w:rFonts w:hint="default"/>
         </w:rPr>
       </w:pPr>
-      <w:bookmarkStart w:id="3" w:name="_Toc394437512"/>
+      <w:bookmarkStart w:id="3" w:name="_Toc1659605398"/>
       <w:bookmarkStart w:id="4" w:name="_Toc1999548463"/>
       <w:bookmarkStart w:id="5" w:name="_Toc89570473"/>
-      <w:bookmarkStart w:id="6" w:name="_Toc1659605398"/>
-      <w:bookmarkStart w:id="7" w:name="_Toc955575391"/>
+      <w:bookmarkStart w:id="6" w:name="_Toc394437512"/>
+      <w:bookmarkStart w:id="7" w:name="_Toc516098079"/>
       <w:r>
         <w:rPr>
           <w:rFonts w:hint="default" w:ascii="Gotham Book" w:hAnsi="Gotham Book" w:cs="Gotham Book"/>
@@ -2012,6 +2012,8 @@
           <w:lang w:val="es-ES" w:eastAsia="es-ES" w:bidi="ar-SA"/>
         </w:rPr>
       </w:pPr>
+      <w:bookmarkStart w:id="27" w:name="_GoBack"/>
+      <w:bookmarkEnd w:id="27"/>
       <w:r>
         <w:rPr>
           <w:rFonts w:hint="default"/>
@@ -2044,7 +2046,7 @@
           <w:szCs w:val="24"/>
           <w:lang w:val="es-ES" w:eastAsia="es-ES" w:bidi="ar-SA"/>
         </w:rPr>
-        <w:instrText xml:space="preserve"> HYPERLINK \l _Toc955575391 </w:instrText>
+        <w:instrText xml:space="preserve"> HYPERLINK \l _Toc516098079 </w:instrText>
       </w:r>
       <w:r>
         <w:rPr>
@@ -2084,7 +2086,7 @@
           <w:szCs w:val="24"/>
           <w:lang w:val="es-ES" w:eastAsia="es-ES" w:bidi="ar-SA"/>
         </w:rPr>
-        <w:instrText xml:space="preserve"> PAGEREF _Toc955575391 </w:instrText>
+        <w:instrText xml:space="preserve"> PAGEREF _Toc516098079 </w:instrText>
       </w:r>
       <w:r>
         <w:rPr>
@@ -2145,7 +2147,7 @@
           <w:szCs w:val="24"/>
           <w:lang w:val="es-ES" w:eastAsia="es-ES" w:bidi="ar-SA"/>
         </w:rPr>
-        <w:instrText xml:space="preserve"> HYPERLINK \l _Toc1063567047 </w:instrText>
+        <w:instrText xml:space="preserve"> HYPERLINK \l _Toc111749296 </w:instrText>
       </w:r>
       <w:r>
         <w:rPr>
@@ -2185,7 +2187,7 @@
           <w:szCs w:val="24"/>
           <w:lang w:val="es-ES" w:eastAsia="es-ES" w:bidi="ar-SA"/>
         </w:rPr>
-        <w:instrText xml:space="preserve"> PAGEREF _Toc1063567047 </w:instrText>
+        <w:instrText xml:space="preserve"> PAGEREF _Toc111749296 </w:instrText>
       </w:r>
       <w:r>
         <w:rPr>
@@ -2246,7 +2248,7 @@
           <w:szCs w:val="24"/>
           <w:lang w:val="es-ES" w:eastAsia="es-ES" w:bidi="ar-SA"/>
         </w:rPr>
-        <w:instrText xml:space="preserve"> HYPERLINK \l _Toc513768817 </w:instrText>
+        <w:instrText xml:space="preserve"> HYPERLINK \l _Toc1494147674 </w:instrText>
       </w:r>
       <w:r>
         <w:rPr>
@@ -2286,7 +2288,7 @@
           <w:szCs w:val="24"/>
           <w:lang w:val="es-ES" w:eastAsia="es-ES" w:bidi="ar-SA"/>
         </w:rPr>
-        <w:instrText xml:space="preserve"> PAGEREF _Toc513768817 </w:instrText>
+        <w:instrText xml:space="preserve"> PAGEREF _Toc1494147674 </w:instrText>
       </w:r>
       <w:r>
         <w:rPr>
@@ -2347,7 +2349,7 @@
           <w:szCs w:val="24"/>
           <w:lang w:val="es-ES" w:eastAsia="es-ES" w:bidi="ar-SA"/>
         </w:rPr>
-        <w:instrText xml:space="preserve"> HYPERLINK \l _Toc153016632 </w:instrText>
+        <w:instrText xml:space="preserve"> HYPERLINK \l _Toc341322137 </w:instrText>
       </w:r>
       <w:r>
         <w:rPr>
@@ -2387,7 +2389,7 @@
           <w:szCs w:val="24"/>
           <w:lang w:val="es-ES" w:eastAsia="es-ES" w:bidi="ar-SA"/>
         </w:rPr>
-        <w:instrText xml:space="preserve"> PAGEREF _Toc153016632 </w:instrText>
+        <w:instrText xml:space="preserve"> PAGEREF _Toc341322137 </w:instrText>
       </w:r>
       <w:r>
         <w:rPr>
@@ -2448,7 +2450,7 @@
           <w:szCs w:val="24"/>
           <w:lang w:val="es-ES" w:eastAsia="es-ES" w:bidi="ar-SA"/>
         </w:rPr>
-        <w:instrText xml:space="preserve"> HYPERLINK \l _Toc1884587880 </w:instrText>
+        <w:instrText xml:space="preserve"> HYPERLINK \l _Toc1422289004 </w:instrText>
       </w:r>
       <w:r>
         <w:rPr>
@@ -2488,7 +2490,7 @@
           <w:szCs w:val="24"/>
           <w:lang w:val="es-ES" w:eastAsia="es-ES" w:bidi="ar-SA"/>
         </w:rPr>
-        <w:instrText xml:space="preserve"> PAGEREF _Toc1884587880 </w:instrText>
+        <w:instrText xml:space="preserve"> PAGEREF _Toc1422289004 </w:instrText>
       </w:r>
       <w:r>
         <w:rPr>
@@ -2549,7 +2551,7 @@
           <w:szCs w:val="24"/>
           <w:lang w:val="es-ES" w:eastAsia="es-ES" w:bidi="ar-SA"/>
         </w:rPr>
-        <w:instrText xml:space="preserve"> HYPERLINK \l _Toc1437496271 </w:instrText>
+        <w:instrText xml:space="preserve"> HYPERLINK \l _Toc271861178 </w:instrText>
       </w:r>
       <w:r>
         <w:rPr>
@@ -2589,7 +2591,7 @@
           <w:szCs w:val="24"/>
           <w:lang w:val="es-ES" w:eastAsia="es-ES" w:bidi="ar-SA"/>
         </w:rPr>
-        <w:instrText xml:space="preserve"> PAGEREF _Toc1437496271 </w:instrText>
+        <w:instrText xml:space="preserve"> PAGEREF _Toc271861178 </w:instrText>
       </w:r>
       <w:r>
         <w:rPr>
@@ -2650,7 +2652,7 @@
           <w:szCs w:val="24"/>
           <w:lang w:val="es-ES" w:eastAsia="es-ES" w:bidi="ar-SA"/>
         </w:rPr>
-        <w:instrText xml:space="preserve"> HYPERLINK \l _Toc929965016 </w:instrText>
+        <w:instrText xml:space="preserve"> HYPERLINK \l _Toc1552434322 </w:instrText>
       </w:r>
       <w:r>
         <w:rPr>
@@ -2690,7 +2692,7 @@
           <w:szCs w:val="24"/>
           <w:lang w:val="es-ES" w:eastAsia="es-ES" w:bidi="ar-SA"/>
         </w:rPr>
-        <w:instrText xml:space="preserve"> PAGEREF _Toc929965016 </w:instrText>
+        <w:instrText xml:space="preserve"> PAGEREF _Toc1552434322 </w:instrText>
       </w:r>
       <w:r>
         <w:rPr>
@@ -2751,7 +2753,7 @@
           <w:szCs w:val="24"/>
           <w:lang w:val="es-ES" w:eastAsia="es-ES" w:bidi="ar-SA"/>
         </w:rPr>
-        <w:instrText xml:space="preserve"> HYPERLINK \l _Toc152647546 </w:instrText>
+        <w:instrText xml:space="preserve"> HYPERLINK \l _Toc484123207 </w:instrText>
       </w:r>
       <w:r>
         <w:rPr>
@@ -2800,7 +2802,7 @@
           <w:szCs w:val="24"/>
           <w:lang w:val="es-ES" w:eastAsia="es-ES" w:bidi="ar-SA"/>
         </w:rPr>
-        <w:instrText xml:space="preserve"> PAGEREF _Toc152647546 </w:instrText>
+        <w:instrText xml:space="preserve"> PAGEREF _Toc484123207 </w:instrText>
       </w:r>
       <w:r>
         <w:rPr>
@@ -2861,7 +2863,7 @@
           <w:szCs w:val="24"/>
           <w:lang w:val="es-ES" w:eastAsia="es-ES" w:bidi="ar-SA"/>
         </w:rPr>
-        <w:instrText xml:space="preserve"> HYPERLINK \l _Toc1005457494 </w:instrText>
+        <w:instrText xml:space="preserve"> HYPERLINK \l _Toc1854866351 </w:instrText>
       </w:r>
       <w:r>
         <w:rPr>
@@ -2901,7 +2903,7 @@
           <w:szCs w:val="24"/>
           <w:lang w:val="es-ES" w:eastAsia="es-ES" w:bidi="ar-SA"/>
         </w:rPr>
-        <w:instrText xml:space="preserve"> PAGEREF _Toc1005457494 </w:instrText>
+        <w:instrText xml:space="preserve"> PAGEREF _Toc1854866351 </w:instrText>
       </w:r>
       <w:r>
         <w:rPr>
@@ -2962,7 +2964,7 @@
           <w:szCs w:val="24"/>
           <w:lang w:val="es-ES" w:eastAsia="es-ES" w:bidi="ar-SA"/>
         </w:rPr>
-        <w:instrText xml:space="preserve"> HYPERLINK \l _Toc1810129969 </w:instrText>
+        <w:instrText xml:space="preserve"> HYPERLINK \l _Toc430399498 </w:instrText>
       </w:r>
       <w:r>
         <w:rPr>
@@ -3002,7 +3004,7 @@
           <w:szCs w:val="24"/>
           <w:lang w:val="es-ES" w:eastAsia="es-ES" w:bidi="ar-SA"/>
         </w:rPr>
-        <w:instrText xml:space="preserve"> PAGEREF _Toc1810129969 </w:instrText>
+        <w:instrText xml:space="preserve"> PAGEREF _Toc430399498 </w:instrText>
       </w:r>
       <w:r>
         <w:rPr>
@@ -3063,7 +3065,7 @@
           <w:szCs w:val="24"/>
           <w:lang w:val="es-ES" w:eastAsia="es-ES" w:bidi="ar-SA"/>
         </w:rPr>
-        <w:instrText xml:space="preserve"> HYPERLINK \l _Toc1167598231 </w:instrText>
+        <w:instrText xml:space="preserve"> HYPERLINK \l _Toc328181243 </w:instrText>
       </w:r>
       <w:r>
         <w:rPr>
@@ -3103,7 +3105,7 @@
           <w:szCs w:val="24"/>
           <w:lang w:val="es-ES" w:eastAsia="es-ES" w:bidi="ar-SA"/>
         </w:rPr>
-        <w:instrText xml:space="preserve"> PAGEREF _Toc1167598231 </w:instrText>
+        <w:instrText xml:space="preserve"> PAGEREF _Toc328181243 </w:instrText>
       </w:r>
       <w:r>
         <w:rPr>
@@ -3164,7 +3166,7 @@
           <w:szCs w:val="24"/>
           <w:lang w:val="es-ES" w:eastAsia="es-ES" w:bidi="ar-SA"/>
         </w:rPr>
-        <w:instrText xml:space="preserve"> HYPERLINK \l _Toc733459633 </w:instrText>
+        <w:instrText xml:space="preserve"> HYPERLINK \l _Toc1584195017 </w:instrText>
       </w:r>
       <w:r>
         <w:rPr>
@@ -3204,7 +3206,7 @@
           <w:szCs w:val="24"/>
           <w:lang w:val="es-ES" w:eastAsia="es-ES" w:bidi="ar-SA"/>
         </w:rPr>
-        <w:instrText xml:space="preserve"> PAGEREF _Toc733459633 </w:instrText>
+        <w:instrText xml:space="preserve"> PAGEREF _Toc1584195017 </w:instrText>
       </w:r>
       <w:r>
         <w:rPr>
@@ -3265,7 +3267,7 @@
           <w:szCs w:val="24"/>
           <w:lang w:val="es-ES" w:eastAsia="es-ES" w:bidi="ar-SA"/>
         </w:rPr>
-        <w:instrText xml:space="preserve"> HYPERLINK \l _Toc50676791 </w:instrText>
+        <w:instrText xml:space="preserve"> HYPERLINK \l _Toc739777780 </w:instrText>
       </w:r>
       <w:r>
         <w:rPr>
@@ -3305,7 +3307,7 @@
           <w:szCs w:val="24"/>
           <w:lang w:val="es-ES" w:eastAsia="es-ES" w:bidi="ar-SA"/>
         </w:rPr>
-        <w:instrText xml:space="preserve"> PAGEREF _Toc50676791 </w:instrText>
+        <w:instrText xml:space="preserve"> PAGEREF _Toc739777780 </w:instrText>
       </w:r>
       <w:r>
         <w:rPr>
@@ -3321,7 +3323,7 @@
           <w:szCs w:val="24"/>
           <w:lang w:val="es-ES" w:eastAsia="es-ES" w:bidi="ar-SA"/>
         </w:rPr>
-        <w:t>13</w:t>
+        <w:t>12</w:t>
       </w:r>
       <w:r>
         <w:rPr>
@@ -3366,7 +3368,7 @@
           <w:szCs w:val="24"/>
           <w:lang w:val="es-ES" w:eastAsia="es-ES" w:bidi="ar-SA"/>
         </w:rPr>
-        <w:instrText xml:space="preserve"> HYPERLINK \l _Toc621215990 </w:instrText>
+        <w:instrText xml:space="preserve"> HYPERLINK \l _Toc1343730006 </w:instrText>
       </w:r>
       <w:r>
         <w:rPr>
@@ -3406,7 +3408,7 @@
           <w:szCs w:val="24"/>
           <w:lang w:val="es-ES" w:eastAsia="es-ES" w:bidi="ar-SA"/>
         </w:rPr>
-        <w:instrText xml:space="preserve"> PAGEREF _Toc621215990 </w:instrText>
+        <w:instrText xml:space="preserve"> PAGEREF _Toc1343730006 </w:instrText>
       </w:r>
       <w:r>
         <w:rPr>
@@ -3422,7 +3424,7 @@
           <w:szCs w:val="24"/>
           <w:lang w:val="es-ES" w:eastAsia="es-ES" w:bidi="ar-SA"/>
         </w:rPr>
-        <w:t>16</w:t>
+        <w:t>15</w:t>
       </w:r>
       <w:r>
         <w:rPr>
@@ -3467,7 +3469,7 @@
           <w:szCs w:val="24"/>
           <w:lang w:val="es-ES" w:eastAsia="es-ES" w:bidi="ar-SA"/>
         </w:rPr>
-        <w:instrText xml:space="preserve"> HYPERLINK \l _Toc2136141169 </w:instrText>
+        <w:instrText xml:space="preserve"> HYPERLINK \l _Toc625937273 </w:instrText>
       </w:r>
       <w:r>
         <w:rPr>
@@ -3507,7 +3509,7 @@
           <w:szCs w:val="24"/>
           <w:lang w:val="es-ES" w:eastAsia="es-ES" w:bidi="ar-SA"/>
         </w:rPr>
-        <w:instrText xml:space="preserve"> PAGEREF _Toc2136141169 </w:instrText>
+        <w:instrText xml:space="preserve"> PAGEREF _Toc625937273 </w:instrText>
       </w:r>
       <w:r>
         <w:rPr>
@@ -3568,7 +3570,7 @@
           <w:szCs w:val="24"/>
           <w:lang w:val="es-ES" w:eastAsia="es-ES" w:bidi="ar-SA"/>
         </w:rPr>
-        <w:instrText xml:space="preserve"> HYPERLINK \l _Toc399875041 </w:instrText>
+        <w:instrText xml:space="preserve"> HYPERLINK \l _Toc1503792078 </w:instrText>
       </w:r>
       <w:r>
         <w:rPr>
@@ -3608,7 +3610,7 @@
           <w:szCs w:val="24"/>
           <w:lang w:val="es-ES" w:eastAsia="es-ES" w:bidi="ar-SA"/>
         </w:rPr>
-        <w:instrText xml:space="preserve"> PAGEREF _Toc399875041 </w:instrText>
+        <w:instrText xml:space="preserve"> PAGEREF _Toc1503792078 </w:instrText>
       </w:r>
       <w:r>
         <w:rPr>
@@ -3625,6 +3627,107 @@
           <w:lang w:val="es-ES" w:eastAsia="es-ES" w:bidi="ar-SA"/>
         </w:rPr>
         <w:t>19</w:t>
+      </w:r>
+      <w:r>
+        <w:rPr>
+          <w:rFonts w:asciiTheme="minorHAnsi" w:hAnsiTheme="minorHAnsi" w:eastAsiaTheme="minorEastAsia" w:cstheme="minorBidi"/>
+          <w:szCs w:val="24"/>
+          <w:lang w:val="es-ES" w:eastAsia="es-ES" w:bidi="ar-SA"/>
+        </w:rPr>
+        <w:fldChar w:fldCharType="end"/>
+      </w:r>
+      <w:r>
+        <w:rPr>
+          <w:rFonts w:hint="default" w:asciiTheme="minorHAnsi" w:hAnsiTheme="minorHAnsi" w:eastAsiaTheme="minorEastAsia" w:cstheme="minorBidi"/>
+          <w:szCs w:val="24"/>
+          <w:lang w:val="es-ES" w:eastAsia="es-ES" w:bidi="ar-SA"/>
+        </w:rPr>
+        <w:fldChar w:fldCharType="end"/>
+      </w:r>
+    </w:p>
+    <w:p>
+      <w:pPr>
+        <w:pStyle w:val="9"/>
+        <w:tabs>
+          <w:tab w:val="right" w:leader="dot" w:pos="8306"/>
+        </w:tabs>
+        <w:rPr>
+          <w:rFonts w:asciiTheme="minorHAnsi" w:hAnsiTheme="minorHAnsi" w:eastAsiaTheme="minorEastAsia" w:cstheme="minorBidi"/>
+          <w:szCs w:val="24"/>
+          <w:lang w:val="es-ES" w:eastAsia="es-ES" w:bidi="ar-SA"/>
+        </w:rPr>
+      </w:pPr>
+      <w:r>
+        <w:rPr>
+          <w:rFonts w:hint="default" w:asciiTheme="minorHAnsi" w:hAnsiTheme="minorHAnsi" w:eastAsiaTheme="minorEastAsia" w:cstheme="minorBidi"/>
+          <w:szCs w:val="24"/>
+          <w:lang w:val="es-ES" w:eastAsia="es-ES" w:bidi="ar-SA"/>
+        </w:rPr>
+        <w:fldChar w:fldCharType="begin"/>
+      </w:r>
+      <w:r>
+        <w:rPr>
+          <w:rFonts w:hint="default" w:asciiTheme="minorHAnsi" w:hAnsiTheme="minorHAnsi" w:eastAsiaTheme="minorEastAsia" w:cstheme="minorBidi"/>
+          <w:szCs w:val="24"/>
+          <w:lang w:val="es-ES" w:eastAsia="es-ES" w:bidi="ar-SA"/>
+        </w:rPr>
+        <w:instrText xml:space="preserve"> HYPERLINK \l _Toc823936238 </w:instrText>
+      </w:r>
+      <w:r>
+        <w:rPr>
+          <w:rFonts w:hint="default" w:asciiTheme="minorHAnsi" w:hAnsiTheme="minorHAnsi" w:eastAsiaTheme="minorEastAsia" w:cstheme="minorBidi"/>
+          <w:szCs w:val="24"/>
+          <w:lang w:val="es-ES" w:eastAsia="es-ES" w:bidi="ar-SA"/>
+        </w:rPr>
+        <w:fldChar w:fldCharType="separate"/>
+      </w:r>
+      <w:r>
+        <w:rPr>
+          <w:rFonts w:hint="default" w:ascii="Gotham Book" w:hAnsi="Gotham Book" w:cs="Gotham Book" w:eastAsiaTheme="minorEastAsia"/>
+          <w:szCs w:val="24"/>
+          <w:lang w:val="es-ES" w:eastAsia="es-ES" w:bidi="ar-SA"/>
+        </w:rPr>
+        <w:t>6.1.- Diseño de aplicación</w:t>
+      </w:r>
+      <w:r>
+        <w:rPr>
+          <w:rFonts w:asciiTheme="minorHAnsi" w:hAnsiTheme="minorHAnsi" w:eastAsiaTheme="minorEastAsia" w:cstheme="minorBidi"/>
+          <w:szCs w:val="24"/>
+          <w:lang w:val="es-ES" w:eastAsia="es-ES" w:bidi="ar-SA"/>
+        </w:rPr>
+        <w:tab/>
+      </w:r>
+      <w:r>
+        <w:rPr>
+          <w:rFonts w:asciiTheme="minorHAnsi" w:hAnsiTheme="minorHAnsi" w:eastAsiaTheme="minorEastAsia" w:cstheme="minorBidi"/>
+          <w:szCs w:val="24"/>
+          <w:lang w:val="es-ES" w:eastAsia="es-ES" w:bidi="ar-SA"/>
+        </w:rPr>
+        <w:fldChar w:fldCharType="begin"/>
+      </w:r>
+      <w:r>
+        <w:rPr>
+          <w:rFonts w:asciiTheme="minorHAnsi" w:hAnsiTheme="minorHAnsi" w:eastAsiaTheme="minorEastAsia" w:cstheme="minorBidi"/>
+          <w:szCs w:val="24"/>
+          <w:lang w:val="es-ES" w:eastAsia="es-ES" w:bidi="ar-SA"/>
+        </w:rPr>
+        <w:instrText xml:space="preserve"> PAGEREF _Toc823936238 </w:instrText>
+      </w:r>
+      <w:r>
+        <w:rPr>
+          <w:rFonts w:asciiTheme="minorHAnsi" w:hAnsiTheme="minorHAnsi" w:eastAsiaTheme="minorEastAsia" w:cstheme="minorBidi"/>
+          <w:szCs w:val="24"/>
+          <w:lang w:val="es-ES" w:eastAsia="es-ES" w:bidi="ar-SA"/>
+        </w:rPr>
+        <w:fldChar w:fldCharType="separate"/>
+      </w:r>
+      <w:r>
+        <w:rPr>
+          <w:rFonts w:asciiTheme="minorHAnsi" w:hAnsiTheme="minorHAnsi" w:eastAsiaTheme="minorEastAsia" w:cstheme="minorBidi"/>
+          <w:szCs w:val="24"/>
+          <w:lang w:val="es-ES" w:eastAsia="es-ES" w:bidi="ar-SA"/>
+        </w:rPr>
+        <w:t>20</w:t>
       </w:r>
       <w:r>
         <w:rPr>
@@ -3669,7 +3772,7 @@
           <w:szCs w:val="24"/>
           <w:lang w:val="es-ES" w:eastAsia="es-ES" w:bidi="ar-SA"/>
         </w:rPr>
-        <w:instrText xml:space="preserve"> HYPERLINK \l _Toc815880662 </w:instrText>
+        <w:instrText xml:space="preserve"> HYPERLINK \l _Toc206753788 </w:instrText>
       </w:r>
       <w:r>
         <w:rPr>
@@ -3709,7 +3812,7 @@
           <w:szCs w:val="24"/>
           <w:lang w:val="es-ES" w:eastAsia="es-ES" w:bidi="ar-SA"/>
         </w:rPr>
-        <w:instrText xml:space="preserve"> PAGEREF _Toc815880662 </w:instrText>
+        <w:instrText xml:space="preserve"> PAGEREF _Toc206753788 </w:instrText>
       </w:r>
       <w:r>
         <w:rPr>
@@ -3725,7 +3828,7 @@
           <w:szCs w:val="24"/>
           <w:lang w:val="es-ES" w:eastAsia="es-ES" w:bidi="ar-SA"/>
         </w:rPr>
-        <w:t>20</w:t>
+        <w:t>21</w:t>
       </w:r>
       <w:r>
         <w:rPr>
@@ -3770,7 +3873,7 @@
           <w:szCs w:val="24"/>
           <w:lang w:val="es-ES" w:eastAsia="es-ES" w:bidi="ar-SA"/>
         </w:rPr>
-        <w:instrText xml:space="preserve"> HYPERLINK \l _Toc858513288 </w:instrText>
+        <w:instrText xml:space="preserve"> HYPERLINK \l _Toc876564554 </w:instrText>
       </w:r>
       <w:r>
         <w:rPr>
@@ -3810,7 +3913,7 @@
           <w:szCs w:val="24"/>
           <w:lang w:val="es-ES" w:eastAsia="es-ES" w:bidi="ar-SA"/>
         </w:rPr>
-        <w:instrText xml:space="preserve"> PAGEREF _Toc858513288 </w:instrText>
+        <w:instrText xml:space="preserve"> PAGEREF _Toc876564554 </w:instrText>
       </w:r>
       <w:r>
         <w:rPr>
@@ -3826,7 +3929,7 @@
           <w:szCs w:val="24"/>
           <w:lang w:val="es-ES" w:eastAsia="es-ES" w:bidi="ar-SA"/>
         </w:rPr>
-        <w:t>21</w:t>
+        <w:t>22</w:t>
       </w:r>
       <w:r>
         <w:rPr>
@@ -3871,7 +3974,7 @@
           <w:szCs w:val="24"/>
           <w:lang w:val="es-ES" w:eastAsia="es-ES" w:bidi="ar-SA"/>
         </w:rPr>
-        <w:instrText xml:space="preserve"> HYPERLINK \l _Toc728738604 </w:instrText>
+        <w:instrText xml:space="preserve"> HYPERLINK \l _Toc1605971339 </w:instrText>
       </w:r>
       <w:r>
         <w:rPr>
@@ -3911,7 +4014,7 @@
           <w:szCs w:val="24"/>
           <w:lang w:val="es-ES" w:eastAsia="es-ES" w:bidi="ar-SA"/>
         </w:rPr>
-        <w:instrText xml:space="preserve"> PAGEREF _Toc728738604 </w:instrText>
+        <w:instrText xml:space="preserve"> PAGEREF _Toc1605971339 </w:instrText>
       </w:r>
       <w:r>
         <w:rPr>
@@ -3927,7 +4030,7 @@
           <w:szCs w:val="24"/>
           <w:lang w:val="es-ES" w:eastAsia="es-ES" w:bidi="ar-SA"/>
         </w:rPr>
-        <w:t>22</w:t>
+        <w:t>23</w:t>
       </w:r>
       <w:r>
         <w:rPr>
@@ -3980,7 +4083,7 @@
           <w:szCs w:val="28"/>
         </w:rPr>
       </w:pPr>
-      <w:bookmarkStart w:id="8" w:name="_Toc1063567047"/>
+      <w:bookmarkStart w:id="8" w:name="_Toc111749296"/>
       <w:r>
         <w:rPr>
           <w:rFonts w:hint="default" w:ascii="Gotham Book" w:hAnsi="Gotham Book" w:cs="Gotham Book"/>
@@ -4337,7 +4440,7 @@
           <w:szCs w:val="28"/>
         </w:rPr>
       </w:pPr>
-      <w:bookmarkStart w:id="9" w:name="_Toc513768817"/>
+      <w:bookmarkStart w:id="9" w:name="_Toc1494147674"/>
       <w:r>
         <w:rPr>
           <w:rFonts w:hint="default" w:ascii="Gotham Book" w:hAnsi="Gotham Book" w:cs="Gotham Book"/>
@@ -4402,99 +4505,35 @@
           <w:sz w:val="24"/>
           <w:szCs w:val="24"/>
         </w:rPr>
-        <w:t>Parte de la información que se genera es la de las fichas técnicas de planteles, las cuales recopilan información general, académica y de infraestructura de estos planteles, las cuales se ocupan para planificar el desarrollo de infraestructura, así como saber información académica importante</w:t>
-      </w:r>
-      <w:r>
-        <w:rPr>
-          <w:rFonts w:hint="default" w:ascii="Gotham Book" w:hAnsi="Gotham Book" w:cs="Gotham Book"/>
-          <w:sz w:val="24"/>
-          <w:szCs w:val="24"/>
-        </w:rPr>
-        <w:t xml:space="preserve"> (Personal, matricula, docentes)</w:t>
-      </w:r>
-      <w:r>
-        <w:rPr>
-          <w:rFonts w:hint="default" w:ascii="Gotham Book" w:hAnsi="Gotham Book" w:cs="Gotham Book"/>
-          <w:sz w:val="24"/>
-          <w:szCs w:val="24"/>
-        </w:rPr>
-        <w:t>.</w:t>
-      </w:r>
-    </w:p>
-    <w:p>
-      <w:pPr>
-        <w:jc w:val="both"/>
-        <w:rPr>
-          <w:rFonts w:hint="default" w:ascii="Gotham Book" w:hAnsi="Gotham Book" w:cs="Gotham Book"/>
-          <w:sz w:val="24"/>
-          <w:szCs w:val="24"/>
-        </w:rPr>
-      </w:pPr>
-    </w:p>
-    <w:p>
-      <w:pPr>
-        <w:jc w:val="both"/>
-        <w:rPr>
-          <w:rFonts w:hint="default" w:ascii="Gotham Book" w:hAnsi="Gotham Book" w:cs="Gotham Book"/>
-          <w:sz w:val="24"/>
-          <w:szCs w:val="24"/>
-        </w:rPr>
-      </w:pPr>
-      <w:r>
-        <w:rPr>
-          <w:rFonts w:hint="default" w:ascii="Gotham Book" w:hAnsi="Gotham Book" w:cs="Gotham Book"/>
-          <w:sz w:val="24"/>
-          <w:szCs w:val="24"/>
-        </w:rPr>
-        <w:t xml:space="preserve">La necesidad de mantener la información disponible, confidencial e integra de las fichas técnicas de los 60 Planteles es evidente, para las funciones inherentes del área. Hasta la fecha toda esa información se mantiene en físico (papel), haciendo que el control no sea el óptimo, no este disponible de manera rápida y </w:t>
-      </w:r>
-      <w:r>
-        <w:rPr>
-          <w:rFonts w:hint="default" w:ascii="Gotham Book" w:hAnsi="Gotham Book" w:cs="Gotham Book"/>
-          <w:sz w:val="24"/>
-          <w:szCs w:val="24"/>
-        </w:rPr>
-        <w:t>d</w:t>
-      </w:r>
-      <w:r>
-        <w:rPr>
-          <w:rFonts w:hint="default" w:ascii="Gotham Book" w:hAnsi="Gotham Book" w:cs="Gotham Book"/>
-          <w:sz w:val="24"/>
-          <w:szCs w:val="24"/>
-        </w:rPr>
-        <w:t>eficiente cuando se requiere,</w:t>
-      </w:r>
-      <w:r>
-        <w:rPr>
-          <w:rFonts w:hint="default" w:ascii="Gotham Book" w:hAnsi="Gotham Book" w:cs="Gotham Book"/>
-          <w:sz w:val="24"/>
-          <w:szCs w:val="24"/>
-        </w:rPr>
-        <w:t xml:space="preserve"> ademas de que el contenido de la ficha va cambiando semestre por semestre, esta información se resguarda, haciendo ineficiente la administración, ocupando mas espacio  y desperdiciando mucho papel.</w:t>
-      </w:r>
-      <w:r>
-        <w:rPr>
-          <w:rFonts w:hint="default" w:ascii="Gotham Book" w:hAnsi="Gotham Book" w:cs="Gotham Book"/>
-          <w:sz w:val="24"/>
-          <w:szCs w:val="24"/>
-        </w:rPr>
-        <w:t xml:space="preserve"> Aunque existen procedimientos administrativos para el manejo de la información existen conflictos en la implementación,</w:t>
-      </w:r>
-      <w:r>
-        <w:rPr>
-          <w:rFonts w:hint="default" w:ascii="Gotham Book" w:hAnsi="Gotham Book" w:cs="Gotham Book"/>
-          <w:sz w:val="24"/>
-          <w:szCs w:val="24"/>
-        </w:rPr>
-        <w:t xml:space="preserve"> </w:t>
-      </w:r>
-      <w:r>
-        <w:rPr>
-          <w:rFonts w:hint="default" w:ascii="Gotham Book" w:hAnsi="Gotham Book" w:cs="Gotham Book"/>
-          <w:sz w:val="24"/>
-          <w:szCs w:val="24"/>
-        </w:rPr>
-        <w:t>por falta de capacitación a los servidores públicos.</w:t>
+        <w:t>Parte de la información que se genera es la de las fichas técnicas de planteles, las cuales recopilan información general, académica y de infraestructura de estos planteles, las cuales se ocupan para planificar el desarrollo de infraestructura, así como saber información académica importante (Personal, matricula, docentes).</w:t>
+      </w:r>
+    </w:p>
+    <w:p>
+      <w:pPr>
+        <w:jc w:val="both"/>
+        <w:rPr>
+          <w:rFonts w:hint="default" w:ascii="Gotham Book" w:hAnsi="Gotham Book" w:cs="Gotham Book"/>
+          <w:sz w:val="24"/>
+          <w:szCs w:val="24"/>
+        </w:rPr>
+      </w:pPr>
+    </w:p>
+    <w:p>
+      <w:pPr>
+        <w:jc w:val="both"/>
+        <w:rPr>
+          <w:rFonts w:hint="default" w:ascii="Gotham Book" w:hAnsi="Gotham Book" w:cs="Gotham Book"/>
+          <w:sz w:val="24"/>
+          <w:szCs w:val="24"/>
+        </w:rPr>
+      </w:pPr>
+      <w:r>
+        <w:rPr>
+          <w:rFonts w:hint="default" w:ascii="Gotham Book" w:hAnsi="Gotham Book" w:cs="Gotham Book"/>
+          <w:sz w:val="24"/>
+          <w:szCs w:val="24"/>
+        </w:rPr>
+        <w:t>La necesidad de mantener la información disponible, confidencial e integra de las fichas técnicas de los 60 Planteles es evidente, para las funciones inherentes del área. Hasta la fecha toda esa información se mantiene en físico (papel), haciendo que el control no sea el óptimo, no este disponible de manera rápida y deficiente cuando se requiere, ademas de que el contenido de la ficha va cambiando semestre por semestre, esta información se resguarda, haciendo ineficiente la administración, ocupando mas espacio  y desperdiciando mucho papel. Aunque existen procedimientos administrativos para el manejo de la información existen conflictos en la implementación, por falta de capacitación a los servidores públicos.</w:t>
       </w:r>
     </w:p>
     <w:p>
@@ -4539,7 +4578,7 @@
           <w:szCs w:val="28"/>
         </w:rPr>
       </w:pPr>
-      <w:bookmarkStart w:id="10" w:name="_Toc153016632"/>
+      <w:bookmarkStart w:id="10" w:name="_Toc341322137"/>
       <w:r>
         <w:rPr>
           <w:rFonts w:hint="default" w:ascii="Gotham Book" w:hAnsi="Gotham Book" w:cs="Gotham Book"/>
@@ -4571,7 +4610,7 @@
           <w:szCs w:val="24"/>
         </w:rPr>
       </w:pPr>
-      <w:bookmarkStart w:id="11" w:name="_Toc1884587880"/>
+      <w:bookmarkStart w:id="11" w:name="_Toc1422289004"/>
       <w:r>
         <w:rPr>
           <w:rFonts w:hint="default" w:ascii="Gotham Book" w:hAnsi="Gotham Book" w:cs="Gotham Book"/>
@@ -4629,7 +4668,7 @@
           <w:rFonts w:hint="default" w:ascii="Gotham Book" w:hAnsi="Gotham Book" w:cs="Gotham Book"/>
         </w:rPr>
       </w:pPr>
-      <w:bookmarkStart w:id="12" w:name="_Toc1437496271"/>
+      <w:bookmarkStart w:id="12" w:name="_Toc271861178"/>
       <w:r>
         <w:rPr>
           <w:rFonts w:hint="default" w:ascii="Gotham Book" w:hAnsi="Gotham Book" w:cs="Gotham Book"/>
@@ -4917,7 +4956,7 @@
           <w:szCs w:val="28"/>
         </w:rPr>
       </w:pPr>
-      <w:bookmarkStart w:id="13" w:name="_Toc929965016"/>
+      <w:bookmarkStart w:id="13" w:name="_Toc1552434322"/>
       <w:r>
         <w:rPr>
           <w:rFonts w:hint="default" w:ascii="Gotham Book" w:hAnsi="Gotham Book" w:cs="Gotham Book"/>
@@ -5009,39 +5048,7 @@
           <w:sz w:val="24"/>
           <w:szCs w:val="24"/>
         </w:rPr>
-        <w:t>Un sistema de información que lleve todo el flujo y procesamiento de la información en una organización es esencial hoy en día. Por eso se presenta la necesidad de un sistema que maneje, procese y despliegue</w:t>
-      </w:r>
-      <w:r>
-        <w:rPr>
-          <w:rFonts w:hint="default" w:ascii="Gotham Book" w:hAnsi="Gotham Book" w:cs="Gotham Book"/>
-          <w:sz w:val="24"/>
-          <w:szCs w:val="24"/>
-        </w:rPr>
-        <w:t xml:space="preserve"> fichas técnicas con </w:t>
-      </w:r>
-      <w:r>
-        <w:rPr>
-          <w:rFonts w:hint="default" w:ascii="Gotham Book" w:hAnsi="Gotham Book" w:cs="Gotham Book"/>
-          <w:sz w:val="24"/>
-          <w:szCs w:val="24"/>
-        </w:rPr>
-        <w:t>información</w:t>
-      </w:r>
-      <w:r>
-        <w:rPr>
-          <w:rFonts w:hint="default" w:ascii="Gotham Book" w:hAnsi="Gotham Book" w:cs="Gotham Book"/>
-          <w:sz w:val="24"/>
-          <w:szCs w:val="24"/>
-        </w:rPr>
-        <w:t xml:space="preserve"> académica</w:t>
-      </w:r>
-      <w:r>
-        <w:rPr>
-          <w:rFonts w:hint="default" w:ascii="Gotham Book" w:hAnsi="Gotham Book" w:cs="Gotham Book"/>
-          <w:sz w:val="24"/>
-          <w:szCs w:val="24"/>
-        </w:rPr>
-        <w:t xml:space="preserve"> y de infraestructura de cada plantel que conforma el CECYTEM, que a su vez el departamento de Planeación y Evaluación Institucional genera.</w:t>
+        <w:t>Un sistema de información que lleve todo el flujo y procesamiento de la información en una organización es esencial hoy en día. Por eso se presenta la necesidad de un sistema que maneje, procese y despliegue fichas técnicas con información académica y de infraestructura de cada plantel que conforma el CECYTEM, que a su vez el departamento de Planeación y Evaluación Institucional genera.</w:t>
       </w:r>
     </w:p>
     <w:p>
@@ -5138,7 +5145,7 @@
           <w:szCs w:val="28"/>
         </w:rPr>
       </w:pPr>
-      <w:bookmarkStart w:id="14" w:name="_Toc152647546"/>
+      <w:bookmarkStart w:id="14" w:name="_Toc484123207"/>
       <w:r>
         <w:rPr>
           <w:rStyle w:val="19"/>
@@ -5171,38 +5178,14 @@
           <w:szCs w:val="24"/>
         </w:rPr>
       </w:pPr>
-      <w:bookmarkStart w:id="15" w:name="_Toc1005457494"/>
-      <w:r>
-        <w:rPr>
-          <w:rFonts w:hint="default" w:ascii="Gotham Book" w:hAnsi="Gotham Book" w:cs="Gotham Book"/>
-          <w:sz w:val="24"/>
-          <w:szCs w:val="24"/>
-        </w:rPr>
-        <w:t>5.</w:t>
-      </w:r>
-      <w:r>
-        <w:rPr>
-          <w:rFonts w:hint="default" w:ascii="Gotham Book" w:hAnsi="Gotham Book" w:cs="Gotham Book"/>
-          <w:sz w:val="24"/>
-          <w:szCs w:val="24"/>
-        </w:rPr>
-        <w:t>1.-</w:t>
-      </w:r>
-      <w:r>
-        <w:rPr>
-          <w:rFonts w:hint="default" w:ascii="Gotham Book" w:hAnsi="Gotham Book" w:cs="Gotham Book"/>
-          <w:sz w:val="24"/>
-          <w:szCs w:val="24"/>
-        </w:rPr>
-        <w:t xml:space="preserve"> </w:t>
-      </w:r>
-      <w:r>
-        <w:rPr>
-          <w:rFonts w:hint="default" w:ascii="Gotham Book" w:hAnsi="Gotham Book" w:cs="Gotham Book"/>
-          <w:sz w:val="24"/>
-          <w:szCs w:val="24"/>
-        </w:rPr>
-        <w:t>Ingeniería del Software</w:t>
+      <w:bookmarkStart w:id="15" w:name="_Toc1854866351"/>
+      <w:r>
+        <w:rPr>
+          <w:rFonts w:hint="default" w:ascii="Gotham Book" w:hAnsi="Gotham Book" w:cs="Gotham Book"/>
+          <w:sz w:val="24"/>
+          <w:szCs w:val="24"/>
+        </w:rPr>
+        <w:t>5.1.- Ingeniería del Software</w:t>
       </w:r>
       <w:bookmarkEnd w:id="15"/>
     </w:p>
@@ -5436,39 +5419,6 @@
     </w:p>
     <w:p>
       <w:pPr>
-        <w:pStyle w:val="5"/>
-        <w:jc w:val="left"/>
-        <w:rPr>
-          <w:rFonts w:hint="default" w:ascii="Gotham Book" w:hAnsi="Gotham Book" w:cs="Gotham Book"/>
-          <w:color w:val="0000FF"/>
-        </w:rPr>
-      </w:pPr>
-      <w:r>
-        <w:rPr>
-          <w:rFonts w:hint="default" w:ascii="Gotham Book" w:hAnsi="Gotham Book" w:cs="Gotham Book"/>
-          <w:color w:val="0000FF"/>
-        </w:rPr>
-        <w:t>Ciclo de vida del desarrollo del software</w:t>
-      </w:r>
-    </w:p>
-    <w:p>
-      <w:pPr>
-        <w:rPr>
-          <w:rFonts w:hint="default" w:ascii="Gotham Book" w:hAnsi="Gotham Book" w:cs="Gotham Book"/>
-          <w:b w:val="0"/>
-          <w:bCs w:val="0"/>
-        </w:rPr>
-      </w:pPr>
-      <w:r>
-        <w:rPr>
-          <w:rFonts w:hint="default" w:ascii="Gotham Book" w:hAnsi="Gotham Book" w:cs="Gotham Book"/>
-          <w:color w:val="0000FF"/>
-        </w:rPr>
-        <w:t xml:space="preserve">La ingeniería del software, con el fin de reorganizar la manera en la que anteriormente se desarrollaban los sistemas, dispone de varios modelos, paradigmas y filosofías de desarrollo conocidos como modelos o ciclos de vida de un sistema, desde la concepción de una idea hasta la entrega del sistema, representa todas las actividades y herramienta necesarios para el desarrollo de una aplicación. </w:t>
-      </w:r>
-    </w:p>
-    <w:p>
-      <w:pPr>
         <w:pStyle w:val="3"/>
         <w:outlineLvl w:val="1"/>
         <w:rPr>
@@ -5481,7 +5431,7 @@
     <w:p>
       <w:pPr>
         <w:pStyle w:val="3"/>
-        <w:jc w:val="left"/>
+        <w:jc w:val="center"/>
         <w:outlineLvl w:val="1"/>
         <w:rPr>
           <w:rFonts w:hint="default" w:ascii="Gotham Book" w:hAnsi="Gotham Book" w:cs="Gotham Book"/>
@@ -5489,38 +5439,14 @@
           <w:szCs w:val="24"/>
         </w:rPr>
       </w:pPr>
-      <w:bookmarkStart w:id="16" w:name="_Toc1810129969"/>
-      <w:r>
-        <w:rPr>
-          <w:rFonts w:hint="default" w:ascii="Gotham Book" w:hAnsi="Gotham Book" w:cs="Gotham Book"/>
-          <w:sz w:val="24"/>
-          <w:szCs w:val="24"/>
-        </w:rPr>
-        <w:t>5.</w:t>
-      </w:r>
-      <w:r>
-        <w:rPr>
-          <w:rFonts w:hint="default" w:ascii="Gotham Book" w:hAnsi="Gotham Book" w:cs="Gotham Book"/>
-          <w:sz w:val="24"/>
-          <w:szCs w:val="24"/>
-        </w:rPr>
-        <w:t>2.-</w:t>
-      </w:r>
-      <w:r>
-        <w:rPr>
-          <w:rFonts w:hint="default" w:ascii="Gotham Book" w:hAnsi="Gotham Book" w:cs="Gotham Book"/>
-          <w:sz w:val="24"/>
-          <w:szCs w:val="24"/>
-        </w:rPr>
-        <w:t xml:space="preserve"> </w:t>
-      </w:r>
-      <w:r>
-        <w:rPr>
-          <w:rFonts w:hint="default" w:ascii="Gotham Book" w:hAnsi="Gotham Book" w:cs="Gotham Book"/>
-          <w:sz w:val="24"/>
-          <w:szCs w:val="24"/>
-        </w:rPr>
-        <w:t>Metodología de Desarrollo</w:t>
+      <w:bookmarkStart w:id="16" w:name="_Toc430399498"/>
+      <w:r>
+        <w:rPr>
+          <w:rFonts w:hint="default" w:ascii="Gotham Book" w:hAnsi="Gotham Book" w:cs="Gotham Book"/>
+          <w:sz w:val="24"/>
+          <w:szCs w:val="24"/>
+        </w:rPr>
+        <w:t>5.2.- Metodología de Desarrollo</w:t>
       </w:r>
       <w:bookmarkEnd w:id="16"/>
     </w:p>
@@ -5534,7 +5460,7 @@
           <w:lang w:eastAsia="es-ES"/>
         </w:rPr>
       </w:pPr>
-      <w:bookmarkStart w:id="17" w:name="_Toc1167598231"/>
+      <w:bookmarkStart w:id="17" w:name="_Toc328181243"/>
       <w:r>
         <w:rPr>
           <w:rFonts w:hint="default" w:ascii="Gotham Book" w:hAnsi="Gotham Book" w:cs="Gotham Book"/>
@@ -5653,31 +5579,7 @@
           <w:sz w:val="24"/>
           <w:szCs w:val="24"/>
         </w:rPr>
-        <w:t>, en base a los requerimientos establecidos por el departamento de Planeación</w:t>
-      </w:r>
-      <w:r>
-        <w:rPr>
-          <w:rFonts w:hint="default" w:ascii="Gotham Book" w:hAnsi="Gotham Book" w:cs="Gotham Book"/>
-          <w:sz w:val="24"/>
-          <w:szCs w:val="24"/>
-        </w:rPr>
-        <w:t xml:space="preserve"> y Evaluación Institucional </w:t>
-      </w:r>
-      <w:r>
-        <w:rPr>
-          <w:rFonts w:hint="default" w:ascii="Gotham Book" w:hAnsi="Gotham Book" w:cs="Gotham Book"/>
-          <w:sz w:val="24"/>
-          <w:szCs w:val="24"/>
-        </w:rPr>
-        <w:t>y basándose en el tiempo de desarrollo y entrega, se ha determinado esta metodología</w:t>
-      </w:r>
-      <w:r>
-        <w:rPr>
-          <w:rFonts w:hint="default" w:ascii="Gotham Book" w:hAnsi="Gotham Book" w:cs="Gotham Book"/>
-          <w:sz w:val="24"/>
-          <w:szCs w:val="24"/>
-        </w:rPr>
-        <w:t>.</w:t>
+        <w:t>, en base a los requerimientos establecidos por el departamento de Planeación y Evaluación Institucional y basándose en el tiempo de desarrollo y entrega, se ha determinado esta metodología.</w:t>
       </w:r>
     </w:p>
     <w:p>
@@ -5787,22 +5689,14 @@
           <w:szCs w:val="22"/>
         </w:rPr>
       </w:pPr>
-      <w:bookmarkStart w:id="18" w:name="_Toc733459633"/>
+      <w:bookmarkStart w:id="18" w:name="_Toc1584195017"/>
       <w:r>
         <w:rPr>
           <w:rFonts w:hint="default" w:ascii="Gotham Book" w:hAnsi="Gotham Book" w:cs="Gotham Book"/>
           <w:sz w:val="22"/>
           <w:szCs w:val="22"/>
         </w:rPr>
-        <w:t xml:space="preserve">5.2.2.- </w:t>
-      </w:r>
-      <w:r>
-        <w:rPr>
-          <w:rFonts w:hint="default" w:ascii="Gotham Book" w:hAnsi="Gotham Book" w:cs="Gotham Book"/>
-          <w:sz w:val="22"/>
-          <w:szCs w:val="22"/>
-        </w:rPr>
-        <w:t>Metodología de Prototipado y el modelo de proceso evolutivo</w:t>
+        <w:t>5.2.2.- Metodología de Prototipado y el modelo de proceso evolutivo</w:t>
       </w:r>
       <w:bookmarkEnd w:id="18"/>
     </w:p>
@@ -6407,30 +6301,14 @@
           <w:szCs w:val="24"/>
         </w:rPr>
       </w:pPr>
-      <w:bookmarkStart w:id="19" w:name="_Toc50676791"/>
-      <w:r>
-        <w:rPr>
-          <w:rFonts w:hint="default" w:ascii="Gotham Book" w:hAnsi="Gotham Book" w:cs="Gotham Book"/>
-          <w:sz w:val="24"/>
-          <w:szCs w:val="24"/>
-        </w:rPr>
-        <w:t>5.</w:t>
-      </w:r>
-      <w:r>
-        <w:rPr>
-          <w:rFonts w:hint="default" w:ascii="Gotham Book" w:hAnsi="Gotham Book" w:cs="Gotham Book"/>
-          <w:sz w:val="24"/>
-          <w:szCs w:val="24"/>
-        </w:rPr>
-        <w:t>3.-</w:t>
-      </w:r>
-      <w:r>
-        <w:rPr>
-          <w:rFonts w:hint="default" w:ascii="Gotham Book" w:hAnsi="Gotham Book" w:cs="Gotham Book"/>
-          <w:sz w:val="24"/>
-          <w:szCs w:val="24"/>
-        </w:rPr>
-        <w:t xml:space="preserve"> Sistemas de Información</w:t>
+      <w:bookmarkStart w:id="19" w:name="_Toc739777780"/>
+      <w:r>
+        <w:rPr>
+          <w:rFonts w:hint="default" w:ascii="Gotham Book" w:hAnsi="Gotham Book" w:cs="Gotham Book"/>
+          <w:sz w:val="24"/>
+          <w:szCs w:val="24"/>
+        </w:rPr>
+        <w:t>5.3.- Sistemas de Información</w:t>
       </w:r>
       <w:bookmarkEnd w:id="19"/>
     </w:p>
@@ -7273,7 +7151,7 @@
           <w:lang w:eastAsia="zh-CN"/>
         </w:rPr>
       </w:pPr>
-      <w:bookmarkStart w:id="20" w:name="_Toc621215990"/>
+      <w:bookmarkStart w:id="20" w:name="_Toc1343730006"/>
       <w:r>
         <w:rPr>
           <w:rFonts w:hint="default" w:ascii="Gotham Book" w:hAnsi="Gotham Book" w:cs="Gotham Book"/>
@@ -7281,25 +7159,7 @@
           <w:szCs w:val="24"/>
           <w:lang w:eastAsia="zh-CN" w:bidi="ar-SA"/>
         </w:rPr>
-        <w:t>5.</w:t>
-      </w:r>
-      <w:r>
-        <w:rPr>
-          <w:rFonts w:hint="default" w:ascii="Gotham Book" w:hAnsi="Gotham Book" w:cs="Gotham Book"/>
-          <w:sz w:val="24"/>
-          <w:szCs w:val="24"/>
-          <w:lang w:eastAsia="zh-CN" w:bidi="ar-SA"/>
-        </w:rPr>
-        <w:t>4.-</w:t>
-      </w:r>
-      <w:r>
-        <w:rPr>
-          <w:rFonts w:hint="default" w:ascii="Gotham Book" w:hAnsi="Gotham Book" w:cs="Gotham Book"/>
-          <w:sz w:val="24"/>
-          <w:szCs w:val="24"/>
-          <w:lang w:eastAsia="zh-CN" w:bidi="ar-SA"/>
-        </w:rPr>
-        <w:t xml:space="preserve"> Arquitectura de los Sistemas Web</w:t>
+        <w:t>5.4.- Arquitectura de los Sistemas Web</w:t>
       </w:r>
       <w:bookmarkEnd w:id="20"/>
     </w:p>
@@ -7712,29 +7572,7 @@
           <w:szCs w:val="24"/>
           <w:lang w:eastAsia="zh-CN" w:bidi="ar-SA"/>
         </w:rPr>
-        <w:t xml:space="preserve"> entre si para procesar la información y brindar el </w:t>
-      </w:r>
-      <w:r>
-        <w:rPr>
-          <w:rFonts w:hint="default" w:ascii="Gotham Book" w:hAnsi="Gotham Book" w:cs="Gotham Book"/>
-          <w:b w:val="0"/>
-          <w:bCs w:val="0"/>
-          <w:sz w:val="24"/>
-          <w:szCs w:val="24"/>
-          <w:lang w:eastAsia="zh-CN" w:bidi="ar-SA"/>
-        </w:rPr>
-        <w:t xml:space="preserve">un </w:t>
-      </w:r>
-      <w:r>
-        <w:rPr>
-          <w:rFonts w:hint="default" w:ascii="Gotham Book" w:hAnsi="Gotham Book" w:cs="Gotham Book"/>
-          <w:b w:val="0"/>
-          <w:bCs w:val="0"/>
-          <w:sz w:val="24"/>
-          <w:szCs w:val="24"/>
-          <w:lang w:eastAsia="zh-CN" w:bidi="ar-SA"/>
-        </w:rPr>
-        <w:t>servicio, es importante manejar todos estos componentes para brindar un soporte adecuado a toda la arquitectura del sistema.</w:t>
+        <w:t xml:space="preserve"> entre si para procesar la información y brindar el un servicio, es importante manejar todos estos componentes para brindar un soporte adecuado a toda la arquitectura del sistema.</w:t>
       </w:r>
     </w:p>
     <w:p>
@@ -7856,8 +7694,6 @@
         </w:rPr>
         <w:t xml:space="preserve">Bases de Datos: </w:t>
       </w:r>
-      <w:bookmarkStart w:id="26" w:name="_GoBack"/>
-      <w:bookmarkEnd w:id="26"/>
     </w:p>
     <w:p>
       <w:pPr>
@@ -8045,9 +7881,13 @@
         <w:keepLines w:val="0"/>
         <w:widowControl/>
         <w:numPr>
+          <w:ilvl w:val="0"/>
           <w:numId w:val="0"/>
         </w:numPr>
         <w:suppressLineNumbers w:val="0"/>
+        <w:tabs>
+          <w:tab w:val="clear" w:pos="425"/>
+        </w:tabs>
         <w:jc w:val="both"/>
         <w:rPr>
           <w:rFonts w:hint="default" w:ascii="Gotham Book" w:hAnsi="Gotham Book" w:cs="Gotham Book"/>
@@ -8065,9 +7905,13 @@
         <w:keepLines w:val="0"/>
         <w:widowControl/>
         <w:numPr>
+          <w:ilvl w:val="0"/>
           <w:numId w:val="0"/>
         </w:numPr>
         <w:suppressLineNumbers w:val="0"/>
+        <w:tabs>
+          <w:tab w:val="clear" w:pos="425"/>
+        </w:tabs>
         <w:jc w:val="both"/>
         <w:rPr>
           <w:rFonts w:hint="default" w:ascii="Gotham Book" w:hAnsi="Gotham Book" w:cs="Gotham Book"/>
@@ -8179,30 +8023,14 @@
           <w:szCs w:val="28"/>
         </w:rPr>
       </w:pPr>
-      <w:bookmarkStart w:id="21" w:name="_Toc2136141169"/>
+      <w:bookmarkStart w:id="21" w:name="_Toc625937273"/>
       <w:r>
         <w:rPr>
           <w:rFonts w:hint="default" w:ascii="Gotham Book" w:hAnsi="Gotham Book" w:cs="Gotham Book"/>
           <w:sz w:val="28"/>
           <w:szCs w:val="28"/>
         </w:rPr>
-        <w:t>6</w:t>
-      </w:r>
-      <w:r>
-        <w:rPr>
-          <w:rFonts w:hint="default" w:ascii="Gotham Book" w:hAnsi="Gotham Book" w:cs="Gotham Book"/>
-          <w:sz w:val="28"/>
-          <w:szCs w:val="28"/>
-        </w:rPr>
-        <w:t>.-</w:t>
-      </w:r>
-      <w:r>
-        <w:rPr>
-          <w:rFonts w:hint="default" w:ascii="Gotham Book" w:hAnsi="Gotham Book" w:cs="Gotham Book"/>
-          <w:sz w:val="28"/>
-          <w:szCs w:val="28"/>
-        </w:rPr>
-        <w:t xml:space="preserve"> Desarrollo</w:t>
+        <w:t>6.- Desarrollo</w:t>
       </w:r>
       <w:bookmarkEnd w:id="21"/>
     </w:p>
@@ -8233,23 +8061,7 @@
           <w:sz w:val="24"/>
           <w:szCs w:val="24"/>
         </w:rPr>
-        <w:t xml:space="preserve">A lo largo de la Residencia profesional se desarrolló un sistema de </w:t>
-      </w:r>
-      <w:r>
-        <w:rPr>
-          <w:rFonts w:hint="default" w:ascii="Gotham Book" w:hAnsi="Gotham Book" w:cs="Gotham Book"/>
-          <w:sz w:val="24"/>
-          <w:szCs w:val="24"/>
-        </w:rPr>
-        <w:t>i</w:t>
-      </w:r>
-      <w:r>
-        <w:rPr>
-          <w:rFonts w:hint="default" w:ascii="Gotham Book" w:hAnsi="Gotham Book" w:cs="Gotham Book"/>
-          <w:sz w:val="24"/>
-          <w:szCs w:val="24"/>
-        </w:rPr>
-        <w:t>nformación al que se denomino “Sistema de Planeación Institucional de CECYTEM (SPIC)”, con el objeto de facilitar la disponibilidad, confidencialidad y la integridad de la información respecto a la información que el departamento de planeación va generando, se planteó desarrollar la primera fase del Sistema.</w:t>
+        <w:t>A lo largo de la Residencia profesional se desarrolló un sistema de información al que se denomino “Sistema de Planeación Institucional de CECYTEM (SPIC)”, con el objeto de facilitar la disponibilidad, confidencialidad y la integridad de la información respecto a la información que el departamento de planeación va generando, se planteó desarrollar la primera fase del Sistema.</w:t>
       </w:r>
     </w:p>
     <w:p>
@@ -8439,7 +8251,7 @@
           <w:szCs w:val="24"/>
         </w:rPr>
       </w:pPr>
-      <w:bookmarkStart w:id="22" w:name="_Toc399875041"/>
+      <w:bookmarkStart w:id="22" w:name="_Toc1503792078"/>
       <w:r>
         <w:rPr>
           <w:rFonts w:hint="default" w:ascii="Gotham Book" w:hAnsi="Gotham Book" w:cs="Gotham Book"/>
@@ -8454,17 +8266,920 @@
       <w:pPr>
         <w:rPr>
           <w:rFonts w:hint="default"/>
-          <w:sz w:val="24"/>
-          <w:szCs w:val="24"/>
-        </w:rPr>
-      </w:pPr>
-      <w:r>
+        </w:rPr>
+      </w:pPr>
+    </w:p>
+    <w:p>
+      <w:pPr>
+        <w:jc w:val="both"/>
         <w:rPr>
           <w:rFonts w:hint="default"/>
           <w:sz w:val="24"/>
           <w:szCs w:val="24"/>
         </w:rPr>
-        <w:t xml:space="preserve">En el modelo de prototipado evolutivo </w:t>
+      </w:pPr>
+      <w:r>
+        <w:rPr>
+          <w:rFonts w:hint="default"/>
+          <w:sz w:val="24"/>
+          <w:szCs w:val="24"/>
+        </w:rPr>
+        <w:t>En el modelo de prototipado evolutivo cada fase del desarrollo del software, se recopila información para poder así afinar las características, funcionalidades y restricciones que el sistema alcanza como objetivo.</w:t>
+      </w:r>
+    </w:p>
+    <w:p>
+      <w:pPr>
+        <w:jc w:val="both"/>
+        <w:rPr>
+          <w:rFonts w:hint="default"/>
+          <w:sz w:val="24"/>
+          <w:szCs w:val="24"/>
+        </w:rPr>
+      </w:pPr>
+    </w:p>
+    <w:p>
+      <w:pPr>
+        <w:jc w:val="both"/>
+        <w:rPr>
+          <w:rFonts w:hint="default"/>
+          <w:sz w:val="24"/>
+          <w:szCs w:val="24"/>
+        </w:rPr>
+      </w:pPr>
+      <w:r>
+        <w:rPr>
+          <w:rFonts w:hint="default"/>
+          <w:sz w:val="24"/>
+          <w:szCs w:val="24"/>
+        </w:rPr>
+        <w:t xml:space="preserve">El Sistema de Planeación Institucional de CECYTEM (SPIC) surge de la necesidad de mantener, la información ordenada, disponible y de manera digital, para su consulta y actualización. El director del departamento de Planeación y Evaluación Institucional ordenó el digitalizar las fichas </w:t>
+      </w:r>
+      <w:r>
+        <w:rPr>
+          <w:rFonts w:hint="default"/>
+          <w:sz w:val="24"/>
+          <w:szCs w:val="24"/>
+        </w:rPr>
+        <w:t>técnicas</w:t>
+      </w:r>
+      <w:r>
+        <w:rPr>
+          <w:rFonts w:hint="default"/>
+          <w:sz w:val="24"/>
+          <w:szCs w:val="24"/>
+        </w:rPr>
+        <w:t xml:space="preserve"> de los planteles. De acuerdo a este objetivo se llevo acabo el </w:t>
+      </w:r>
+      <w:r>
+        <w:rPr>
+          <w:rFonts w:hint="default"/>
+          <w:sz w:val="24"/>
+          <w:szCs w:val="24"/>
+        </w:rPr>
+        <w:t>análisis</w:t>
+      </w:r>
+      <w:r>
+        <w:rPr>
+          <w:rFonts w:hint="default"/>
+          <w:sz w:val="24"/>
+          <w:szCs w:val="24"/>
+        </w:rPr>
+        <w:t xml:space="preserve"> de los requerimientos funcionales y no funcionales.</w:t>
+      </w:r>
+    </w:p>
+    <w:p>
+      <w:pPr>
+        <w:jc w:val="both"/>
+        <w:rPr>
+          <w:rFonts w:hint="default"/>
+          <w:sz w:val="24"/>
+          <w:szCs w:val="24"/>
+        </w:rPr>
+      </w:pPr>
+    </w:p>
+    <w:p>
+      <w:pPr>
+        <w:rPr>
+          <w:rFonts w:hint="default" w:ascii="Gotham Book" w:hAnsi="Gotham Book" w:cs="Gotham Book"/>
+          <w:b/>
+          <w:bCs/>
+        </w:rPr>
+      </w:pPr>
+      <w:r>
+        <w:rPr>
+          <w:rFonts w:hint="default" w:ascii="Gotham Book" w:hAnsi="Gotham Book" w:cs="Gotham Book"/>
+          <w:b/>
+          <w:bCs/>
+        </w:rPr>
+        <w:t>Requerimientos funcionales y no funcionales</w:t>
+      </w:r>
+    </w:p>
+    <w:p>
+      <w:pPr>
+        <w:jc w:val="both"/>
+        <w:rPr>
+          <w:rFonts w:hint="default" w:ascii="Gotham Book" w:hAnsi="Gotham Book" w:cs="Gotham Book"/>
+          <w:sz w:val="24"/>
+          <w:szCs w:val="24"/>
+        </w:rPr>
+      </w:pPr>
+    </w:p>
+    <w:p>
+      <w:pPr>
+        <w:jc w:val="both"/>
+        <w:rPr>
+          <w:rFonts w:hint="default" w:ascii="Gotham Book" w:hAnsi="Gotham Book" w:cs="Gotham Book"/>
+          <w:b/>
+          <w:bCs/>
+          <w:sz w:val="24"/>
+          <w:szCs w:val="32"/>
+        </w:rPr>
+      </w:pPr>
+      <w:r>
+        <w:rPr>
+          <w:rFonts w:hint="default" w:ascii="Gotham Book" w:hAnsi="Gotham Book" w:cs="Gotham Book"/>
+          <w:sz w:val="24"/>
+          <w:szCs w:val="24"/>
+        </w:rPr>
+        <w:t xml:space="preserve"> </w:t>
+      </w:r>
+      <w:r>
+        <w:rPr>
+          <w:rFonts w:hint="default" w:ascii="Gotham Book" w:hAnsi="Gotham Book" w:cs="Gotham Book"/>
+          <w:b/>
+          <w:bCs/>
+          <w:sz w:val="24"/>
+          <w:szCs w:val="32"/>
+        </w:rPr>
+        <w:t xml:space="preserve">Requerimientos </w:t>
+      </w:r>
+      <w:r>
+        <w:rPr>
+          <w:rFonts w:hint="default" w:ascii="Gotham Book" w:hAnsi="Gotham Book" w:cs="Gotham Book"/>
+          <w:b/>
+          <w:bCs/>
+          <w:sz w:val="24"/>
+          <w:szCs w:val="32"/>
+        </w:rPr>
+        <w:t>f</w:t>
+      </w:r>
+      <w:r>
+        <w:rPr>
+          <w:rFonts w:hint="default" w:ascii="Gotham Book" w:hAnsi="Gotham Book" w:cs="Gotham Book"/>
+          <w:b/>
+          <w:bCs/>
+          <w:sz w:val="24"/>
+          <w:szCs w:val="32"/>
+        </w:rPr>
+        <w:t xml:space="preserve">uncionales </w:t>
+      </w:r>
+    </w:p>
+    <w:p>
+      <w:pPr>
+        <w:jc w:val="both"/>
+        <w:rPr>
+          <w:rFonts w:hint="default" w:ascii="Gotham Book" w:hAnsi="Gotham Book" w:cs="Gotham Book"/>
+          <w:sz w:val="24"/>
+          <w:szCs w:val="32"/>
+        </w:rPr>
+      </w:pPr>
+      <w:r>
+        <w:rPr>
+          <w:rFonts w:hint="default" w:ascii="Gotham Book" w:hAnsi="Gotham Book" w:cs="Gotham Book"/>
+          <w:sz w:val="24"/>
+          <w:szCs w:val="32"/>
+        </w:rPr>
+        <w:tab/>
+      </w:r>
+    </w:p>
+    <w:p>
+      <w:pPr>
+        <w:numPr>
+          <w:ilvl w:val="0"/>
+          <w:numId w:val="4"/>
+        </w:numPr>
+        <w:tabs>
+          <w:tab w:val="left" w:pos="425"/>
+        </w:tabs>
+        <w:ind w:left="425" w:leftChars="0" w:hanging="425" w:firstLineChars="0"/>
+        <w:jc w:val="both"/>
+        <w:rPr>
+          <w:rFonts w:hint="default" w:ascii="Gotham Book" w:hAnsi="Gotham Book" w:cs="Gotham Book"/>
+          <w:sz w:val="24"/>
+          <w:szCs w:val="32"/>
+        </w:rPr>
+      </w:pPr>
+      <w:r>
+        <w:rPr>
+          <w:rFonts w:hint="default" w:ascii="Gotham Book" w:hAnsi="Gotham Book" w:cs="Gotham Book"/>
+          <w:sz w:val="24"/>
+          <w:szCs w:val="32"/>
+        </w:rPr>
+        <w:t>El usuario podrá dar de alta una Ficha Técnica de Plantel</w:t>
+      </w:r>
+    </w:p>
+    <w:p>
+      <w:pPr>
+        <w:jc w:val="both"/>
+        <w:rPr>
+          <w:rFonts w:hint="default" w:ascii="Gotham Book" w:hAnsi="Gotham Book" w:cs="Gotham Book"/>
+          <w:sz w:val="24"/>
+          <w:szCs w:val="32"/>
+        </w:rPr>
+      </w:pPr>
+    </w:p>
+    <w:p>
+      <w:pPr>
+        <w:numPr>
+          <w:ilvl w:val="0"/>
+          <w:numId w:val="4"/>
+        </w:numPr>
+        <w:tabs>
+          <w:tab w:val="left" w:pos="425"/>
+        </w:tabs>
+        <w:ind w:left="425" w:leftChars="0" w:hanging="425" w:firstLineChars="0"/>
+        <w:jc w:val="both"/>
+        <w:rPr>
+          <w:rFonts w:hint="default" w:ascii="Gotham Book" w:hAnsi="Gotham Book" w:cs="Gotham Book"/>
+          <w:sz w:val="24"/>
+          <w:szCs w:val="32"/>
+        </w:rPr>
+      </w:pPr>
+      <w:r>
+        <w:rPr>
+          <w:rFonts w:hint="default" w:ascii="Gotham Book" w:hAnsi="Gotham Book" w:cs="Gotham Book"/>
+          <w:sz w:val="24"/>
+          <w:szCs w:val="32"/>
+        </w:rPr>
+        <w:t>El usuario podrá modificar una Ficha Técnica de Plantel.</w:t>
+      </w:r>
+    </w:p>
+    <w:p>
+      <w:pPr>
+        <w:jc w:val="both"/>
+        <w:rPr>
+          <w:rFonts w:hint="default" w:ascii="Gotham Book" w:hAnsi="Gotham Book" w:cs="Gotham Book"/>
+          <w:sz w:val="24"/>
+          <w:szCs w:val="32"/>
+        </w:rPr>
+      </w:pPr>
+    </w:p>
+    <w:p>
+      <w:pPr>
+        <w:numPr>
+          <w:ilvl w:val="0"/>
+          <w:numId w:val="4"/>
+        </w:numPr>
+        <w:tabs>
+          <w:tab w:val="left" w:pos="425"/>
+        </w:tabs>
+        <w:ind w:left="425" w:leftChars="0" w:hanging="425" w:firstLineChars="0"/>
+        <w:jc w:val="both"/>
+        <w:rPr>
+          <w:rFonts w:hint="default" w:ascii="Gotham Book" w:hAnsi="Gotham Book" w:cs="Gotham Book"/>
+          <w:sz w:val="24"/>
+          <w:szCs w:val="32"/>
+        </w:rPr>
+      </w:pPr>
+      <w:r>
+        <w:rPr>
+          <w:rFonts w:hint="default" w:ascii="Gotham Book" w:hAnsi="Gotham Book" w:cs="Gotham Book"/>
+          <w:sz w:val="24"/>
+          <w:szCs w:val="32"/>
+        </w:rPr>
+        <w:t>El Usuario podrá Imprimir una Ficha Técnica de un determinado plantel.</w:t>
+      </w:r>
+    </w:p>
+    <w:p>
+      <w:pPr>
+        <w:jc w:val="both"/>
+        <w:rPr>
+          <w:rFonts w:hint="default" w:ascii="Gotham Book" w:hAnsi="Gotham Book" w:cs="Gotham Book"/>
+          <w:sz w:val="24"/>
+          <w:szCs w:val="32"/>
+        </w:rPr>
+      </w:pPr>
+    </w:p>
+    <w:p>
+      <w:pPr>
+        <w:numPr>
+          <w:ilvl w:val="0"/>
+          <w:numId w:val="4"/>
+        </w:numPr>
+        <w:tabs>
+          <w:tab w:val="left" w:pos="425"/>
+        </w:tabs>
+        <w:ind w:left="425" w:leftChars="0" w:hanging="425" w:firstLineChars="0"/>
+        <w:jc w:val="both"/>
+        <w:rPr>
+          <w:rFonts w:hint="default" w:ascii="Gotham Book" w:hAnsi="Gotham Book" w:cs="Gotham Book"/>
+          <w:sz w:val="24"/>
+          <w:szCs w:val="32"/>
+        </w:rPr>
+      </w:pPr>
+      <w:r>
+        <w:rPr>
+          <w:rFonts w:hint="default" w:ascii="Gotham Book" w:hAnsi="Gotham Book" w:cs="Gotham Book"/>
+          <w:sz w:val="24"/>
+          <w:szCs w:val="32"/>
+        </w:rPr>
+        <w:t>El Sistema de planeación podrá consultar información general y académica de los planteles desde el sistema "DEO".</w:t>
+      </w:r>
+    </w:p>
+    <w:p>
+      <w:pPr>
+        <w:jc w:val="both"/>
+        <w:rPr>
+          <w:rFonts w:hint="default" w:ascii="Gotham Book" w:hAnsi="Gotham Book" w:cs="Gotham Book"/>
+          <w:sz w:val="24"/>
+          <w:szCs w:val="32"/>
+        </w:rPr>
+      </w:pPr>
+    </w:p>
+    <w:p>
+      <w:pPr>
+        <w:numPr>
+          <w:ilvl w:val="0"/>
+          <w:numId w:val="4"/>
+        </w:numPr>
+        <w:tabs>
+          <w:tab w:val="left" w:pos="425"/>
+        </w:tabs>
+        <w:ind w:left="425" w:leftChars="0" w:hanging="425" w:firstLineChars="0"/>
+        <w:jc w:val="both"/>
+        <w:rPr>
+          <w:rFonts w:hint="default" w:ascii="Gotham Book" w:hAnsi="Gotham Book" w:cs="Gotham Book"/>
+          <w:sz w:val="24"/>
+          <w:szCs w:val="32"/>
+        </w:rPr>
+      </w:pPr>
+      <w:r>
+        <w:rPr>
+          <w:rFonts w:hint="default" w:ascii="Gotham Book" w:hAnsi="Gotham Book" w:cs="Gotham Book"/>
+          <w:sz w:val="24"/>
+          <w:szCs w:val="32"/>
+        </w:rPr>
+        <w:t>La ficha Técnica gestionará las etapas de desarrollo del plantel y por tal podrá agregar, modificar y eliminar dichas etapas.</w:t>
+      </w:r>
+    </w:p>
+    <w:p>
+      <w:pPr>
+        <w:jc w:val="both"/>
+        <w:rPr>
+          <w:rFonts w:hint="default" w:ascii="Gotham Book" w:hAnsi="Gotham Book" w:cs="Gotham Book"/>
+          <w:sz w:val="24"/>
+          <w:szCs w:val="32"/>
+        </w:rPr>
+      </w:pPr>
+    </w:p>
+    <w:p>
+      <w:pPr>
+        <w:numPr>
+          <w:ilvl w:val="0"/>
+          <w:numId w:val="4"/>
+        </w:numPr>
+        <w:tabs>
+          <w:tab w:val="left" w:pos="425"/>
+        </w:tabs>
+        <w:ind w:left="425" w:leftChars="0" w:hanging="425" w:firstLineChars="0"/>
+        <w:jc w:val="both"/>
+        <w:rPr>
+          <w:rFonts w:hint="default" w:ascii="Gotham Book" w:hAnsi="Gotham Book" w:cs="Gotham Book"/>
+          <w:sz w:val="24"/>
+          <w:szCs w:val="32"/>
+        </w:rPr>
+      </w:pPr>
+      <w:r>
+        <w:rPr>
+          <w:rFonts w:hint="default" w:ascii="Gotham Book" w:hAnsi="Gotham Book" w:cs="Gotham Book"/>
+          <w:sz w:val="24"/>
+          <w:szCs w:val="32"/>
+        </w:rPr>
+        <w:t>Se podrá subir y descargar evidencias (Fotos) de las etapas de los planteles.</w:t>
+      </w:r>
+    </w:p>
+    <w:p>
+      <w:pPr>
+        <w:jc w:val="both"/>
+        <w:rPr>
+          <w:rFonts w:hint="default" w:ascii="Gotham Book" w:hAnsi="Gotham Book" w:cs="Gotham Book"/>
+          <w:sz w:val="24"/>
+          <w:szCs w:val="32"/>
+        </w:rPr>
+      </w:pPr>
+      <w:r>
+        <w:rPr>
+          <w:rFonts w:hint="default" w:ascii="Gotham Book" w:hAnsi="Gotham Book" w:cs="Gotham Book"/>
+          <w:sz w:val="24"/>
+          <w:szCs w:val="32"/>
+        </w:rPr>
+        <w:tab/>
+      </w:r>
+      <w:r>
+        <w:rPr>
+          <w:rFonts w:hint="default" w:ascii="Gotham Book" w:hAnsi="Gotham Book" w:cs="Gotham Book"/>
+          <w:sz w:val="24"/>
+          <w:szCs w:val="32"/>
+        </w:rPr>
+        <w:tab/>
+      </w:r>
+    </w:p>
+    <w:p>
+      <w:pPr>
+        <w:jc w:val="both"/>
+        <w:rPr>
+          <w:rFonts w:hint="default" w:ascii="Gotham Book" w:hAnsi="Gotham Book" w:cs="Gotham Book"/>
+          <w:b/>
+          <w:bCs/>
+          <w:sz w:val="24"/>
+          <w:szCs w:val="32"/>
+        </w:rPr>
+      </w:pPr>
+      <w:r>
+        <w:rPr>
+          <w:rFonts w:hint="default" w:ascii="Gotham Book" w:hAnsi="Gotham Book" w:cs="Gotham Book"/>
+          <w:b/>
+          <w:bCs/>
+          <w:sz w:val="24"/>
+          <w:szCs w:val="32"/>
+        </w:rPr>
+        <w:t>Requerimientos No Funcionales :</w:t>
+      </w:r>
+    </w:p>
+    <w:p>
+      <w:pPr>
+        <w:jc w:val="both"/>
+        <w:rPr>
+          <w:rFonts w:hint="default" w:ascii="Gotham Book" w:hAnsi="Gotham Book" w:cs="Gotham Book"/>
+          <w:sz w:val="24"/>
+          <w:szCs w:val="32"/>
+        </w:rPr>
+      </w:pPr>
+    </w:p>
+    <w:p>
+      <w:pPr>
+        <w:numPr>
+          <w:ilvl w:val="0"/>
+          <w:numId w:val="5"/>
+        </w:numPr>
+        <w:tabs>
+          <w:tab w:val="left" w:pos="425"/>
+        </w:tabs>
+        <w:spacing w:line="360" w:lineRule="auto"/>
+        <w:ind w:left="425" w:leftChars="0" w:hanging="425" w:firstLineChars="0"/>
+        <w:jc w:val="both"/>
+        <w:rPr>
+          <w:rFonts w:hint="default" w:ascii="Gotham Book" w:hAnsi="Gotham Book" w:cs="Gotham Book"/>
+          <w:sz w:val="24"/>
+          <w:szCs w:val="32"/>
+        </w:rPr>
+      </w:pPr>
+      <w:r>
+        <w:rPr>
+          <w:rFonts w:hint="default" w:ascii="Gotham Book" w:hAnsi="Gotham Book" w:cs="Gotham Book"/>
+          <w:sz w:val="24"/>
+          <w:szCs w:val="32"/>
+        </w:rPr>
+        <w:t xml:space="preserve">El sistema tendrá acceso restringido a la información por medio </w:t>
+      </w:r>
+      <w:r>
+        <w:rPr>
+          <w:rFonts w:hint="default" w:ascii="Gotham Book" w:hAnsi="Gotham Book" w:cs="Gotham Book"/>
+          <w:sz w:val="24"/>
+          <w:szCs w:val="32"/>
+        </w:rPr>
+        <w:tab/>
+      </w:r>
+      <w:r>
+        <w:rPr>
+          <w:rFonts w:hint="default" w:ascii="Gotham Book" w:hAnsi="Gotham Book" w:cs="Gotham Book"/>
+          <w:sz w:val="24"/>
+          <w:szCs w:val="32"/>
+        </w:rPr>
+        <w:t>de logueo de usuarios</w:t>
+      </w:r>
+    </w:p>
+    <w:p>
+      <w:pPr>
+        <w:spacing w:line="360" w:lineRule="auto"/>
+        <w:jc w:val="both"/>
+        <w:rPr>
+          <w:rFonts w:hint="default" w:ascii="Gotham Book" w:hAnsi="Gotham Book" w:cs="Gotham Book"/>
+          <w:sz w:val="24"/>
+          <w:szCs w:val="32"/>
+        </w:rPr>
+      </w:pPr>
+    </w:p>
+    <w:p>
+      <w:pPr>
+        <w:numPr>
+          <w:ilvl w:val="0"/>
+          <w:numId w:val="5"/>
+        </w:numPr>
+        <w:tabs>
+          <w:tab w:val="left" w:pos="425"/>
+        </w:tabs>
+        <w:spacing w:line="360" w:lineRule="auto"/>
+        <w:ind w:left="425" w:leftChars="0" w:hanging="425" w:firstLineChars="0"/>
+        <w:jc w:val="both"/>
+        <w:rPr>
+          <w:rFonts w:hint="default" w:ascii="Gotham Book" w:hAnsi="Gotham Book" w:cs="Gotham Book"/>
+          <w:sz w:val="24"/>
+          <w:szCs w:val="32"/>
+        </w:rPr>
+      </w:pPr>
+      <w:r>
+        <w:rPr>
+          <w:rFonts w:hint="default" w:ascii="Gotham Book" w:hAnsi="Gotham Book" w:cs="Gotham Book"/>
+          <w:sz w:val="24"/>
+          <w:szCs w:val="32"/>
+        </w:rPr>
+        <w:t>Los usuarios tendrá diferentes roles dentro del sistema.</w:t>
+      </w:r>
+    </w:p>
+    <w:p>
+      <w:pPr>
+        <w:spacing w:line="360" w:lineRule="auto"/>
+        <w:jc w:val="both"/>
+        <w:rPr>
+          <w:rFonts w:hint="default" w:ascii="Gotham Book" w:hAnsi="Gotham Book" w:cs="Gotham Book"/>
+          <w:sz w:val="24"/>
+          <w:szCs w:val="32"/>
+        </w:rPr>
+      </w:pPr>
+    </w:p>
+    <w:p>
+      <w:pPr>
+        <w:numPr>
+          <w:ilvl w:val="0"/>
+          <w:numId w:val="5"/>
+        </w:numPr>
+        <w:tabs>
+          <w:tab w:val="left" w:pos="425"/>
+        </w:tabs>
+        <w:spacing w:line="360" w:lineRule="auto"/>
+        <w:ind w:left="425" w:leftChars="0" w:hanging="425" w:firstLineChars="0"/>
+        <w:jc w:val="both"/>
+        <w:rPr>
+          <w:rFonts w:hint="default" w:ascii="Gotham Book" w:hAnsi="Gotham Book" w:cs="Gotham Book"/>
+          <w:sz w:val="24"/>
+          <w:szCs w:val="32"/>
+        </w:rPr>
+      </w:pPr>
+      <w:r>
+        <w:rPr>
+          <w:rFonts w:hint="default" w:ascii="Gotham Book" w:hAnsi="Gotham Book" w:cs="Gotham Book"/>
+          <w:sz w:val="24"/>
+          <w:szCs w:val="32"/>
+        </w:rPr>
+        <w:t>El sistema deberá estar disponible en cualquier momento, para su operación.</w:t>
+      </w:r>
+    </w:p>
+    <w:p>
+      <w:pPr>
+        <w:spacing w:line="360" w:lineRule="auto"/>
+        <w:jc w:val="both"/>
+        <w:rPr>
+          <w:rFonts w:hint="default" w:ascii="Gotham Book" w:hAnsi="Gotham Book" w:cs="Gotham Book"/>
+          <w:sz w:val="24"/>
+          <w:szCs w:val="32"/>
+        </w:rPr>
+      </w:pPr>
+    </w:p>
+    <w:p>
+      <w:pPr>
+        <w:numPr>
+          <w:ilvl w:val="0"/>
+          <w:numId w:val="5"/>
+        </w:numPr>
+        <w:tabs>
+          <w:tab w:val="left" w:pos="425"/>
+        </w:tabs>
+        <w:spacing w:line="360" w:lineRule="auto"/>
+        <w:ind w:left="425" w:leftChars="0" w:hanging="425" w:firstLineChars="0"/>
+        <w:jc w:val="both"/>
+        <w:rPr>
+          <w:rFonts w:hint="default" w:ascii="Gotham Book" w:hAnsi="Gotham Book" w:cs="Gotham Book"/>
+          <w:sz w:val="24"/>
+          <w:szCs w:val="32"/>
+        </w:rPr>
+      </w:pPr>
+      <w:r>
+        <w:rPr>
+          <w:rFonts w:hint="default" w:ascii="Gotham Book" w:hAnsi="Gotham Book" w:cs="Gotham Book"/>
+          <w:sz w:val="24"/>
+          <w:szCs w:val="32"/>
+        </w:rPr>
+        <w:t>El sistema no tendrá restricción en cuanto a los usuario conectados.</w:t>
+      </w:r>
+    </w:p>
+    <w:p>
+      <w:pPr>
+        <w:spacing w:line="360" w:lineRule="auto"/>
+        <w:jc w:val="both"/>
+        <w:rPr>
+          <w:rFonts w:hint="default" w:ascii="Gotham Book" w:hAnsi="Gotham Book" w:cs="Gotham Book"/>
+          <w:sz w:val="24"/>
+          <w:szCs w:val="32"/>
+        </w:rPr>
+      </w:pPr>
+    </w:p>
+    <w:p>
+      <w:pPr>
+        <w:numPr>
+          <w:ilvl w:val="0"/>
+          <w:numId w:val="5"/>
+        </w:numPr>
+        <w:tabs>
+          <w:tab w:val="left" w:pos="425"/>
+        </w:tabs>
+        <w:spacing w:line="360" w:lineRule="auto"/>
+        <w:ind w:left="425" w:leftChars="0" w:hanging="425" w:firstLineChars="0"/>
+        <w:jc w:val="both"/>
+        <w:rPr>
+          <w:rFonts w:hint="default" w:ascii="Gotham Book" w:hAnsi="Gotham Book" w:cs="Gotham Book"/>
+          <w:sz w:val="24"/>
+          <w:szCs w:val="32"/>
+        </w:rPr>
+      </w:pPr>
+      <w:r>
+        <w:rPr>
+          <w:rFonts w:hint="default" w:ascii="Gotham Book" w:hAnsi="Gotham Book" w:cs="Gotham Book"/>
+          <w:sz w:val="24"/>
+          <w:szCs w:val="32"/>
+        </w:rPr>
+        <w:t>Las impresiones de las Fichas Técnicas deberá adaptarse al tamaño de hoja carta.</w:t>
+      </w:r>
+    </w:p>
+    <w:p>
+      <w:pPr>
+        <w:spacing w:line="360" w:lineRule="auto"/>
+        <w:jc w:val="both"/>
+        <w:rPr>
+          <w:rFonts w:hint="default" w:ascii="Gotham Book" w:hAnsi="Gotham Book" w:cs="Gotham Book"/>
+          <w:sz w:val="24"/>
+          <w:szCs w:val="32"/>
+        </w:rPr>
+      </w:pPr>
+    </w:p>
+    <w:p>
+      <w:pPr>
+        <w:numPr>
+          <w:ilvl w:val="0"/>
+          <w:numId w:val="5"/>
+        </w:numPr>
+        <w:tabs>
+          <w:tab w:val="left" w:pos="425"/>
+        </w:tabs>
+        <w:spacing w:line="360" w:lineRule="auto"/>
+        <w:ind w:left="425" w:leftChars="0" w:hanging="425" w:firstLineChars="0"/>
+        <w:jc w:val="both"/>
+        <w:rPr>
+          <w:rFonts w:hint="default" w:ascii="Gotham Book" w:hAnsi="Gotham Book" w:cs="Gotham Book"/>
+          <w:sz w:val="24"/>
+          <w:szCs w:val="32"/>
+        </w:rPr>
+      </w:pPr>
+      <w:r>
+        <w:rPr>
+          <w:rFonts w:hint="default" w:ascii="Gotham Book" w:hAnsi="Gotham Book" w:cs="Gotham Book"/>
+          <w:sz w:val="24"/>
+          <w:szCs w:val="32"/>
+        </w:rPr>
+        <w:t>El sistema deberá ser programado en JSP de Java.</w:t>
+      </w:r>
+    </w:p>
+    <w:p>
+      <w:pPr>
+        <w:spacing w:line="360" w:lineRule="auto"/>
+        <w:rPr>
+          <w:rFonts w:hint="default" w:ascii="Gotham Book" w:hAnsi="Gotham Book" w:cs="Gotham Book"/>
+          <w:sz w:val="24"/>
+          <w:szCs w:val="32"/>
+        </w:rPr>
+      </w:pPr>
+    </w:p>
+    <w:p>
+      <w:pPr>
+        <w:numPr>
+          <w:ilvl w:val="0"/>
+          <w:numId w:val="5"/>
+        </w:numPr>
+        <w:tabs>
+          <w:tab w:val="left" w:pos="425"/>
+        </w:tabs>
+        <w:spacing w:line="360" w:lineRule="auto"/>
+        <w:ind w:left="425" w:leftChars="0" w:hanging="425" w:firstLineChars="0"/>
+        <w:rPr>
+          <w:rFonts w:hint="default" w:ascii="Gotham Book" w:hAnsi="Gotham Book" w:cs="Gotham Book"/>
+          <w:sz w:val="24"/>
+          <w:szCs w:val="32"/>
+        </w:rPr>
+      </w:pPr>
+      <w:r>
+        <w:rPr>
+          <w:rFonts w:hint="default" w:ascii="Gotham Book" w:hAnsi="Gotham Book" w:cs="Gotham Book"/>
+          <w:sz w:val="24"/>
+          <w:szCs w:val="32"/>
+        </w:rPr>
+        <w:t>El Sistema deberá trabajar con una base de datos SQL Server.</w:t>
+      </w:r>
+      <w:r>
+        <w:rPr>
+          <w:rFonts w:hint="default" w:ascii="Gotham Book" w:hAnsi="Gotham Book" w:cs="Gotham Book"/>
+          <w:sz w:val="24"/>
+          <w:szCs w:val="32"/>
+        </w:rPr>
+        <w:t xml:space="preserve">                         </w:t>
+      </w:r>
+    </w:p>
+    <w:p>
+      <w:pPr>
+        <w:numPr>
+          <w:numId w:val="0"/>
+        </w:numPr>
+        <w:spacing w:line="360" w:lineRule="auto"/>
+        <w:ind w:leftChars="0"/>
+        <w:rPr>
+          <w:rFonts w:hint="default" w:ascii="Gotham Book" w:hAnsi="Gotham Book" w:cs="Gotham Book"/>
+          <w:sz w:val="24"/>
+          <w:szCs w:val="32"/>
+        </w:rPr>
+      </w:pPr>
+    </w:p>
+    <w:p>
+      <w:pPr>
+        <w:numPr>
+          <w:ilvl w:val="0"/>
+          <w:numId w:val="5"/>
+        </w:numPr>
+        <w:tabs>
+          <w:tab w:val="left" w:pos="425"/>
+        </w:tabs>
+        <w:spacing w:line="360" w:lineRule="auto"/>
+        <w:ind w:left="425" w:leftChars="0" w:hanging="425" w:firstLineChars="0"/>
+        <w:rPr>
+          <w:rFonts w:hint="default" w:ascii="Gotham Book" w:hAnsi="Gotham Book" w:cs="Gotham Book"/>
+          <w:sz w:val="24"/>
+          <w:szCs w:val="32"/>
+        </w:rPr>
+      </w:pPr>
+      <w:r>
+        <w:rPr>
+          <w:rFonts w:hint="default" w:ascii="Gotham Book" w:hAnsi="Gotham Book" w:cs="Gotham Book"/>
+          <w:sz w:val="24"/>
+          <w:szCs w:val="32"/>
+        </w:rPr>
+        <w:t>El sistema se apegará a los estándares de desarrollo del colegio.</w:t>
+      </w:r>
+    </w:p>
+    <w:p>
+      <w:pPr>
+        <w:rPr>
+          <w:rFonts w:hint="default" w:ascii="Gotham Book" w:hAnsi="Gotham Book" w:cs="Gotham Book"/>
+        </w:rPr>
+      </w:pPr>
+    </w:p>
+    <w:p>
+      <w:pPr>
+        <w:rPr>
+          <w:rFonts w:hint="default" w:ascii="Gotham Book" w:hAnsi="Gotham Book" w:cs="Gotham Book"/>
+          <w:b w:val="0"/>
+          <w:bCs w:val="0"/>
+          <w:sz w:val="24"/>
+          <w:szCs w:val="24"/>
+        </w:rPr>
+      </w:pPr>
+      <w:r>
+        <w:rPr>
+          <w:rFonts w:hint="default" w:ascii="Gotham Book" w:hAnsi="Gotham Book" w:cs="Gotham Book"/>
+          <w:sz w:val="24"/>
+          <w:szCs w:val="24"/>
+        </w:rPr>
+        <w:t xml:space="preserve">Como se Observa en la </w:t>
+      </w:r>
+      <w:r>
+        <w:rPr>
+          <w:rFonts w:hint="default" w:ascii="Gotham Book" w:hAnsi="Gotham Book" w:cs="Gotham Book"/>
+          <w:b/>
+          <w:bCs/>
+          <w:sz w:val="24"/>
+          <w:szCs w:val="24"/>
+        </w:rPr>
+        <w:t xml:space="preserve">figura x </w:t>
+      </w:r>
+      <w:r>
+        <w:rPr>
+          <w:rFonts w:hint="default" w:ascii="Gotham Book" w:hAnsi="Gotham Book" w:cs="Gotham Book"/>
+          <w:b w:val="0"/>
+          <w:bCs w:val="0"/>
+          <w:sz w:val="24"/>
+          <w:szCs w:val="24"/>
+        </w:rPr>
+        <w:t>el formato de la ficha tecnica que se manejaba, un requerimiento del departamento fue extender los campos de información añadiendo los campos de georeferencia (altitud, latitud), personal administrativo, docentes</w:t>
+      </w:r>
+    </w:p>
+    <w:p>
+      <w:pPr>
+        <w:rPr>
+          <w:rFonts w:hint="default" w:ascii="Gotham Book" w:hAnsi="Gotham Book" w:cs="Gotham Book"/>
+          <w:b w:val="0"/>
+          <w:bCs w:val="0"/>
+          <w:sz w:val="24"/>
+          <w:szCs w:val="24"/>
+        </w:rPr>
+      </w:pPr>
+    </w:p>
+    <w:p>
+      <w:pPr>
+        <w:rPr>
+          <w:rFonts w:hint="default" w:ascii="Gotham Book" w:hAnsi="Gotham Book" w:cs="Gotham Book"/>
+          <w:b w:val="0"/>
+          <w:bCs w:val="0"/>
+          <w:sz w:val="24"/>
+          <w:szCs w:val="24"/>
+        </w:rPr>
+      </w:pPr>
+      <w:r>
+        <w:rPr>
+          <w:rFonts w:hint="default" w:ascii="Gotham Book" w:hAnsi="Gotham Book" w:cs="Gotham Book"/>
+          <w:b w:val="0"/>
+          <w:bCs w:val="0"/>
+          <w:sz w:val="24"/>
+          <w:szCs w:val="24"/>
+        </w:rPr>
+        <w:t>Al haber entenido los requerimientos fundamentales se realizo el diseño de la aplicación web.</w:t>
+      </w:r>
+    </w:p>
+    <w:p>
+      <w:pPr>
+        <w:rPr>
+          <w:rFonts w:hint="default" w:ascii="Gotham Book" w:hAnsi="Gotham Book" w:cs="Gotham Book"/>
+          <w:b w:val="0"/>
+          <w:bCs w:val="0"/>
+          <w:sz w:val="24"/>
+          <w:szCs w:val="24"/>
+        </w:rPr>
+      </w:pPr>
+    </w:p>
+    <w:p>
+      <w:pPr>
+        <w:pStyle w:val="3"/>
+        <w:jc w:val="left"/>
+        <w:outlineLvl w:val="1"/>
+        <w:rPr>
+          <w:rFonts w:hint="default" w:ascii="Gotham Book" w:hAnsi="Gotham Book" w:cs="Gotham Book"/>
+          <w:sz w:val="24"/>
+          <w:szCs w:val="24"/>
+        </w:rPr>
+      </w:pPr>
+      <w:bookmarkStart w:id="23" w:name="_Toc823936238"/>
+      <w:r>
+        <w:rPr>
+          <w:rFonts w:hint="default" w:ascii="Gotham Book" w:hAnsi="Gotham Book" w:cs="Gotham Book"/>
+          <w:sz w:val="24"/>
+          <w:szCs w:val="24"/>
+        </w:rPr>
+        <w:t>6.1.-</w:t>
+      </w:r>
+      <w:r>
+        <w:rPr>
+          <w:rFonts w:hint="default" w:ascii="Gotham Book" w:hAnsi="Gotham Book" w:cs="Gotham Book"/>
+          <w:sz w:val="24"/>
+          <w:szCs w:val="24"/>
+        </w:rPr>
+        <w:t xml:space="preserve"> Diseño de aplicación</w:t>
+      </w:r>
+      <w:bookmarkEnd w:id="23"/>
+    </w:p>
+    <w:p>
+      <w:pPr>
+        <w:rPr>
+          <w:rFonts w:hint="default" w:ascii="Gotham Book" w:hAnsi="Gotham Book" w:cs="Gotham Book"/>
+          <w:b w:val="0"/>
+          <w:bCs w:val="0"/>
+          <w:sz w:val="24"/>
+          <w:szCs w:val="24"/>
+        </w:rPr>
+      </w:pPr>
+    </w:p>
+    <w:p>
+      <w:pPr>
+        <w:rPr>
+          <w:rFonts w:hint="default" w:ascii="Gotham Book" w:hAnsi="Gotham Book" w:cs="Gotham Book"/>
+          <w:sz w:val="24"/>
+          <w:szCs w:val="24"/>
+        </w:rPr>
+      </w:pPr>
+      <w:r>
+        <w:rPr>
+          <w:rFonts w:hint="default" w:ascii="Gotham Book" w:hAnsi="Gotham Book" w:cs="Gotham Book"/>
+          <w:b w:val="0"/>
+          <w:bCs w:val="0"/>
+          <w:sz w:val="24"/>
+          <w:szCs w:val="24"/>
+        </w:rPr>
+        <w:t xml:space="preserve"> </w:t>
       </w:r>
     </w:p>
     <w:p>
@@ -8566,32 +9281,34 @@
           <w:szCs w:val="28"/>
         </w:rPr>
       </w:pPr>
-      <w:bookmarkStart w:id="23" w:name="_Toc815880662"/>
+      <w:bookmarkStart w:id="24" w:name="_Toc206753788"/>
       <w:r>
         <w:rPr>
           <w:rFonts w:hint="default" w:ascii="Gotham Book" w:hAnsi="Gotham Book" w:cs="Gotham Book"/>
           <w:sz w:val="28"/>
           <w:szCs w:val="28"/>
         </w:rPr>
-        <w:t>7</w:t>
-      </w:r>
-      <w:r>
+        <w:t>7.- Resultados</w:t>
+      </w:r>
+      <w:bookmarkEnd w:id="24"/>
+    </w:p>
+    <w:p>
+      <w:pPr>
+        <w:pStyle w:val="2"/>
         <w:rPr>
           <w:rFonts w:hint="default" w:ascii="Gotham Book" w:hAnsi="Gotham Book" w:cs="Gotham Book"/>
           <w:sz w:val="28"/>
           <w:szCs w:val="28"/>
         </w:rPr>
-        <w:t xml:space="preserve">.- </w:t>
-      </w:r>
+      </w:pPr>
       <w:r>
         <w:rPr>
           <w:rFonts w:hint="default" w:ascii="Gotham Book" w:hAnsi="Gotham Book" w:cs="Gotham Book"/>
           <w:sz w:val="28"/>
           <w:szCs w:val="28"/>
         </w:rPr>
-        <w:t>Resultados</w:t>
-      </w:r>
-      <w:bookmarkEnd w:id="23"/>
+        <w:br w:type="page"/>
+      </w:r>
     </w:p>
     <w:p>
       <w:pPr>
@@ -8602,14 +9319,16 @@
           <w:szCs w:val="28"/>
         </w:rPr>
       </w:pPr>
+      <w:bookmarkStart w:id="25" w:name="_Toc876564554"/>
       <w:r>
         <w:rPr>
           <w:rFonts w:hint="default" w:ascii="Gotham Book" w:hAnsi="Gotham Book" w:cs="Gotham Book"/>
           <w:sz w:val="28"/>
           <w:szCs w:val="28"/>
         </w:rPr>
-        <w:br w:type="page"/>
-      </w:r>
+        <w:t>8.- Conclusiones</w:t>
+      </w:r>
+      <w:bookmarkEnd w:id="25"/>
     </w:p>
     <w:p>
       <w:pPr>
@@ -8620,86 +9339,34 @@
           <w:szCs w:val="28"/>
         </w:rPr>
       </w:pPr>
-      <w:bookmarkStart w:id="24" w:name="_Toc858513288"/>
       <w:r>
         <w:rPr>
           <w:rFonts w:hint="default" w:ascii="Gotham Book" w:hAnsi="Gotham Book" w:cs="Gotham Book"/>
           <w:sz w:val="28"/>
           <w:szCs w:val="28"/>
         </w:rPr>
-        <w:t>8</w:t>
-      </w:r>
-      <w:r>
+        <w:br w:type="page"/>
+      </w:r>
+    </w:p>
+    <w:p>
+      <w:pPr>
+        <w:pStyle w:val="2"/>
         <w:rPr>
           <w:rFonts w:hint="default" w:ascii="Gotham Book" w:hAnsi="Gotham Book" w:cs="Gotham Book"/>
           <w:sz w:val="28"/>
           <w:szCs w:val="28"/>
         </w:rPr>
-        <w:t xml:space="preserve">.- </w:t>
-      </w:r>
+      </w:pPr>
+      <w:bookmarkStart w:id="26" w:name="_Toc1605971339"/>
       <w:r>
         <w:rPr>
           <w:rFonts w:hint="default" w:ascii="Gotham Book" w:hAnsi="Gotham Book" w:cs="Gotham Book"/>
           <w:sz w:val="28"/>
           <w:szCs w:val="28"/>
         </w:rPr>
-        <w:t>Conclusiones</w:t>
-      </w:r>
-      <w:bookmarkEnd w:id="24"/>
-    </w:p>
-    <w:p>
-      <w:pPr>
-        <w:pStyle w:val="2"/>
-        <w:rPr>
-          <w:rFonts w:hint="default" w:ascii="Gotham Book" w:hAnsi="Gotham Book" w:cs="Gotham Book"/>
-          <w:sz w:val="28"/>
-          <w:szCs w:val="28"/>
-        </w:rPr>
-      </w:pPr>
-      <w:r>
-        <w:rPr>
-          <w:rFonts w:hint="default" w:ascii="Gotham Book" w:hAnsi="Gotham Book" w:cs="Gotham Book"/>
-          <w:sz w:val="28"/>
-          <w:szCs w:val="28"/>
-        </w:rPr>
-        <w:br w:type="page"/>
-      </w:r>
-    </w:p>
-    <w:p>
-      <w:pPr>
-        <w:pStyle w:val="2"/>
-        <w:rPr>
-          <w:rFonts w:hint="default" w:ascii="Gotham Book" w:hAnsi="Gotham Book" w:cs="Gotham Book"/>
-          <w:sz w:val="28"/>
-          <w:szCs w:val="28"/>
-        </w:rPr>
-      </w:pPr>
-      <w:bookmarkStart w:id="25" w:name="_Toc728738604"/>
-      <w:r>
-        <w:rPr>
-          <w:rFonts w:hint="default" w:ascii="Gotham Book" w:hAnsi="Gotham Book" w:cs="Gotham Book"/>
-          <w:sz w:val="28"/>
-          <w:szCs w:val="28"/>
-        </w:rPr>
-        <w:t>9</w:t>
-      </w:r>
-      <w:r>
-        <w:rPr>
-          <w:rFonts w:hint="default" w:ascii="Gotham Book" w:hAnsi="Gotham Book" w:cs="Gotham Book"/>
-          <w:sz w:val="28"/>
-          <w:szCs w:val="28"/>
-        </w:rPr>
-        <w:t xml:space="preserve">.- </w:t>
-      </w:r>
-      <w:r>
-        <w:rPr>
-          <w:rFonts w:hint="default" w:ascii="Gotham Book" w:hAnsi="Gotham Book" w:cs="Gotham Book"/>
-          <w:sz w:val="28"/>
-          <w:szCs w:val="28"/>
-        </w:rPr>
-        <w:t>Referencias</w:t>
-      </w:r>
-      <w:bookmarkEnd w:id="25"/>
+        <w:t>9.- Referencias</w:t>
+      </w:r>
+      <w:bookmarkEnd w:id="26"/>
     </w:p>
     <w:p>
       <w:pPr>
@@ -8718,7 +9385,7 @@
         <w:widowControl/>
         <w:numPr>
           <w:ilvl w:val="0"/>
-          <w:numId w:val="4"/>
+          <w:numId w:val="6"/>
         </w:numPr>
         <w:suppressLineNumbers w:val="0"/>
         <w:tabs>
@@ -8783,7 +9450,7 @@
         <w:widowControl/>
         <w:numPr>
           <w:ilvl w:val="0"/>
-          <w:numId w:val="4"/>
+          <w:numId w:val="6"/>
         </w:numPr>
         <w:suppressLineNumbers w:val="0"/>
         <w:tabs>
@@ -8841,7 +9508,7 @@
         <w:widowControl/>
         <w:numPr>
           <w:ilvl w:val="0"/>
-          <w:numId w:val="4"/>
+          <w:numId w:val="6"/>
         </w:numPr>
         <w:suppressLineNumbers w:val="0"/>
         <w:tabs>
@@ -8878,7 +9545,7 @@
         <w:widowControl/>
         <w:numPr>
           <w:ilvl w:val="0"/>
-          <w:numId w:val="4"/>
+          <w:numId w:val="6"/>
         </w:numPr>
         <w:suppressLineNumbers w:val="0"/>
         <w:tabs>
@@ -9072,7 +9739,7 @@
         </mc:Choice>
         <mc:Fallback>
           <w:pict>
-            <v:shape id="_x0000_s1026" o:spid="_x0000_s1026" o:spt="202" type="#_x0000_t202" style="position:absolute;left:0pt;margin-top:0pt;height:144pt;width:144pt;mso-position-horizontal:right;mso-position-horizontal-relative:margin;mso-wrap-style:none;z-index:251658240;mso-width-relative:page;mso-height-relative:page;" filled="f" stroked="f" coordsize="21600,21600" o:gfxdata="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">
+            <v:shape id="Text Box 29" o:spid="_x0000_s1026" o:spt="202" type="#_x0000_t202" style="position:absolute;left:0pt;margin-top:0pt;height:144pt;width:144pt;mso-position-horizontal:right;mso-position-horizontal-relative:margin;mso-wrap-style:none;z-index:251658240;mso-width-relative:page;mso-height-relative:page;" filled="f" stroked="f" coordsize="21600,21600" o:gfxdata="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">
               <v:fill on="f" focussize="0,0"/>
               <v:stroke on="f" weight="0.5pt"/>
               <v:imagedata o:title=""/>
@@ -9147,10 +9814,10 @@
 
 <file path=word/numbering.xml><?xml version="1.0" encoding="utf-8"?>
 <w:numbering xmlns:wpc="http://schemas.microsoft.com/office/word/2010/wordprocessingCanvas" xmlns:mc="http://schemas.openxmlformats.org/markup-compatibility/2006" xmlns:o="urn:schemas-microsoft-com:office:office" xmlns:r="http://schemas.openxmlformats.org/officeDocument/2006/relationships" xmlns:m="http://schemas.openxmlformats.org/officeDocument/2006/math" xmlns:v="urn:schemas-microsoft-com:vml" xmlns:wp14="http://schemas.microsoft.com/office/word/2010/wordprocessingDrawing" xmlns:wp="http://schemas.openxmlformats.org/drawingml/2006/wordprocessingDrawing" xmlns:w10="urn:schemas-microsoft-com:office:word" xmlns:w="http://schemas.openxmlformats.org/wordprocessingml/2006/main" xmlns:w14="http://schemas.microsoft.com/office/word/2010/wordml" xmlns:wpg="http://schemas.microsoft.com/office/word/2010/wordprocessingGroup" xmlns:wpi="http://schemas.microsoft.com/office/word/2010/wordprocessingInk" xmlns:wne="http://schemas.microsoft.com/office/word/2006/wordml" xmlns:wps="http://schemas.microsoft.com/office/word/2010/wordprocessingShape" mc:Ignorable="w14 wp14">
-  <w:abstractNum w:abstractNumId="1481230946">
-    <w:nsid w:val="5849CA62"/>
+  <w:abstractNum w:abstractNumId="1480378450">
+    <w:nsid w:val="583CC852"/>
     <w:multiLevelType w:val="singleLevel"/>
-    <w:tmpl w:val="5849CA62"/>
+    <w:tmpl w:val="583CC852"/>
     <w:lvl w:ilvl="0" w:tentative="1">
       <w:start w:val="1"/>
       <w:numFmt w:val="decimal"/>
@@ -9187,6 +9854,46 @@
       </w:rPr>
     </w:lvl>
   </w:abstractNum>
+  <w:abstractNum w:abstractNumId="1481230946">
+    <w:nsid w:val="5849CA62"/>
+    <w:multiLevelType w:val="singleLevel"/>
+    <w:tmpl w:val="5849CA62"/>
+    <w:lvl w:ilvl="0" w:tentative="1">
+      <w:start w:val="1"/>
+      <w:numFmt w:val="decimal"/>
+      <w:lvlText w:val="%1."/>
+      <w:lvlJc w:val="left"/>
+      <w:pPr>
+        <w:tabs>
+          <w:tab w:val="left" w:pos="425"/>
+        </w:tabs>
+        <w:ind w:left="425" w:leftChars="0" w:hanging="425" w:firstLineChars="0"/>
+      </w:pPr>
+      <w:rPr>
+        <w:rFonts w:hint="default"/>
+      </w:rPr>
+    </w:lvl>
+  </w:abstractNum>
+  <w:abstractNum w:abstractNumId="1482191000">
+    <w:nsid w:val="58587098"/>
+    <w:multiLevelType w:val="singleLevel"/>
+    <w:tmpl w:val="58587098"/>
+    <w:lvl w:ilvl="0" w:tentative="1">
+      <w:start w:val="1"/>
+      <w:numFmt w:val="decimal"/>
+      <w:lvlText w:val="%1."/>
+      <w:lvlJc w:val="left"/>
+      <w:pPr>
+        <w:tabs>
+          <w:tab w:val="left" w:pos="425"/>
+        </w:tabs>
+        <w:ind w:left="425" w:leftChars="0" w:hanging="425" w:firstLineChars="0"/>
+      </w:pPr>
+      <w:rPr>
+        <w:rFonts w:hint="default"/>
+      </w:rPr>
+    </w:lvl>
+  </w:abstractNum>
   <w:abstractNum w:abstractNumId="1481219230">
     <w:nsid w:val="58499C9E"/>
     <w:multiLevelType w:val="singleLevel"/>
@@ -9207,10 +9914,10 @@
       </w:rPr>
     </w:lvl>
   </w:abstractNum>
-  <w:abstractNum w:abstractNumId="1482191000">
-    <w:nsid w:val="58587098"/>
+  <w:abstractNum w:abstractNumId="1480378247">
+    <w:nsid w:val="583CC787"/>
     <w:multiLevelType w:val="singleLevel"/>
-    <w:tmpl w:val="58587098"/>
+    <w:tmpl w:val="583CC787"/>
     <w:lvl w:ilvl="0" w:tentative="1">
       <w:start w:val="1"/>
       <w:numFmt w:val="decimal"/>
@@ -9237,6 +9944,12 @@
     <w:abstractNumId w:val="1482191000"/>
   </w:num>
   <w:num w:numId="4">
+    <w:abstractNumId w:val="1480378247"/>
+  </w:num>
+  <w:num w:numId="5">
+    <w:abstractNumId w:val="1480378450"/>
+  </w:num>
+  <w:num w:numId="6">
     <w:abstractNumId w:val="1481219230"/>
   </w:num>
 </w:numbering>
@@ -9272,18 +9985,18 @@
     <w:lsdException w:unhideWhenUsed="0" w:uiPriority="0" w:semiHidden="0" w:name="index 8"/>
     <w:lsdException w:unhideWhenUsed="0" w:uiPriority="0" w:semiHidden="0" w:name="index 9"/>
     <w:lsdException w:unhideWhenUsed="0" w:uiPriority="0" w:semiHidden="0" w:name="toc 1"/>
-    <w:lsdException w:unhideWhenUsed="0" w:uiPriority="0" w:semiHidden="0" w:name="toc 2"/>
+    <w:lsdException w:qFormat="1" w:unhideWhenUsed="0" w:uiPriority="0" w:semiHidden="0" w:name="toc 2"/>
     <w:lsdException w:unhideWhenUsed="0" w:uiPriority="0" w:semiHidden="0" w:name="toc 3"/>
     <w:lsdException w:unhideWhenUsed="0" w:uiPriority="0" w:semiHidden="0" w:name="toc 4"/>
     <w:lsdException w:unhideWhenUsed="0" w:uiPriority="0" w:semiHidden="0" w:name="toc 5"/>
-    <w:lsdException w:unhideWhenUsed="0" w:uiPriority="0" w:semiHidden="0" w:name="toc 6"/>
+    <w:lsdException w:qFormat="1" w:unhideWhenUsed="0" w:uiPriority="0" w:semiHidden="0" w:name="toc 6"/>
     <w:lsdException w:unhideWhenUsed="0" w:uiPriority="0" w:semiHidden="0" w:name="toc 7"/>
-    <w:lsdException w:unhideWhenUsed="0" w:uiPriority="0" w:semiHidden="0" w:name="toc 8"/>
+    <w:lsdException w:qFormat="1" w:unhideWhenUsed="0" w:uiPriority="0" w:semiHidden="0" w:name="toc 8"/>
     <w:lsdException w:unhideWhenUsed="0" w:uiPriority="0" w:semiHidden="0" w:name="toc 9"/>
     <w:lsdException w:unhideWhenUsed="0" w:uiPriority="0" w:semiHidden="0" w:name="Normal Indent"/>
     <w:lsdException w:unhideWhenUsed="0" w:uiPriority="0" w:semiHidden="0" w:name="footnote text"/>
     <w:lsdException w:unhideWhenUsed="0" w:uiPriority="0" w:semiHidden="0" w:name="annotation text"/>
-    <w:lsdException w:unhideWhenUsed="0" w:uiPriority="0" w:semiHidden="0" w:name="header"/>
+    <w:lsdException w:qFormat="1" w:unhideWhenUsed="0" w:uiPriority="0" w:semiHidden="0" w:name="header"/>
     <w:lsdException w:unhideWhenUsed="0" w:uiPriority="0" w:semiHidden="0" w:name="footer"/>
     <w:lsdException w:unhideWhenUsed="0" w:uiPriority="0" w:semiHidden="0" w:name="index heading"/>
     <w:lsdException w:qFormat="1" w:uiPriority="0" w:name="caption"/>
@@ -9638,6 +10351,7 @@
   <w:style w:type="paragraph" w:styleId="7">
     <w:name w:val="header"/>
     <w:basedOn w:val="1"/>
+    <w:qFormat/>
     <w:uiPriority w:val="0"/>
     <w:pPr>
       <w:tabs>
@@ -9661,6 +10375,7 @@
     <w:name w:val="toc 2"/>
     <w:basedOn w:val="1"/>
     <w:next w:val="1"/>
+    <w:qFormat/>
     <w:uiPriority w:val="0"/>
     <w:pPr>
       <w:ind w:left="420" w:leftChars="200"/>
@@ -9697,6 +10412,7 @@
     <w:name w:val="toc 6"/>
     <w:basedOn w:val="1"/>
     <w:next w:val="1"/>
+    <w:qFormat/>
     <w:uiPriority w:val="0"/>
     <w:pPr>
       <w:ind w:left="2100" w:leftChars="1000"/>
@@ -9715,6 +10431,7 @@
     <w:name w:val="toc 8"/>
     <w:basedOn w:val="1"/>
     <w:next w:val="1"/>
+    <w:qFormat/>
     <w:uiPriority w:val="0"/>
     <w:pPr>
       <w:ind w:left="2940" w:leftChars="1400"/>

</xml_diff>